<commit_message>
done the backend working, user registration, login, jwt-tokens, database connections, timeschedule get, all ready for CRUD funktions.
</commit_message>
<xml_diff>
--- a/Ajanvaraus sivusto dokumentaatio by Arttu Sonne 2026.docx
+++ b/Ajanvaraus sivusto dokumentaatio by Arttu Sonne 2026.docx
@@ -896,6 +896,1117 @@
       </w:pPr>
       <w:r>
         <w:t>Projektissa Haluan käyttää versionhallintaa joten tehdään tämänjälkeen githubiin repository ja linkitetään kansio sinne. Sekä tiedostot.</w:t>
+      </w:r>
+    </w:p>
+    <w:p>
+      <w:pPr>
+        <w:pStyle w:val="ListParagraph"/>
+      </w:pPr>
+    </w:p>
+    <w:p>
+      <w:pPr>
+        <w:pStyle w:val="ListParagraph"/>
+      </w:pPr>
+      <w:r>
+        <w:t>Luodaan uusi repository osoitteessa github.com</w:t>
+      </w:r>
+    </w:p>
+    <w:p>
+      <w:pPr>
+        <w:pStyle w:val="ListParagraph"/>
+      </w:pPr>
+      <w:r>
+        <w:drawing>
+          <wp:inline distT="0" distB="0" distL="0" distR="0" wp14:anchorId="4BF9A6C9" wp14:editId="43805219">
+            <wp:extent cx="3477110" cy="1657581"/>
+            <wp:effectExtent l="0" t="0" r="9525" b="0"/>
+            <wp:docPr id="261154114" name="Picture 1"/>
+            <wp:cNvGraphicFramePr>
+              <a:graphicFrameLocks xmlns:a="http://schemas.openxmlformats.org/drawingml/2006/main" noChangeAspect="1"/>
+            </wp:cNvGraphicFramePr>
+            <a:graphic xmlns:a="http://schemas.openxmlformats.org/drawingml/2006/main">
+              <a:graphicData uri="http://schemas.openxmlformats.org/drawingml/2006/picture">
+                <pic:pic xmlns:pic="http://schemas.openxmlformats.org/drawingml/2006/picture">
+                  <pic:nvPicPr>
+                    <pic:cNvPr id="261154114" name=""/>
+                    <pic:cNvPicPr/>
+                  </pic:nvPicPr>
+                  <pic:blipFill>
+                    <a:blip r:embed="rId13"/>
+                    <a:stretch>
+                      <a:fillRect/>
+                    </a:stretch>
+                  </pic:blipFill>
+                  <pic:spPr>
+                    <a:xfrm>
+                      <a:off x="0" y="0"/>
+                      <a:ext cx="3477110" cy="1657581"/>
+                    </a:xfrm>
+                    <a:prstGeom prst="rect">
+                      <a:avLst/>
+                    </a:prstGeom>
+                  </pic:spPr>
+                </pic:pic>
+              </a:graphicData>
+            </a:graphic>
+          </wp:inline>
+        </w:drawing>
+      </w:r>
+    </w:p>
+    <w:p>
+      <w:pPr>
+        <w:pStyle w:val="ListParagraph"/>
+      </w:pPr>
+    </w:p>
+    <w:p>
+      <w:pPr>
+        <w:pStyle w:val="ListParagraph"/>
+      </w:pPr>
+    </w:p>
+    <w:p>
+      <w:pPr>
+        <w:pStyle w:val="ListParagraph"/>
+      </w:pPr>
+    </w:p>
+    <w:p>
+      <w:pPr>
+        <w:pStyle w:val="ListParagraph"/>
+      </w:pPr>
+    </w:p>
+    <w:p>
+      <w:pPr>
+        <w:pStyle w:val="ListParagraph"/>
+      </w:pPr>
+    </w:p>
+    <w:p>
+      <w:pPr>
+        <w:pStyle w:val="ListParagraph"/>
+      </w:pPr>
+    </w:p>
+    <w:p>
+      <w:pPr>
+        <w:pStyle w:val="ListParagraph"/>
+      </w:pPr>
+    </w:p>
+    <w:p>
+      <w:pPr>
+        <w:pStyle w:val="ListParagraph"/>
+      </w:pPr>
+    </w:p>
+    <w:p>
+      <w:pPr>
+        <w:pStyle w:val="ListParagraph"/>
+      </w:pPr>
+      <w:r>
+        <w:lastRenderedPageBreak/>
+        <w:t>Mennään terminaalissa projektikansioon:</w:t>
+      </w:r>
+    </w:p>
+    <w:p>
+      <w:pPr>
+        <w:pStyle w:val="ListParagraph"/>
+      </w:pPr>
+      <w:r>
+        <w:drawing>
+          <wp:inline distT="0" distB="0" distL="0" distR="0" wp14:anchorId="552C2994" wp14:editId="1A43E557">
+            <wp:extent cx="2924583" cy="371527"/>
+            <wp:effectExtent l="0" t="0" r="0" b="9525"/>
+            <wp:docPr id="335300714" name="Picture 1"/>
+            <wp:cNvGraphicFramePr>
+              <a:graphicFrameLocks xmlns:a="http://schemas.openxmlformats.org/drawingml/2006/main" noChangeAspect="1"/>
+            </wp:cNvGraphicFramePr>
+            <a:graphic xmlns:a="http://schemas.openxmlformats.org/drawingml/2006/main">
+              <a:graphicData uri="http://schemas.openxmlformats.org/drawingml/2006/picture">
+                <pic:pic xmlns:pic="http://schemas.openxmlformats.org/drawingml/2006/picture">
+                  <pic:nvPicPr>
+                    <pic:cNvPr id="335300714" name=""/>
+                    <pic:cNvPicPr/>
+                  </pic:nvPicPr>
+                  <pic:blipFill>
+                    <a:blip r:embed="rId14"/>
+                    <a:stretch>
+                      <a:fillRect/>
+                    </a:stretch>
+                  </pic:blipFill>
+                  <pic:spPr>
+                    <a:xfrm>
+                      <a:off x="0" y="0"/>
+                      <a:ext cx="2924583" cy="371527"/>
+                    </a:xfrm>
+                    <a:prstGeom prst="rect">
+                      <a:avLst/>
+                    </a:prstGeom>
+                  </pic:spPr>
+                </pic:pic>
+              </a:graphicData>
+            </a:graphic>
+          </wp:inline>
+        </w:drawing>
+      </w:r>
+    </w:p>
+    <w:p>
+      <w:pPr>
+        <w:pStyle w:val="ListParagraph"/>
+      </w:pPr>
+    </w:p>
+    <w:p>
+      <w:pPr>
+        <w:pStyle w:val="ListParagraph"/>
+      </w:pPr>
+      <w:r>
+        <w:t>Alustetaan git:</w:t>
+      </w:r>
+    </w:p>
+    <w:p>
+      <w:pPr>
+        <w:pStyle w:val="ListParagraph"/>
+      </w:pPr>
+      <w:r>
+        <w:drawing>
+          <wp:inline distT="0" distB="0" distL="0" distR="0" wp14:anchorId="3D09C3D9" wp14:editId="3AAB23B0">
+            <wp:extent cx="3562847" cy="371527"/>
+            <wp:effectExtent l="0" t="0" r="0" b="9525"/>
+            <wp:docPr id="65523660" name="Picture 1"/>
+            <wp:cNvGraphicFramePr>
+              <a:graphicFrameLocks xmlns:a="http://schemas.openxmlformats.org/drawingml/2006/main" noChangeAspect="1"/>
+            </wp:cNvGraphicFramePr>
+            <a:graphic xmlns:a="http://schemas.openxmlformats.org/drawingml/2006/main">
+              <a:graphicData uri="http://schemas.openxmlformats.org/drawingml/2006/picture">
+                <pic:pic xmlns:pic="http://schemas.openxmlformats.org/drawingml/2006/picture">
+                  <pic:nvPicPr>
+                    <pic:cNvPr id="65523660" name=""/>
+                    <pic:cNvPicPr/>
+                  </pic:nvPicPr>
+                  <pic:blipFill>
+                    <a:blip r:embed="rId15"/>
+                    <a:stretch>
+                      <a:fillRect/>
+                    </a:stretch>
+                  </pic:blipFill>
+                  <pic:spPr>
+                    <a:xfrm>
+                      <a:off x="0" y="0"/>
+                      <a:ext cx="3562847" cy="371527"/>
+                    </a:xfrm>
+                    <a:prstGeom prst="rect">
+                      <a:avLst/>
+                    </a:prstGeom>
+                  </pic:spPr>
+                </pic:pic>
+              </a:graphicData>
+            </a:graphic>
+          </wp:inline>
+        </w:drawing>
+      </w:r>
+    </w:p>
+    <w:p>
+      <w:pPr>
+        <w:pStyle w:val="ListParagraph"/>
+      </w:pPr>
+    </w:p>
+    <w:p>
+      <w:pPr>
+        <w:pStyle w:val="ListParagraph"/>
+      </w:pPr>
+      <w:r>
+        <w:t>Lisätään kaikki tiedostot gitin seurantaan:</w:t>
+      </w:r>
+    </w:p>
+    <w:p>
+      <w:pPr>
+        <w:pStyle w:val="ListParagraph"/>
+      </w:pPr>
+      <w:r>
+        <w:drawing>
+          <wp:inline distT="0" distB="0" distL="0" distR="0" wp14:anchorId="505D795F" wp14:editId="2D061E89">
+            <wp:extent cx="3515216" cy="323895"/>
+            <wp:effectExtent l="0" t="0" r="9525" b="0"/>
+            <wp:docPr id="1808596722" name="Picture 1"/>
+            <wp:cNvGraphicFramePr>
+              <a:graphicFrameLocks xmlns:a="http://schemas.openxmlformats.org/drawingml/2006/main" noChangeAspect="1"/>
+            </wp:cNvGraphicFramePr>
+            <a:graphic xmlns:a="http://schemas.openxmlformats.org/drawingml/2006/main">
+              <a:graphicData uri="http://schemas.openxmlformats.org/drawingml/2006/picture">
+                <pic:pic xmlns:pic="http://schemas.openxmlformats.org/drawingml/2006/picture">
+                  <pic:nvPicPr>
+                    <pic:cNvPr id="1808596722" name=""/>
+                    <pic:cNvPicPr/>
+                  </pic:nvPicPr>
+                  <pic:blipFill>
+                    <a:blip r:embed="rId16"/>
+                    <a:stretch>
+                      <a:fillRect/>
+                    </a:stretch>
+                  </pic:blipFill>
+                  <pic:spPr>
+                    <a:xfrm>
+                      <a:off x="0" y="0"/>
+                      <a:ext cx="3515216" cy="323895"/>
+                    </a:xfrm>
+                    <a:prstGeom prst="rect">
+                      <a:avLst/>
+                    </a:prstGeom>
+                  </pic:spPr>
+                </pic:pic>
+              </a:graphicData>
+            </a:graphic>
+          </wp:inline>
+        </w:drawing>
+      </w:r>
+    </w:p>
+    <w:p>
+      <w:pPr>
+        <w:pStyle w:val="ListParagraph"/>
+      </w:pPr>
+    </w:p>
+    <w:p>
+      <w:pPr>
+        <w:pStyle w:val="ListParagraph"/>
+      </w:pPr>
+      <w:r>
+        <w:t>Tee ensimmäinen commit:</w:t>
+      </w:r>
+    </w:p>
+    <w:p>
+      <w:pPr>
+        <w:pStyle w:val="ListParagraph"/>
+      </w:pPr>
+      <w:r>
+        <w:drawing>
+          <wp:inline distT="0" distB="0" distL="0" distR="0" wp14:anchorId="74D52BED" wp14:editId="795DA8D5">
+            <wp:extent cx="5731510" cy="304800"/>
+            <wp:effectExtent l="0" t="0" r="2540" b="0"/>
+            <wp:docPr id="1019949937" name="Picture 1"/>
+            <wp:cNvGraphicFramePr>
+              <a:graphicFrameLocks xmlns:a="http://schemas.openxmlformats.org/drawingml/2006/main" noChangeAspect="1"/>
+            </wp:cNvGraphicFramePr>
+            <a:graphic xmlns:a="http://schemas.openxmlformats.org/drawingml/2006/main">
+              <a:graphicData uri="http://schemas.openxmlformats.org/drawingml/2006/picture">
+                <pic:pic xmlns:pic="http://schemas.openxmlformats.org/drawingml/2006/picture">
+                  <pic:nvPicPr>
+                    <pic:cNvPr id="1019949937" name=""/>
+                    <pic:cNvPicPr/>
+                  </pic:nvPicPr>
+                  <pic:blipFill>
+                    <a:blip r:embed="rId17"/>
+                    <a:stretch>
+                      <a:fillRect/>
+                    </a:stretch>
+                  </pic:blipFill>
+                  <pic:spPr>
+                    <a:xfrm>
+                      <a:off x="0" y="0"/>
+                      <a:ext cx="5731510" cy="304800"/>
+                    </a:xfrm>
+                    <a:prstGeom prst="rect">
+                      <a:avLst/>
+                    </a:prstGeom>
+                  </pic:spPr>
+                </pic:pic>
+              </a:graphicData>
+            </a:graphic>
+          </wp:inline>
+        </w:drawing>
+      </w:r>
+    </w:p>
+    <w:p>
+      <w:pPr>
+        <w:pStyle w:val="ListParagraph"/>
+      </w:pPr>
+    </w:p>
+    <w:p>
+      <w:pPr>
+        <w:pStyle w:val="ListParagraph"/>
+      </w:pPr>
+      <w:r>
+        <w:t>Yhdistä github-repoon:</w:t>
+      </w:r>
+    </w:p>
+    <w:p>
+      <w:pPr>
+        <w:pStyle w:val="ListParagraph"/>
+      </w:pPr>
+      <w:r>
+        <w:drawing>
+          <wp:inline distT="0" distB="0" distL="0" distR="0" wp14:anchorId="00FC4309" wp14:editId="47DD9262">
+            <wp:extent cx="5731510" cy="274320"/>
+            <wp:effectExtent l="0" t="0" r="2540" b="0"/>
+            <wp:docPr id="1440145712" name="Picture 1"/>
+            <wp:cNvGraphicFramePr>
+              <a:graphicFrameLocks xmlns:a="http://schemas.openxmlformats.org/drawingml/2006/main" noChangeAspect="1"/>
+            </wp:cNvGraphicFramePr>
+            <a:graphic xmlns:a="http://schemas.openxmlformats.org/drawingml/2006/main">
+              <a:graphicData uri="http://schemas.openxmlformats.org/drawingml/2006/picture">
+                <pic:pic xmlns:pic="http://schemas.openxmlformats.org/drawingml/2006/picture">
+                  <pic:nvPicPr>
+                    <pic:cNvPr id="1440145712" name=""/>
+                    <pic:cNvPicPr/>
+                  </pic:nvPicPr>
+                  <pic:blipFill>
+                    <a:blip r:embed="rId18"/>
+                    <a:stretch>
+                      <a:fillRect/>
+                    </a:stretch>
+                  </pic:blipFill>
+                  <pic:spPr>
+                    <a:xfrm>
+                      <a:off x="0" y="0"/>
+                      <a:ext cx="5731510" cy="274320"/>
+                    </a:xfrm>
+                    <a:prstGeom prst="rect">
+                      <a:avLst/>
+                    </a:prstGeom>
+                  </pic:spPr>
+                </pic:pic>
+              </a:graphicData>
+            </a:graphic>
+          </wp:inline>
+        </w:drawing>
+      </w:r>
+    </w:p>
+    <w:p>
+      <w:pPr>
+        <w:pStyle w:val="ListParagraph"/>
+      </w:pPr>
+    </w:p>
+    <w:p>
+      <w:pPr>
+        <w:pStyle w:val="ListParagraph"/>
+      </w:pPr>
+      <w:r>
+        <w:t>Luodaan branchista main:</w:t>
+      </w:r>
+    </w:p>
+    <w:p>
+      <w:pPr>
+        <w:pStyle w:val="ListParagraph"/>
+      </w:pPr>
+      <w:r>
+        <w:drawing>
+          <wp:inline distT="0" distB="0" distL="0" distR="0" wp14:anchorId="1C96D203" wp14:editId="61037236">
+            <wp:extent cx="4286848" cy="362001"/>
+            <wp:effectExtent l="0" t="0" r="0" b="0"/>
+            <wp:docPr id="1994193671" name="Picture 1"/>
+            <wp:cNvGraphicFramePr>
+              <a:graphicFrameLocks xmlns:a="http://schemas.openxmlformats.org/drawingml/2006/main" noChangeAspect="1"/>
+            </wp:cNvGraphicFramePr>
+            <a:graphic xmlns:a="http://schemas.openxmlformats.org/drawingml/2006/main">
+              <a:graphicData uri="http://schemas.openxmlformats.org/drawingml/2006/picture">
+                <pic:pic xmlns:pic="http://schemas.openxmlformats.org/drawingml/2006/picture">
+                  <pic:nvPicPr>
+                    <pic:cNvPr id="1994193671" name=""/>
+                    <pic:cNvPicPr/>
+                  </pic:nvPicPr>
+                  <pic:blipFill>
+                    <a:blip r:embed="rId19"/>
+                    <a:stretch>
+                      <a:fillRect/>
+                    </a:stretch>
+                  </pic:blipFill>
+                  <pic:spPr>
+                    <a:xfrm>
+                      <a:off x="0" y="0"/>
+                      <a:ext cx="4286848" cy="362001"/>
+                    </a:xfrm>
+                    <a:prstGeom prst="rect">
+                      <a:avLst/>
+                    </a:prstGeom>
+                  </pic:spPr>
+                </pic:pic>
+              </a:graphicData>
+            </a:graphic>
+          </wp:inline>
+        </w:drawing>
+      </w:r>
+    </w:p>
+    <w:p>
+      <w:pPr>
+        <w:pStyle w:val="ListParagraph"/>
+      </w:pPr>
+    </w:p>
+    <w:p>
+      <w:pPr>
+        <w:pStyle w:val="ListParagraph"/>
+      </w:pPr>
+      <w:r>
+        <w:t>Ja viedään se githubiin pushilla:</w:t>
+      </w:r>
+    </w:p>
+    <w:p>
+      <w:pPr>
+        <w:pStyle w:val="ListParagraph"/>
+      </w:pPr>
+      <w:r>
+        <w:drawing>
+          <wp:inline distT="0" distB="0" distL="0" distR="0" wp14:anchorId="6C7B5012" wp14:editId="51BBAD29">
+            <wp:extent cx="4715533" cy="285790"/>
+            <wp:effectExtent l="0" t="0" r="0" b="0"/>
+            <wp:docPr id="1260624619" name="Picture 1"/>
+            <wp:cNvGraphicFramePr>
+              <a:graphicFrameLocks xmlns:a="http://schemas.openxmlformats.org/drawingml/2006/main" noChangeAspect="1"/>
+            </wp:cNvGraphicFramePr>
+            <a:graphic xmlns:a="http://schemas.openxmlformats.org/drawingml/2006/main">
+              <a:graphicData uri="http://schemas.openxmlformats.org/drawingml/2006/picture">
+                <pic:pic xmlns:pic="http://schemas.openxmlformats.org/drawingml/2006/picture">
+                  <pic:nvPicPr>
+                    <pic:cNvPr id="1260624619" name=""/>
+                    <pic:cNvPicPr/>
+                  </pic:nvPicPr>
+                  <pic:blipFill>
+                    <a:blip r:embed="rId20"/>
+                    <a:stretch>
+                      <a:fillRect/>
+                    </a:stretch>
+                  </pic:blipFill>
+                  <pic:spPr>
+                    <a:xfrm>
+                      <a:off x="0" y="0"/>
+                      <a:ext cx="4715533" cy="285790"/>
+                    </a:xfrm>
+                    <a:prstGeom prst="rect">
+                      <a:avLst/>
+                    </a:prstGeom>
+                  </pic:spPr>
+                </pic:pic>
+              </a:graphicData>
+            </a:graphic>
+          </wp:inline>
+        </w:drawing>
+      </w:r>
+    </w:p>
+    <w:p>
+      <w:pPr>
+        <w:pStyle w:val="ListParagraph"/>
+      </w:pPr>
+    </w:p>
+    <w:p>
+      <w:pPr>
+        <w:pStyle w:val="ListParagraph"/>
+      </w:pPr>
+    </w:p>
+    <w:p>
+      <w:pPr>
+        <w:pStyle w:val="ListParagraph"/>
+      </w:pPr>
+    </w:p>
+    <w:p>
+      <w:pPr>
+        <w:pStyle w:val="ListParagraph"/>
+      </w:pPr>
+    </w:p>
+    <w:p>
+      <w:pPr>
+        <w:pStyle w:val="ListParagraph"/>
+      </w:pPr>
+    </w:p>
+    <w:p>
+      <w:pPr>
+        <w:pStyle w:val="ListParagraph"/>
+      </w:pPr>
+    </w:p>
+    <w:p>
+      <w:pPr>
+        <w:pStyle w:val="ListParagraph"/>
+      </w:pPr>
+    </w:p>
+    <w:p>
+      <w:pPr>
+        <w:pStyle w:val="ListParagraph"/>
+      </w:pPr>
+    </w:p>
+    <w:p>
+      <w:pPr>
+        <w:pStyle w:val="ListParagraph"/>
+      </w:pPr>
+    </w:p>
+    <w:p>
+      <w:pPr>
+        <w:pStyle w:val="ListParagraph"/>
+      </w:pPr>
+    </w:p>
+    <w:p>
+      <w:pPr>
+        <w:pStyle w:val="ListParagraph"/>
+      </w:pPr>
+    </w:p>
+    <w:p>
+      <w:pPr>
+        <w:pStyle w:val="ListParagraph"/>
+      </w:pPr>
+    </w:p>
+    <w:p>
+      <w:pPr>
+        <w:pStyle w:val="ListParagraph"/>
+      </w:pPr>
+    </w:p>
+    <w:p>
+      <w:pPr>
+        <w:pStyle w:val="ListParagraph"/>
+      </w:pPr>
+    </w:p>
+    <w:p>
+      <w:pPr>
+        <w:pStyle w:val="ListParagraph"/>
+      </w:pPr>
+    </w:p>
+    <w:p>
+      <w:pPr>
+        <w:pStyle w:val="ListParagraph"/>
+      </w:pPr>
+    </w:p>
+    <w:p>
+      <w:pPr>
+        <w:pStyle w:val="ListParagraph"/>
+      </w:pPr>
+      <w:r>
+        <w:lastRenderedPageBreak/>
+        <w:t>Lähdetään luomaan backendiä:</w:t>
+      </w:r>
+    </w:p>
+    <w:p>
+      <w:pPr>
+        <w:pStyle w:val="ListParagraph"/>
+      </w:pPr>
+    </w:p>
+    <w:p>
+      <w:pPr>
+        <w:pStyle w:val="ListParagraph"/>
+      </w:pPr>
+      <w:r>
+        <w:t>Alustetaan Node komennolla:</w:t>
+      </w:r>
+    </w:p>
+    <w:p>
+      <w:pPr>
+        <w:pStyle w:val="ListParagraph"/>
+      </w:pPr>
+      <w:r>
+        <w:drawing>
+          <wp:inline distT="0" distB="0" distL="0" distR="0" wp14:anchorId="020132F6" wp14:editId="030CBFCB">
+            <wp:extent cx="4553585" cy="428685"/>
+            <wp:effectExtent l="0" t="0" r="0" b="9525"/>
+            <wp:docPr id="1773289524" name="Picture 1"/>
+            <wp:cNvGraphicFramePr>
+              <a:graphicFrameLocks xmlns:a="http://schemas.openxmlformats.org/drawingml/2006/main" noChangeAspect="1"/>
+            </wp:cNvGraphicFramePr>
+            <a:graphic xmlns:a="http://schemas.openxmlformats.org/drawingml/2006/main">
+              <a:graphicData uri="http://schemas.openxmlformats.org/drawingml/2006/picture">
+                <pic:pic xmlns:pic="http://schemas.openxmlformats.org/drawingml/2006/picture">
+                  <pic:nvPicPr>
+                    <pic:cNvPr id="1773289524" name=""/>
+                    <pic:cNvPicPr/>
+                  </pic:nvPicPr>
+                  <pic:blipFill>
+                    <a:blip r:embed="rId21"/>
+                    <a:stretch>
+                      <a:fillRect/>
+                    </a:stretch>
+                  </pic:blipFill>
+                  <pic:spPr>
+                    <a:xfrm>
+                      <a:off x="0" y="0"/>
+                      <a:ext cx="4553585" cy="428685"/>
+                    </a:xfrm>
+                    <a:prstGeom prst="rect">
+                      <a:avLst/>
+                    </a:prstGeom>
+                  </pic:spPr>
+                </pic:pic>
+              </a:graphicData>
+            </a:graphic>
+          </wp:inline>
+        </w:drawing>
+      </w:r>
+    </w:p>
+    <w:p>
+      <w:pPr>
+        <w:pStyle w:val="ListParagraph"/>
+      </w:pPr>
+    </w:p>
+    <w:p>
+      <w:pPr>
+        <w:pStyle w:val="ListParagraph"/>
+      </w:pPr>
+      <w:r>
+        <w:t>Asennetaan tarvittavat paketit:</w:t>
+      </w:r>
+    </w:p>
+    <w:p>
+      <w:pPr>
+        <w:pStyle w:val="ListParagraph"/>
+      </w:pPr>
+      <w:r>
+        <w:drawing>
+          <wp:inline distT="0" distB="0" distL="0" distR="0" wp14:anchorId="08E808A0" wp14:editId="3342A042">
+            <wp:extent cx="5731510" cy="505460"/>
+            <wp:effectExtent l="0" t="0" r="2540" b="8890"/>
+            <wp:docPr id="1198648524" name="Picture 1"/>
+            <wp:cNvGraphicFramePr>
+              <a:graphicFrameLocks xmlns:a="http://schemas.openxmlformats.org/drawingml/2006/main" noChangeAspect="1"/>
+            </wp:cNvGraphicFramePr>
+            <a:graphic xmlns:a="http://schemas.openxmlformats.org/drawingml/2006/main">
+              <a:graphicData uri="http://schemas.openxmlformats.org/drawingml/2006/picture">
+                <pic:pic xmlns:pic="http://schemas.openxmlformats.org/drawingml/2006/picture">
+                  <pic:nvPicPr>
+                    <pic:cNvPr id="1198648524" name=""/>
+                    <pic:cNvPicPr/>
+                  </pic:nvPicPr>
+                  <pic:blipFill>
+                    <a:blip r:embed="rId22"/>
+                    <a:stretch>
+                      <a:fillRect/>
+                    </a:stretch>
+                  </pic:blipFill>
+                  <pic:spPr>
+                    <a:xfrm>
+                      <a:off x="0" y="0"/>
+                      <a:ext cx="5731510" cy="505460"/>
+                    </a:xfrm>
+                    <a:prstGeom prst="rect">
+                      <a:avLst/>
+                    </a:prstGeom>
+                  </pic:spPr>
+                </pic:pic>
+              </a:graphicData>
+            </a:graphic>
+          </wp:inline>
+        </w:drawing>
+      </w:r>
+    </w:p>
+    <w:p>
+      <w:pPr>
+        <w:pStyle w:val="ListParagraph"/>
+      </w:pPr>
+    </w:p>
+    <w:p>
+      <w:pPr>
+        <w:pStyle w:val="ListParagraph"/>
+      </w:pPr>
+      <w:r>
+        <w:t>Express -&gt; backend-serveri</w:t>
+      </w:r>
+    </w:p>
+    <w:p>
+      <w:pPr>
+        <w:pStyle w:val="ListParagraph"/>
+      </w:pPr>
+      <w:r>
+        <w:t>Mysql -&gt; tietokantayhteys</w:t>
+      </w:r>
+    </w:p>
+    <w:p>
+      <w:pPr>
+        <w:pStyle w:val="ListParagraph"/>
+      </w:pPr>
+      <w:r>
+        <w:t>Cors -&gt; sallii reactin pyynnöt</w:t>
+      </w:r>
+    </w:p>
+    <w:p>
+      <w:pPr>
+        <w:pStyle w:val="ListParagraph"/>
+      </w:pPr>
+      <w:r>
+        <w:t>Dotenv -&gt; ympäristömuuttujat (DB-salasanat, JWT-salaisuus)</w:t>
+      </w:r>
+    </w:p>
+    <w:p>
+      <w:pPr>
+        <w:pStyle w:val="ListParagraph"/>
+      </w:pPr>
+      <w:r>
+        <w:t>Bcrypt -&gt; salasanojen hash</w:t>
+      </w:r>
+    </w:p>
+    <w:p>
+      <w:pPr>
+        <w:pStyle w:val="ListParagraph"/>
+      </w:pPr>
+      <w:r>
+        <w:t>Jsonwebtoken -&gt; kirjautuminen ja tokenit</w:t>
+      </w:r>
+    </w:p>
+    <w:p>
+      <w:pPr>
+        <w:pStyle w:val="ListParagraph"/>
+      </w:pPr>
+    </w:p>
+    <w:p>
+      <w:pPr>
+        <w:pStyle w:val="ListParagraph"/>
+      </w:pPr>
+      <w:r>
+        <w:t xml:space="preserve">Luodaan backendin perusrakenne: </w:t>
+      </w:r>
+    </w:p>
+    <w:p>
+      <w:pPr>
+        <w:pStyle w:val="ListParagraph"/>
+      </w:pPr>
+      <w:r>
+        <w:t>Eli tehdään server.js, db.js ja kansio routes jonka sisälle auth.js ja appointments.js</w:t>
+      </w:r>
+    </w:p>
+    <w:p>
+      <w:pPr>
+        <w:pStyle w:val="ListParagraph"/>
+      </w:pPr>
+      <w:r>
+        <w:drawing>
+          <wp:inline distT="0" distB="0" distL="0" distR="0" wp14:anchorId="161BE120" wp14:editId="46984804">
+            <wp:extent cx="3381847" cy="2219635"/>
+            <wp:effectExtent l="0" t="0" r="9525" b="9525"/>
+            <wp:docPr id="534591584" name="Picture 1"/>
+            <wp:cNvGraphicFramePr>
+              <a:graphicFrameLocks xmlns:a="http://schemas.openxmlformats.org/drawingml/2006/main" noChangeAspect="1"/>
+            </wp:cNvGraphicFramePr>
+            <a:graphic xmlns:a="http://schemas.openxmlformats.org/drawingml/2006/main">
+              <a:graphicData uri="http://schemas.openxmlformats.org/drawingml/2006/picture">
+                <pic:pic xmlns:pic="http://schemas.openxmlformats.org/drawingml/2006/picture">
+                  <pic:nvPicPr>
+                    <pic:cNvPr id="534591584" name=""/>
+                    <pic:cNvPicPr/>
+                  </pic:nvPicPr>
+                  <pic:blipFill>
+                    <a:blip r:embed="rId23"/>
+                    <a:stretch>
+                      <a:fillRect/>
+                    </a:stretch>
+                  </pic:blipFill>
+                  <pic:spPr>
+                    <a:xfrm>
+                      <a:off x="0" y="0"/>
+                      <a:ext cx="3381847" cy="2219635"/>
+                    </a:xfrm>
+                    <a:prstGeom prst="rect">
+                      <a:avLst/>
+                    </a:prstGeom>
+                  </pic:spPr>
+                </pic:pic>
+              </a:graphicData>
+            </a:graphic>
+          </wp:inline>
+        </w:drawing>
+      </w:r>
+    </w:p>
+    <w:p>
+      <w:pPr>
+        <w:pStyle w:val="ListParagraph"/>
+      </w:pPr>
+    </w:p>
+    <w:p/>
+    <w:p/>
+    <w:p/>
+    <w:p/>
+    <w:p/>
+    <w:p/>
+    <w:p>
+      <w:r>
+        <w:lastRenderedPageBreak/>
+        <w:t>Tehdään tietokanta yhteys (db.js)</w:t>
+      </w:r>
+    </w:p>
+    <w:p>
+      <w:r>
+        <w:drawing>
+          <wp:inline distT="0" distB="0" distL="0" distR="0" wp14:anchorId="3734BAAB" wp14:editId="7CE9FB2C">
+            <wp:extent cx="4467849" cy="2867425"/>
+            <wp:effectExtent l="0" t="0" r="9525" b="9525"/>
+            <wp:docPr id="1459174295" name="Picture 1"/>
+            <wp:cNvGraphicFramePr>
+              <a:graphicFrameLocks xmlns:a="http://schemas.openxmlformats.org/drawingml/2006/main" noChangeAspect="1"/>
+            </wp:cNvGraphicFramePr>
+            <a:graphic xmlns:a="http://schemas.openxmlformats.org/drawingml/2006/main">
+              <a:graphicData uri="http://schemas.openxmlformats.org/drawingml/2006/picture">
+                <pic:pic xmlns:pic="http://schemas.openxmlformats.org/drawingml/2006/picture">
+                  <pic:nvPicPr>
+                    <pic:cNvPr id="1459174295" name=""/>
+                    <pic:cNvPicPr/>
+                  </pic:nvPicPr>
+                  <pic:blipFill>
+                    <a:blip r:embed="rId24"/>
+                    <a:stretch>
+                      <a:fillRect/>
+                    </a:stretch>
+                  </pic:blipFill>
+                  <pic:spPr>
+                    <a:xfrm>
+                      <a:off x="0" y="0"/>
+                      <a:ext cx="4467849" cy="2867425"/>
+                    </a:xfrm>
+                    <a:prstGeom prst="rect">
+                      <a:avLst/>
+                    </a:prstGeom>
+                  </pic:spPr>
+                </pic:pic>
+              </a:graphicData>
+            </a:graphic>
+          </wp:inline>
+        </w:drawing>
+      </w:r>
+    </w:p>
+    <w:p/>
+    <w:p>
+      <w:r>
+        <w:t>Tehdään .env tiedosto:</w:t>
+      </w:r>
+    </w:p>
+    <w:p>
+      <w:r>
+        <w:drawing>
+          <wp:inline distT="0" distB="0" distL="0" distR="0" wp14:anchorId="2335317A" wp14:editId="4AB7DC6D">
+            <wp:extent cx="4039164" cy="1991003"/>
+            <wp:effectExtent l="0" t="0" r="0" b="9525"/>
+            <wp:docPr id="1782646606" name="Picture 1"/>
+            <wp:cNvGraphicFramePr>
+              <a:graphicFrameLocks xmlns:a="http://schemas.openxmlformats.org/drawingml/2006/main" noChangeAspect="1"/>
+            </wp:cNvGraphicFramePr>
+            <a:graphic xmlns:a="http://schemas.openxmlformats.org/drawingml/2006/main">
+              <a:graphicData uri="http://schemas.openxmlformats.org/drawingml/2006/picture">
+                <pic:pic xmlns:pic="http://schemas.openxmlformats.org/drawingml/2006/picture">
+                  <pic:nvPicPr>
+                    <pic:cNvPr id="1782646606" name=""/>
+                    <pic:cNvPicPr/>
+                  </pic:nvPicPr>
+                  <pic:blipFill>
+                    <a:blip r:embed="rId25"/>
+                    <a:stretch>
+                      <a:fillRect/>
+                    </a:stretch>
+                  </pic:blipFill>
+                  <pic:spPr>
+                    <a:xfrm>
+                      <a:off x="0" y="0"/>
+                      <a:ext cx="4039164" cy="1991003"/>
+                    </a:xfrm>
+                    <a:prstGeom prst="rect">
+                      <a:avLst/>
+                    </a:prstGeom>
+                  </pic:spPr>
+                </pic:pic>
+              </a:graphicData>
+            </a:graphic>
+          </wp:inline>
+        </w:drawing>
+      </w:r>
+    </w:p>
+    <w:p/>
+    <w:p>
+      <w:r>
+        <w:t>Tehdään server.js:</w:t>
+      </w:r>
+    </w:p>
+    <w:p>
+      <w:r>
+        <w:lastRenderedPageBreak/>
+        <w:drawing>
+          <wp:inline distT="0" distB="0" distL="0" distR="0" wp14:anchorId="161BE022" wp14:editId="0764A891">
+            <wp:extent cx="5731510" cy="3968115"/>
+            <wp:effectExtent l="0" t="0" r="2540" b="0"/>
+            <wp:docPr id="2114146198" name="Picture 1"/>
+            <wp:cNvGraphicFramePr>
+              <a:graphicFrameLocks xmlns:a="http://schemas.openxmlformats.org/drawingml/2006/main" noChangeAspect="1"/>
+            </wp:cNvGraphicFramePr>
+            <a:graphic xmlns:a="http://schemas.openxmlformats.org/drawingml/2006/main">
+              <a:graphicData uri="http://schemas.openxmlformats.org/drawingml/2006/picture">
+                <pic:pic xmlns:pic="http://schemas.openxmlformats.org/drawingml/2006/picture">
+                  <pic:nvPicPr>
+                    <pic:cNvPr id="2114146198" name=""/>
+                    <pic:cNvPicPr/>
+                  </pic:nvPicPr>
+                  <pic:blipFill>
+                    <a:blip r:embed="rId26"/>
+                    <a:stretch>
+                      <a:fillRect/>
+                    </a:stretch>
+                  </pic:blipFill>
+                  <pic:spPr>
+                    <a:xfrm>
+                      <a:off x="0" y="0"/>
+                      <a:ext cx="5731510" cy="3968115"/>
+                    </a:xfrm>
+                    <a:prstGeom prst="rect">
+                      <a:avLst/>
+                    </a:prstGeom>
+                  </pic:spPr>
+                </pic:pic>
+              </a:graphicData>
+            </a:graphic>
+          </wp:inline>
+        </w:drawing>
+      </w:r>
+      <w:r>
+        <w:drawing>
+          <wp:inline distT="0" distB="0" distL="0" distR="0" wp14:anchorId="2586AAC0" wp14:editId="1DE260C3">
+            <wp:extent cx="5731510" cy="3688715"/>
+            <wp:effectExtent l="0" t="0" r="2540" b="6985"/>
+            <wp:docPr id="484541199" name="Picture 1"/>
+            <wp:cNvGraphicFramePr>
+              <a:graphicFrameLocks xmlns:a="http://schemas.openxmlformats.org/drawingml/2006/main" noChangeAspect="1"/>
+            </wp:cNvGraphicFramePr>
+            <a:graphic xmlns:a="http://schemas.openxmlformats.org/drawingml/2006/main">
+              <a:graphicData uri="http://schemas.openxmlformats.org/drawingml/2006/picture">
+                <pic:pic xmlns:pic="http://schemas.openxmlformats.org/drawingml/2006/picture">
+                  <pic:nvPicPr>
+                    <pic:cNvPr id="484541199" name=""/>
+                    <pic:cNvPicPr/>
+                  </pic:nvPicPr>
+                  <pic:blipFill>
+                    <a:blip r:embed="rId27"/>
+                    <a:stretch>
+                      <a:fillRect/>
+                    </a:stretch>
+                  </pic:blipFill>
+                  <pic:spPr>
+                    <a:xfrm>
+                      <a:off x="0" y="0"/>
+                      <a:ext cx="5731510" cy="3688715"/>
+                    </a:xfrm>
+                    <a:prstGeom prst="rect">
+                      <a:avLst/>
+                    </a:prstGeom>
+                  </pic:spPr>
+                </pic:pic>
+              </a:graphicData>
+            </a:graphic>
+          </wp:inline>
+        </w:drawing>
+      </w:r>
+    </w:p>
+    <w:p/>
+    <w:p/>
+    <w:p/>
+    <w:p>
+      <w:r>
+        <w:lastRenderedPageBreak/>
+        <w:t>Tehdään ajanvarausten reitit (routes / appointments.js)</w:t>
+      </w:r>
+    </w:p>
+    <w:p>
+      <w:r>
+        <w:drawing>
+          <wp:inline distT="0" distB="0" distL="0" distR="0" wp14:anchorId="0839FFBC" wp14:editId="55F75762">
+            <wp:extent cx="5731510" cy="5285740"/>
+            <wp:effectExtent l="0" t="0" r="2540" b="0"/>
+            <wp:docPr id="1853752209" name="Picture 1"/>
+            <wp:cNvGraphicFramePr>
+              <a:graphicFrameLocks xmlns:a="http://schemas.openxmlformats.org/drawingml/2006/main" noChangeAspect="1"/>
+            </wp:cNvGraphicFramePr>
+            <a:graphic xmlns:a="http://schemas.openxmlformats.org/drawingml/2006/main">
+              <a:graphicData uri="http://schemas.openxmlformats.org/drawingml/2006/picture">
+                <pic:pic xmlns:pic="http://schemas.openxmlformats.org/drawingml/2006/picture">
+                  <pic:nvPicPr>
+                    <pic:cNvPr id="1853752209" name=""/>
+                    <pic:cNvPicPr/>
+                  </pic:nvPicPr>
+                  <pic:blipFill>
+                    <a:blip r:embed="rId28"/>
+                    <a:stretch>
+                      <a:fillRect/>
+                    </a:stretch>
+                  </pic:blipFill>
+                  <pic:spPr>
+                    <a:xfrm>
+                      <a:off x="0" y="0"/>
+                      <a:ext cx="5731510" cy="5285740"/>
+                    </a:xfrm>
+                    <a:prstGeom prst="rect">
+                      <a:avLst/>
+                    </a:prstGeom>
+                  </pic:spPr>
+                </pic:pic>
+              </a:graphicData>
+            </a:graphic>
+          </wp:inline>
+        </w:drawing>
+      </w:r>
+    </w:p>
+    <w:p/>
+    <w:p>
+      <w:r>
+        <w:t>Nyt backend on alustettu</w:t>
+      </w:r>
+    </w:p>
+    <w:p>
+      <w:r>
+        <w:t>Backendissa on valmiina:</w:t>
+      </w:r>
+    </w:p>
+    <w:p>
+      <w:pPr>
+        <w:pStyle w:val="ListParagraph"/>
+        <w:numPr>
+          <w:ilvl w:val="0"/>
+          <w:numId w:val="1"/>
+        </w:numPr>
+      </w:pPr>
+      <w:r>
+        <w:t>Käyttäjärekisteröinti</w:t>
+      </w:r>
+    </w:p>
+    <w:p>
+      <w:pPr>
+        <w:pStyle w:val="ListParagraph"/>
+        <w:numPr>
+          <w:ilvl w:val="0"/>
+          <w:numId w:val="1"/>
+        </w:numPr>
+      </w:pPr>
+      <w:r>
+        <w:t>Kirjautuminen</w:t>
+      </w:r>
+    </w:p>
+    <w:p>
+      <w:pPr>
+        <w:pStyle w:val="ListParagraph"/>
+        <w:numPr>
+          <w:ilvl w:val="0"/>
+          <w:numId w:val="1"/>
+        </w:numPr>
+      </w:pPr>
+      <w:r>
+        <w:t>JWT-tokenit</w:t>
+      </w:r>
+    </w:p>
+    <w:p>
+      <w:pPr>
+        <w:pStyle w:val="ListParagraph"/>
+        <w:numPr>
+          <w:ilvl w:val="0"/>
+          <w:numId w:val="1"/>
+        </w:numPr>
+      </w:pPr>
+      <w:r>
+        <w:t>Tietokantayhteys</w:t>
+      </w:r>
+    </w:p>
+    <w:p>
+      <w:pPr>
+        <w:pStyle w:val="ListParagraph"/>
+        <w:numPr>
+          <w:ilvl w:val="0"/>
+          <w:numId w:val="1"/>
+        </w:numPr>
+      </w:pPr>
+      <w:r>
+        <w:t>Ajanvarausten haku</w:t>
+      </w:r>
+    </w:p>
+    <w:p>
+      <w:pPr>
+        <w:pStyle w:val="ListParagraph"/>
+        <w:numPr>
+          <w:ilvl w:val="0"/>
+          <w:numId w:val="1"/>
+        </w:numPr>
+      </w:pPr>
+      <w:r>
+        <w:t>Valmis pohja CRUD-toiminnoille</w:t>
+      </w:r>
+    </w:p>
+    <w:p>
+      <w:r>
+        <w:t>Backend käynnistyy komennolla: node server.js</w:t>
       </w:r>
     </w:p>
     <w:sectPr>

</xml_diff>

<commit_message>
react installed, ready to start building
</commit_message>
<xml_diff>
--- a/Ajanvaraus sivusto dokumentaatio by Arttu Sonne 2026.docx
+++ b/Ajanvaraus sivusto dokumentaatio by Arttu Sonne 2026.docx
@@ -3,30 +3,82 @@
 <w:document xmlns:wpc="http://schemas.microsoft.com/office/word/2010/wordprocessingCanvas" xmlns:cx="http://schemas.microsoft.com/office/drawing/2014/chartex" xmlns:cx1="http://schemas.microsoft.com/office/drawing/2015/9/8/chartex" xmlns:cx2="http://schemas.microsoft.com/office/drawing/2015/10/21/chartex" xmlns:cx3="http://schemas.microsoft.com/office/drawing/2016/5/9/chartex" xmlns:cx4="http://schemas.microsoft.com/office/drawing/2016/5/10/chartex" xmlns:cx5="http://schemas.microsoft.com/office/drawing/2016/5/11/chartex" xmlns:cx6="http://schemas.microsoft.com/office/drawing/2016/5/12/chartex" xmlns:cx7="http://schemas.microsoft.com/office/drawing/2016/5/13/chartex" xmlns:cx8="http://schemas.microsoft.com/office/drawing/2016/5/14/chartex" xmlns:mc="http://schemas.openxmlformats.org/markup-compatibility/2006" xmlns:aink="http://schemas.microsoft.com/office/drawing/2016/ink" xmlns:am3d="http://schemas.microsoft.com/office/drawing/2017/model3d" xmlns:o="urn:schemas-microsoft-com:office:office" xmlns:oel="http://schemas.microsoft.com/office/2019/extlst" xmlns:r="http://schemas.openxmlformats.org/officeDocument/2006/relationships" xmlns:m="http://schemas.openxmlformats.org/officeDocument/2006/math" xmlns:v="urn:schemas-microsoft-com:vml" xmlns:wp14="http://schemas.microsoft.com/office/word/2010/wordprocessingDrawing" xmlns:wp="http://schemas.openxmlformats.org/drawingml/2006/wordprocessingDrawing" xmlns:w10="urn:schemas-microsoft-com:office:word" xmlns:w="http://schemas.openxmlformats.org/wordprocessingml/2006/main" xmlns:w14="http://schemas.microsoft.com/office/word/2010/wordml" xmlns:w15="http://schemas.microsoft.com/office/word/2012/wordml" xmlns:w16cex="http://schemas.microsoft.com/office/word/2018/wordml/cex" xmlns:w16cid="http://schemas.microsoft.com/office/word/2016/wordml/cid" xmlns:w16="http://schemas.microsoft.com/office/word/2018/wordml" xmlns:w16du="http://schemas.microsoft.com/office/word/2023/wordml/word16du" xmlns:w16sdtdh="http://schemas.microsoft.com/office/word/2020/wordml/sdtdatahash" xmlns:w16sdtfl="http://schemas.microsoft.com/office/word/2024/wordml/sdtformatlock" xmlns:w16se="http://schemas.microsoft.com/office/word/2015/wordml/symex" xmlns:wpg="http://schemas.microsoft.com/office/word/2010/wordprocessingGroup" xmlns:wpi="http://schemas.microsoft.com/office/word/2010/wordprocessingInk" xmlns:wne="http://schemas.microsoft.com/office/word/2006/wordml" xmlns:wps="http://schemas.microsoft.com/office/word/2010/wordprocessingShape" mc:Ignorable="w14 w15 w16se w16cid w16 w16cex w16sdtdh w16sdtfl w16du wp14">
   <w:body>
     <w:p>
-      <w:r>
-        <w:t>Ajanvaraus sivusto dokumentaatio by Arttu Sonne 2026</w:t>
-      </w:r>
-    </w:p>
-    <w:p>
-      <w:pPr>
-        <w:pStyle w:val="ListParagraph"/>
-      </w:pPr>
-      <w:r>
-        <w:t>Projektin eteneminen (roadmap)</w:t>
-      </w:r>
-    </w:p>
-    <w:p>
-      <w:pPr>
-        <w:pStyle w:val="ListParagraph"/>
-      </w:pPr>
-    </w:p>
-    <w:p>
-      <w:pPr>
-        <w:pStyle w:val="ListParagraph"/>
-      </w:pPr>
-      <w:r>
-        <w:t>Vaihe 1- Tietokanta kuntoon</w:t>
-      </w:r>
+      <w:proofErr w:type="spellStart"/>
+      <w:r>
+        <w:t>Ajanvaraus</w:t>
+      </w:r>
+      <w:proofErr w:type="spellEnd"/>
+      <w:r>
+        <w:t xml:space="preserve"> </w:t>
+      </w:r>
+      <w:proofErr w:type="spellStart"/>
+      <w:r>
+        <w:t>sivusto</w:t>
+      </w:r>
+      <w:proofErr w:type="spellEnd"/>
+      <w:r>
+        <w:t xml:space="preserve"> </w:t>
+      </w:r>
+      <w:proofErr w:type="spellStart"/>
+      <w:r>
+        <w:t>dokumentaatio</w:t>
+      </w:r>
+      <w:proofErr w:type="spellEnd"/>
+      <w:r>
+        <w:t xml:space="preserve"> by Arttu Sonne 2026</w:t>
+      </w:r>
+    </w:p>
+    <w:p>
+      <w:pPr>
+        <w:pStyle w:val="ListParagraph"/>
+      </w:pPr>
+      <w:proofErr w:type="spellStart"/>
+      <w:r>
+        <w:t>Projektin</w:t>
+      </w:r>
+      <w:proofErr w:type="spellEnd"/>
+      <w:r>
+        <w:t xml:space="preserve"> </w:t>
+      </w:r>
+      <w:proofErr w:type="spellStart"/>
+      <w:r>
+        <w:t>eteneminen</w:t>
+      </w:r>
+      <w:proofErr w:type="spellEnd"/>
+      <w:r>
+        <w:t xml:space="preserve"> (roadmap)</w:t>
+      </w:r>
+    </w:p>
+    <w:p>
+      <w:pPr>
+        <w:pStyle w:val="ListParagraph"/>
+      </w:pPr>
+    </w:p>
+    <w:p>
+      <w:pPr>
+        <w:pStyle w:val="ListParagraph"/>
+      </w:pPr>
+      <w:proofErr w:type="spellStart"/>
+      <w:r>
+        <w:t>Vaihe</w:t>
+      </w:r>
+      <w:proofErr w:type="spellEnd"/>
+      <w:r>
+        <w:t xml:space="preserve"> 1- </w:t>
+      </w:r>
+      <w:proofErr w:type="spellStart"/>
+      <w:r>
+        <w:t>Tietokanta</w:t>
+      </w:r>
+      <w:proofErr w:type="spellEnd"/>
+      <w:r>
+        <w:t xml:space="preserve"> </w:t>
+      </w:r>
+      <w:proofErr w:type="spellStart"/>
+      <w:r>
+        <w:t>kuntoon</w:t>
+      </w:r>
+      <w:proofErr w:type="spellEnd"/>
     </w:p>
     <w:p>
       <w:pPr>
@@ -45,53 +97,92 @@
       <w:pPr>
         <w:pStyle w:val="ListParagraph"/>
       </w:pPr>
-      <w:r>
-        <w:t>Vaihe 2 – Backend</w:t>
-      </w:r>
-    </w:p>
-    <w:p>
-      <w:pPr>
-        <w:pStyle w:val="ListParagraph"/>
-      </w:pPr>
-      <w:r>
-        <w:t>.rekisteröinti</w:t>
-      </w:r>
-    </w:p>
-    <w:p>
-      <w:pPr>
-        <w:pStyle w:val="ListParagraph"/>
-      </w:pPr>
-      <w:r>
-        <w:t>.kirjautuminen</w:t>
-      </w:r>
-    </w:p>
-    <w:p>
-      <w:pPr>
-        <w:pStyle w:val="ListParagraph"/>
-      </w:pPr>
-      <w:r>
-        <w:t>.JWT-tarkistus</w:t>
-      </w:r>
-    </w:p>
-    <w:p>
-      <w:pPr>
-        <w:pStyle w:val="ListParagraph"/>
-      </w:pPr>
-      <w:r>
-        <w:t>Ajanvaraus CRUD</w:t>
-      </w:r>
-    </w:p>
-    <w:p>
-      <w:pPr>
-        <w:pStyle w:val="ListParagraph"/>
-      </w:pPr>
-    </w:p>
-    <w:p>
-      <w:pPr>
-        <w:pStyle w:val="ListParagraph"/>
-      </w:pPr>
-      <w:r>
-        <w:t>Vaihe 3 – Frontend</w:t>
+      <w:proofErr w:type="spellStart"/>
+      <w:r>
+        <w:t>Vaihe</w:t>
+      </w:r>
+      <w:proofErr w:type="spellEnd"/>
+      <w:r>
+        <w:t xml:space="preserve"> 2 – Backend</w:t>
+      </w:r>
+    </w:p>
+    <w:p>
+      <w:pPr>
+        <w:pStyle w:val="ListParagraph"/>
+      </w:pPr>
+      <w:proofErr w:type="gramStart"/>
+      <w:r>
+        <w:t>.</w:t>
+      </w:r>
+      <w:proofErr w:type="spellStart"/>
+      <w:r>
+        <w:t>rekisteröinti</w:t>
+      </w:r>
+      <w:proofErr w:type="spellEnd"/>
+      <w:proofErr w:type="gramEnd"/>
+    </w:p>
+    <w:p>
+      <w:pPr>
+        <w:pStyle w:val="ListParagraph"/>
+      </w:pPr>
+      <w:proofErr w:type="gramStart"/>
+      <w:r>
+        <w:t>.</w:t>
+      </w:r>
+      <w:proofErr w:type="spellStart"/>
+      <w:r>
+        <w:t>kirjautuminen</w:t>
+      </w:r>
+      <w:proofErr w:type="spellEnd"/>
+      <w:proofErr w:type="gramEnd"/>
+    </w:p>
+    <w:p>
+      <w:pPr>
+        <w:pStyle w:val="ListParagraph"/>
+      </w:pPr>
+      <w:proofErr w:type="gramStart"/>
+      <w:r>
+        <w:t>.JWT</w:t>
+      </w:r>
+      <w:proofErr w:type="gramEnd"/>
+      <w:r>
+        <w:t>-</w:t>
+      </w:r>
+      <w:proofErr w:type="spellStart"/>
+      <w:r>
+        <w:t>tarkistus</w:t>
+      </w:r>
+      <w:proofErr w:type="spellEnd"/>
+    </w:p>
+    <w:p>
+      <w:pPr>
+        <w:pStyle w:val="ListParagraph"/>
+      </w:pPr>
+      <w:proofErr w:type="spellStart"/>
+      <w:r>
+        <w:t>Ajanvaraus</w:t>
+      </w:r>
+      <w:proofErr w:type="spellEnd"/>
+      <w:r>
+        <w:t xml:space="preserve"> CRUD</w:t>
+      </w:r>
+    </w:p>
+    <w:p>
+      <w:pPr>
+        <w:pStyle w:val="ListParagraph"/>
+      </w:pPr>
+    </w:p>
+    <w:p>
+      <w:pPr>
+        <w:pStyle w:val="ListParagraph"/>
+      </w:pPr>
+      <w:proofErr w:type="spellStart"/>
+      <w:r>
+        <w:t>Vaihe</w:t>
+      </w:r>
+      <w:proofErr w:type="spellEnd"/>
+      <w:r>
+        <w:t xml:space="preserve"> 3 – Frontend</w:t>
       </w:r>
     </w:p>
     <w:p>
@@ -106,161 +197,216 @@
       <w:pPr>
         <w:pStyle w:val="ListParagraph"/>
       </w:pPr>
+      <w:proofErr w:type="spellStart"/>
       <w:r>
         <w:t>Kalenterinäkymä</w:t>
       </w:r>
-    </w:p>
-    <w:p>
-      <w:pPr>
-        <w:pStyle w:val="ListParagraph"/>
-      </w:pPr>
+      <w:proofErr w:type="spellEnd"/>
+    </w:p>
+    <w:p>
+      <w:pPr>
+        <w:pStyle w:val="ListParagraph"/>
+      </w:pPr>
+      <w:proofErr w:type="spellStart"/>
       <w:r>
         <w:t>Päivänäkymä</w:t>
       </w:r>
-    </w:p>
-    <w:p>
-      <w:pPr>
-        <w:pStyle w:val="ListParagraph"/>
-      </w:pPr>
-      <w:r>
-        <w:t>Varauksen lisäys</w:t>
-      </w:r>
-    </w:p>
-    <w:p>
-      <w:pPr>
-        <w:pStyle w:val="ListParagraph"/>
-      </w:pPr>
-    </w:p>
-    <w:p>
-      <w:pPr>
-        <w:pStyle w:val="ListParagraph"/>
-      </w:pPr>
-      <w:r>
-        <w:t>Vaihe 4 – Viimeistely</w:t>
-      </w:r>
-    </w:p>
-    <w:p>
-      <w:pPr>
-        <w:pStyle w:val="ListParagraph"/>
-      </w:pPr>
-      <w:r>
-        <w:t>.tyylit</w:t>
-      </w:r>
-    </w:p>
-    <w:p>
-      <w:pPr>
-        <w:pStyle w:val="ListParagraph"/>
-      </w:pPr>
-      <w:r>
-        <w:t>.virheenkäsittely</w:t>
-      </w:r>
-    </w:p>
-    <w:p>
-      <w:pPr>
-        <w:pStyle w:val="ListParagraph"/>
-      </w:pPr>
-      <w:r>
-        <w:t>.responsiivisuus</w:t>
-      </w:r>
-    </w:p>
-    <w:p>
-      <w:pPr>
-        <w:pStyle w:val="ListParagraph"/>
-      </w:pPr>
-    </w:p>
-    <w:p>
-      <w:pPr>
-        <w:pStyle w:val="ListParagraph"/>
-      </w:pPr>
-    </w:p>
-    <w:p>
-      <w:pPr>
-        <w:pStyle w:val="ListParagraph"/>
-      </w:pPr>
-    </w:p>
-    <w:p>
-      <w:pPr>
-        <w:pStyle w:val="ListParagraph"/>
-      </w:pPr>
-    </w:p>
-    <w:p>
-      <w:pPr>
-        <w:pStyle w:val="ListParagraph"/>
-      </w:pPr>
-    </w:p>
-    <w:p>
-      <w:pPr>
-        <w:pStyle w:val="ListParagraph"/>
-      </w:pPr>
-    </w:p>
-    <w:p>
-      <w:pPr>
-        <w:pStyle w:val="ListParagraph"/>
-      </w:pPr>
-    </w:p>
-    <w:p>
-      <w:pPr>
-        <w:pStyle w:val="ListParagraph"/>
-      </w:pPr>
-    </w:p>
-    <w:p>
-      <w:pPr>
-        <w:pStyle w:val="ListParagraph"/>
-      </w:pPr>
-    </w:p>
-    <w:p>
-      <w:pPr>
-        <w:pStyle w:val="ListParagraph"/>
-      </w:pPr>
-    </w:p>
-    <w:p>
-      <w:pPr>
-        <w:pStyle w:val="ListParagraph"/>
-      </w:pPr>
-    </w:p>
-    <w:p>
-      <w:pPr>
-        <w:pStyle w:val="ListParagraph"/>
-      </w:pPr>
-    </w:p>
-    <w:p>
-      <w:pPr>
-        <w:pStyle w:val="ListParagraph"/>
-      </w:pPr>
-    </w:p>
-    <w:p>
-      <w:pPr>
-        <w:pStyle w:val="ListParagraph"/>
-      </w:pPr>
-    </w:p>
-    <w:p>
-      <w:pPr>
-        <w:pStyle w:val="ListParagraph"/>
-      </w:pPr>
-    </w:p>
-    <w:p>
-      <w:pPr>
-        <w:pStyle w:val="ListParagraph"/>
-      </w:pPr>
-    </w:p>
-    <w:p>
-      <w:pPr>
-        <w:pStyle w:val="ListParagraph"/>
-      </w:pPr>
-    </w:p>
-    <w:p>
-      <w:pPr>
-        <w:pStyle w:val="ListParagraph"/>
-      </w:pPr>
-    </w:p>
-    <w:p>
-      <w:pPr>
-        <w:pStyle w:val="ListParagraph"/>
-      </w:pPr>
+      <w:proofErr w:type="spellEnd"/>
+    </w:p>
+    <w:p>
+      <w:pPr>
+        <w:pStyle w:val="ListParagraph"/>
+      </w:pPr>
+      <w:proofErr w:type="spellStart"/>
+      <w:r>
+        <w:t>Varauksen</w:t>
+      </w:r>
+      <w:proofErr w:type="spellEnd"/>
+      <w:r>
+        <w:t xml:space="preserve"> </w:t>
+      </w:r>
+      <w:proofErr w:type="spellStart"/>
+      <w:r>
+        <w:t>lisäys</w:t>
+      </w:r>
+      <w:proofErr w:type="spellEnd"/>
+    </w:p>
+    <w:p>
+      <w:pPr>
+        <w:pStyle w:val="ListParagraph"/>
+      </w:pPr>
+    </w:p>
+    <w:p>
+      <w:pPr>
+        <w:pStyle w:val="ListParagraph"/>
+      </w:pPr>
+      <w:proofErr w:type="spellStart"/>
+      <w:r>
+        <w:t>Vaihe</w:t>
+      </w:r>
+      <w:proofErr w:type="spellEnd"/>
+      <w:r>
+        <w:t xml:space="preserve"> 4 – </w:t>
+      </w:r>
+      <w:proofErr w:type="spellStart"/>
+      <w:r>
+        <w:t>Viimeistely</w:t>
+      </w:r>
+      <w:proofErr w:type="spellEnd"/>
+    </w:p>
+    <w:p>
+      <w:pPr>
+        <w:pStyle w:val="ListParagraph"/>
+      </w:pPr>
+      <w:proofErr w:type="gramStart"/>
+      <w:r>
+        <w:t>.</w:t>
+      </w:r>
+      <w:proofErr w:type="spellStart"/>
+      <w:r>
+        <w:t>tyylit</w:t>
+      </w:r>
+      <w:proofErr w:type="spellEnd"/>
+      <w:proofErr w:type="gramEnd"/>
+    </w:p>
+    <w:p>
+      <w:pPr>
+        <w:pStyle w:val="ListParagraph"/>
+      </w:pPr>
+      <w:proofErr w:type="gramStart"/>
+      <w:r>
+        <w:t>.</w:t>
+      </w:r>
+      <w:proofErr w:type="spellStart"/>
+      <w:r>
+        <w:t>virheenkäsittely</w:t>
+      </w:r>
+      <w:proofErr w:type="spellEnd"/>
+      <w:proofErr w:type="gramEnd"/>
+    </w:p>
+    <w:p>
+      <w:pPr>
+        <w:pStyle w:val="ListParagraph"/>
+      </w:pPr>
+      <w:proofErr w:type="gramStart"/>
+      <w:r>
+        <w:t>.</w:t>
+      </w:r>
+      <w:proofErr w:type="spellStart"/>
+      <w:r>
+        <w:t>responsiivisuus</w:t>
+      </w:r>
+      <w:proofErr w:type="spellEnd"/>
+      <w:proofErr w:type="gramEnd"/>
+    </w:p>
+    <w:p>
+      <w:pPr>
+        <w:pStyle w:val="ListParagraph"/>
+      </w:pPr>
+    </w:p>
+    <w:p>
+      <w:pPr>
+        <w:pStyle w:val="ListParagraph"/>
+      </w:pPr>
+    </w:p>
+    <w:p>
+      <w:pPr>
+        <w:pStyle w:val="ListParagraph"/>
+      </w:pPr>
+    </w:p>
+    <w:p>
+      <w:pPr>
+        <w:pStyle w:val="ListParagraph"/>
+      </w:pPr>
+    </w:p>
+    <w:p>
+      <w:pPr>
+        <w:pStyle w:val="ListParagraph"/>
+      </w:pPr>
+    </w:p>
+    <w:p>
+      <w:pPr>
+        <w:pStyle w:val="ListParagraph"/>
+      </w:pPr>
+    </w:p>
+    <w:p>
+      <w:pPr>
+        <w:pStyle w:val="ListParagraph"/>
+      </w:pPr>
+    </w:p>
+    <w:p>
+      <w:pPr>
+        <w:pStyle w:val="ListParagraph"/>
+      </w:pPr>
+    </w:p>
+    <w:p>
+      <w:pPr>
+        <w:pStyle w:val="ListParagraph"/>
+      </w:pPr>
+    </w:p>
+    <w:p>
+      <w:pPr>
+        <w:pStyle w:val="ListParagraph"/>
+      </w:pPr>
+    </w:p>
+    <w:p>
+      <w:pPr>
+        <w:pStyle w:val="ListParagraph"/>
+      </w:pPr>
+    </w:p>
+    <w:p>
+      <w:pPr>
+        <w:pStyle w:val="ListParagraph"/>
+      </w:pPr>
+    </w:p>
+    <w:p>
+      <w:pPr>
+        <w:pStyle w:val="ListParagraph"/>
+      </w:pPr>
+    </w:p>
+    <w:p>
+      <w:pPr>
+        <w:pStyle w:val="ListParagraph"/>
+      </w:pPr>
+    </w:p>
+    <w:p>
+      <w:pPr>
+        <w:pStyle w:val="ListParagraph"/>
+      </w:pPr>
+    </w:p>
+    <w:p>
+      <w:pPr>
+        <w:pStyle w:val="ListParagraph"/>
+      </w:pPr>
+    </w:p>
+    <w:p>
+      <w:pPr>
+        <w:pStyle w:val="ListParagraph"/>
+      </w:pPr>
+    </w:p>
+    <w:p>
+      <w:pPr>
+        <w:pStyle w:val="ListParagraph"/>
+      </w:pPr>
+    </w:p>
+    <w:p>
+      <w:pPr>
+        <w:pStyle w:val="ListParagraph"/>
+      </w:pPr>
+      <w:proofErr w:type="spellStart"/>
       <w:r>
         <w:lastRenderedPageBreak/>
-        <w:t>Tietokanta kuntoon</w:t>
-      </w:r>
+        <w:t>Tietokanta</w:t>
+      </w:r>
+      <w:proofErr w:type="spellEnd"/>
+      <w:r>
+        <w:t xml:space="preserve"> </w:t>
+      </w:r>
+      <w:proofErr w:type="spellStart"/>
+      <w:r>
+        <w:t>kuntoon</w:t>
+      </w:r>
+      <w:proofErr w:type="spellEnd"/>
     </w:p>
     <w:p>
       <w:r>
@@ -271,8 +417,29 @@
       </w:r>
     </w:p>
     <w:p>
-      <w:r>
-        <w:t>Tarvitaan seuraavat endpointit:</w:t>
+      <w:proofErr w:type="spellStart"/>
+      <w:r>
+        <w:t>Tarvitaan</w:t>
+      </w:r>
+      <w:proofErr w:type="spellEnd"/>
+      <w:r>
+        <w:t xml:space="preserve"> </w:t>
+      </w:r>
+      <w:proofErr w:type="spellStart"/>
+      <w:r>
+        <w:t>seuraavat</w:t>
+      </w:r>
+      <w:proofErr w:type="spellEnd"/>
+      <w:r>
+        <w:t xml:space="preserve"> </w:t>
+      </w:r>
+      <w:proofErr w:type="spellStart"/>
+      <w:r>
+        <w:t>endpointit</w:t>
+      </w:r>
+      <w:proofErr w:type="spellEnd"/>
+      <w:r>
+        <w:t>:</w:t>
       </w:r>
     </w:p>
     <w:p>
@@ -282,9 +449,64 @@
           <w:ilvl w:val="0"/>
           <w:numId w:val="1"/>
         </w:numPr>
-      </w:pPr>
-      <w:r>
-        <w:t>POST/register -&gt; luo käyttäjän (bcryp)</w:t>
+        <w:rPr>
+          <w:lang w:val="en-FI"/>
+        </w:rPr>
+      </w:pPr>
+      <w:r>
+        <w:t xml:space="preserve">POST/register -&gt; </w:t>
+      </w:r>
+      <w:proofErr w:type="spellStart"/>
+      <w:r>
+        <w:t>luo</w:t>
+      </w:r>
+      <w:proofErr w:type="spellEnd"/>
+      <w:r>
+        <w:t xml:space="preserve"> </w:t>
+      </w:r>
+      <w:proofErr w:type="spellStart"/>
+      <w:r>
+        <w:t>käyttäjän</w:t>
+      </w:r>
+      <w:proofErr w:type="spellEnd"/>
+      <w:r>
+        <w:t xml:space="preserve"> (</w:t>
+      </w:r>
+      <w:proofErr w:type="spellStart"/>
+      <w:r>
+        <w:t>bcryp</w:t>
+      </w:r>
+      <w:proofErr w:type="spellEnd"/>
+      <w:r>
+        <w:t>)</w:t>
+      </w:r>
+      <w:r>
+        <w:t xml:space="preserve">: </w:t>
+      </w:r>
+      <w:proofErr w:type="gramStart"/>
+      <w:r>
+        <w:t xml:space="preserve">( </w:t>
+      </w:r>
+      <w:proofErr w:type="spellStart"/>
+      <w:r>
+        <w:rPr>
+          <w:lang w:val="en-FI"/>
+        </w:rPr>
+        <w:t>router.post</w:t>
+      </w:r>
+      <w:proofErr w:type="spellEnd"/>
+      <w:proofErr w:type="gramEnd"/>
+      <w:r>
+        <w:rPr>
+          <w:lang w:val="en-FI"/>
+        </w:rPr>
+        <w:t>("/register",</w:t>
+      </w:r>
+      <w:r>
+        <w:rPr>
+          <w:lang w:val="en-FI"/>
+        </w:rPr>
+        <w:t>)</w:t>
       </w:r>
     </w:p>
     <w:p>
@@ -294,9 +516,45 @@
           <w:ilvl w:val="0"/>
           <w:numId w:val="1"/>
         </w:numPr>
-      </w:pPr>
-      <w:r>
-        <w:t>POST/login -&gt; palauttaa JWT-tokenin</w:t>
+        <w:rPr>
+          <w:lang w:val="en-FI"/>
+        </w:rPr>
+      </w:pPr>
+      <w:r>
+        <w:t xml:space="preserve">POST/login -&gt; </w:t>
+      </w:r>
+      <w:proofErr w:type="spellStart"/>
+      <w:r>
+        <w:t>palauttaa</w:t>
+      </w:r>
+      <w:proofErr w:type="spellEnd"/>
+      <w:r>
+        <w:t xml:space="preserve"> JWT-</w:t>
+      </w:r>
+      <w:proofErr w:type="spellStart"/>
+      <w:r>
+        <w:t>tokenin</w:t>
+      </w:r>
+      <w:proofErr w:type="spellEnd"/>
+      <w:r>
+        <w:t>(</w:t>
+      </w:r>
+      <w:proofErr w:type="spellStart"/>
+      <w:r>
+        <w:rPr>
+          <w:lang w:val="en-FI"/>
+        </w:rPr>
+        <w:t>router.post</w:t>
+      </w:r>
+      <w:proofErr w:type="spellEnd"/>
+      <w:r>
+        <w:rPr>
+          <w:lang w:val="en-FI"/>
+        </w:rPr>
+        <w:t>("/login"</w:t>
+      </w:r>
+      <w:r>
+        <w:t>)</w:t>
       </w:r>
     </w:p>
     <w:p>
@@ -306,27 +564,127 @@
     </w:p>
     <w:p>
       <w:r>
-        <w:t>GET/appointments?date=2026-01-16 -&gt; hae päivän merkinnät</w:t>
-      </w:r>
-    </w:p>
-    <w:p>
-      <w:r>
-        <w:t>GET/appointments -&gt; lisää uusi merkintä</w:t>
-      </w:r>
-    </w:p>
-    <w:p>
-      <w:r>
-        <w:t>PUT/appointments/:id -&gt; muokkaa merkintää</w:t>
-      </w:r>
-    </w:p>
-    <w:p>
-      <w:r>
-        <w:t>DELETE/appointments/:id -&gt; poista merkintä</w:t>
-      </w:r>
-    </w:p>
-    <w:p>
-      <w:r>
-        <w:t>JWT-Token kulkee mukana headerissä:</w:t>
+        <w:t>GET/</w:t>
+      </w:r>
+      <w:proofErr w:type="spellStart"/>
+      <w:r>
+        <w:t>appointments?date</w:t>
+      </w:r>
+      <w:proofErr w:type="spellEnd"/>
+      <w:r>
+        <w:t xml:space="preserve">=2026-01-16 -&gt; </w:t>
+      </w:r>
+      <w:proofErr w:type="spellStart"/>
+      <w:r>
+        <w:t>hae</w:t>
+      </w:r>
+      <w:proofErr w:type="spellEnd"/>
+      <w:r>
+        <w:t xml:space="preserve"> </w:t>
+      </w:r>
+      <w:proofErr w:type="spellStart"/>
+      <w:r>
+        <w:t>päivän</w:t>
+      </w:r>
+      <w:proofErr w:type="spellEnd"/>
+      <w:r>
+        <w:t xml:space="preserve"> </w:t>
+      </w:r>
+      <w:proofErr w:type="spellStart"/>
+      <w:r>
+        <w:t>merkinnät</w:t>
+      </w:r>
+      <w:proofErr w:type="spellEnd"/>
+    </w:p>
+    <w:p>
+      <w:r>
+        <w:t xml:space="preserve">GET/appointments -&gt; </w:t>
+      </w:r>
+      <w:proofErr w:type="spellStart"/>
+      <w:r>
+        <w:t>lisää</w:t>
+      </w:r>
+      <w:proofErr w:type="spellEnd"/>
+      <w:r>
+        <w:t xml:space="preserve"> </w:t>
+      </w:r>
+      <w:proofErr w:type="spellStart"/>
+      <w:r>
+        <w:t>uusi</w:t>
+      </w:r>
+      <w:proofErr w:type="spellEnd"/>
+      <w:r>
+        <w:t xml:space="preserve"> </w:t>
+      </w:r>
+      <w:proofErr w:type="spellStart"/>
+      <w:r>
+        <w:t>merkintä</w:t>
+      </w:r>
+      <w:proofErr w:type="spellEnd"/>
+    </w:p>
+    <w:p>
+      <w:r>
+        <w:t xml:space="preserve">PUT/appointments/:id -&gt; </w:t>
+      </w:r>
+      <w:proofErr w:type="spellStart"/>
+      <w:r>
+        <w:t>muokkaa</w:t>
+      </w:r>
+      <w:proofErr w:type="spellEnd"/>
+      <w:r>
+        <w:t xml:space="preserve"> </w:t>
+      </w:r>
+      <w:proofErr w:type="spellStart"/>
+      <w:r>
+        <w:t>merkintää</w:t>
+      </w:r>
+      <w:proofErr w:type="spellEnd"/>
+    </w:p>
+    <w:p>
+      <w:r>
+        <w:t xml:space="preserve">DELETE/appointments/:id -&gt; </w:t>
+      </w:r>
+      <w:proofErr w:type="spellStart"/>
+      <w:r>
+        <w:t>poista</w:t>
+      </w:r>
+      <w:proofErr w:type="spellEnd"/>
+      <w:r>
+        <w:t xml:space="preserve"> </w:t>
+      </w:r>
+      <w:proofErr w:type="spellStart"/>
+      <w:r>
+        <w:t>merkintä</w:t>
+      </w:r>
+      <w:proofErr w:type="spellEnd"/>
+    </w:p>
+    <w:p>
+      <w:r>
+        <w:t xml:space="preserve">JWT-Token </w:t>
+      </w:r>
+      <w:proofErr w:type="spellStart"/>
+      <w:r>
+        <w:t>kulkee</w:t>
+      </w:r>
+      <w:proofErr w:type="spellEnd"/>
+      <w:r>
+        <w:t xml:space="preserve"> </w:t>
+      </w:r>
+      <w:proofErr w:type="spellStart"/>
+      <w:r>
+        <w:t>mukana</w:t>
+      </w:r>
+      <w:proofErr w:type="spellEnd"/>
+      <w:r>
+        <w:t xml:space="preserve"> </w:t>
+      </w:r>
+      <w:proofErr w:type="spellStart"/>
+      <w:r>
+        <w:t>headerissä</w:t>
+      </w:r>
+      <w:proofErr w:type="spellEnd"/>
+      <w:r>
+        <w:t>:</w:t>
       </w:r>
     </w:p>
     <w:p>
@@ -357,8 +715,29 @@
       </w:r>
     </w:p>
     <w:p>
-      <w:r>
-        <w:t>Rakennetaan kolme sivua:</w:t>
+      <w:proofErr w:type="spellStart"/>
+      <w:r>
+        <w:t>Rakennetaan</w:t>
+      </w:r>
+      <w:proofErr w:type="spellEnd"/>
+      <w:r>
+        <w:t xml:space="preserve"> </w:t>
+      </w:r>
+      <w:proofErr w:type="spellStart"/>
+      <w:r>
+        <w:t>kolme</w:t>
+      </w:r>
+      <w:proofErr w:type="spellEnd"/>
+      <w:r>
+        <w:t xml:space="preserve"> </w:t>
+      </w:r>
+      <w:proofErr w:type="spellStart"/>
+      <w:r>
+        <w:t>sivua</w:t>
+      </w:r>
+      <w:proofErr w:type="spellEnd"/>
+      <w:r>
+        <w:t>:</w:t>
       </w:r>
     </w:p>
     <w:p>
@@ -378,24 +757,50 @@
         <w:pStyle w:val="ListParagraph"/>
       </w:pPr>
       <w:r>
-        <w:t>. lomake</w:t>
-      </w:r>
-    </w:p>
-    <w:p>
-      <w:pPr>
-        <w:pStyle w:val="ListParagraph"/>
-      </w:pPr>
-      <w:r>
-        <w:t>. axios -&gt; backend</w:t>
-      </w:r>
-    </w:p>
-    <w:p>
-      <w:pPr>
-        <w:pStyle w:val="ListParagraph"/>
-      </w:pPr>
-      <w:r>
-        <w:t>. token talteen localStorageen</w:t>
-      </w:r>
+        <w:t xml:space="preserve">. </w:t>
+      </w:r>
+      <w:proofErr w:type="spellStart"/>
+      <w:r>
+        <w:t>lomake</w:t>
+      </w:r>
+      <w:proofErr w:type="spellEnd"/>
+    </w:p>
+    <w:p>
+      <w:pPr>
+        <w:pStyle w:val="ListParagraph"/>
+      </w:pPr>
+      <w:r>
+        <w:t xml:space="preserve">. </w:t>
+      </w:r>
+      <w:proofErr w:type="spellStart"/>
+      <w:r>
+        <w:t>axios</w:t>
+      </w:r>
+      <w:proofErr w:type="spellEnd"/>
+      <w:r>
+        <w:t xml:space="preserve"> -&gt; backend</w:t>
+      </w:r>
+    </w:p>
+    <w:p>
+      <w:pPr>
+        <w:pStyle w:val="ListParagraph"/>
+      </w:pPr>
+      <w:r>
+        <w:t xml:space="preserve">. token </w:t>
+      </w:r>
+      <w:proofErr w:type="spellStart"/>
+      <w:r>
+        <w:t>talteen</w:t>
+      </w:r>
+      <w:proofErr w:type="spellEnd"/>
+      <w:r>
+        <w:t xml:space="preserve"> </w:t>
+      </w:r>
+      <w:proofErr w:type="spellStart"/>
+      <w:r>
+        <w:t>localStorageen</w:t>
+      </w:r>
+      <w:proofErr w:type="spellEnd"/>
     </w:p>
     <w:p>
       <w:pPr>
@@ -414,21 +819,71 @@
         <w:pStyle w:val="ListParagraph"/>
       </w:pPr>
       <w:r>
-        <w:t>. Kuukausinäkymä tai lista päivistä</w:t>
-      </w:r>
-    </w:p>
-    <w:p>
-      <w:pPr>
-        <w:pStyle w:val="ListParagraph"/>
-      </w:pPr>
-    </w:p>
-    <w:p>
-      <w:pPr>
-        <w:pStyle w:val="ListParagraph"/>
-      </w:pPr>
-      <w:r>
-        <w:t>. klikkaamalla päivää -&gt; siirtyy päivänäkymään</w:t>
-      </w:r>
+        <w:t xml:space="preserve">. </w:t>
+      </w:r>
+      <w:proofErr w:type="spellStart"/>
+      <w:r>
+        <w:t>Kuukausinäkymä</w:t>
+      </w:r>
+      <w:proofErr w:type="spellEnd"/>
+      <w:r>
+        <w:t xml:space="preserve"> tai </w:t>
+      </w:r>
+      <w:proofErr w:type="spellStart"/>
+      <w:r>
+        <w:t>lista</w:t>
+      </w:r>
+      <w:proofErr w:type="spellEnd"/>
+      <w:r>
+        <w:t xml:space="preserve"> </w:t>
+      </w:r>
+      <w:proofErr w:type="spellStart"/>
+      <w:r>
+        <w:t>päivistä</w:t>
+      </w:r>
+      <w:proofErr w:type="spellEnd"/>
+    </w:p>
+    <w:p>
+      <w:pPr>
+        <w:pStyle w:val="ListParagraph"/>
+      </w:pPr>
+    </w:p>
+    <w:p>
+      <w:pPr>
+        <w:pStyle w:val="ListParagraph"/>
+      </w:pPr>
+      <w:r>
+        <w:t xml:space="preserve">. </w:t>
+      </w:r>
+      <w:proofErr w:type="spellStart"/>
+      <w:r>
+        <w:t>klikkaamalla</w:t>
+      </w:r>
+      <w:proofErr w:type="spellEnd"/>
+      <w:r>
+        <w:t xml:space="preserve"> </w:t>
+      </w:r>
+      <w:proofErr w:type="spellStart"/>
+      <w:r>
+        <w:t>päivää</w:t>
+      </w:r>
+      <w:proofErr w:type="spellEnd"/>
+      <w:r>
+        <w:t xml:space="preserve"> -&gt; </w:t>
+      </w:r>
+      <w:proofErr w:type="spellStart"/>
+      <w:r>
+        <w:t>siirtyy</w:t>
+      </w:r>
+      <w:proofErr w:type="spellEnd"/>
+      <w:r>
+        <w:t xml:space="preserve"> </w:t>
+      </w:r>
+      <w:proofErr w:type="spellStart"/>
+      <w:r>
+        <w:t>päivänäkymään</w:t>
+      </w:r>
+      <w:proofErr w:type="spellEnd"/>
     </w:p>
     <w:p>
       <w:pPr>
@@ -446,45 +901,151 @@
       <w:pPr>
         <w:pStyle w:val="ListParagraph"/>
       </w:pPr>
-      <w:r>
-        <w:t>Näyttää kaikki merkinnät valitulta päivältä:</w:t>
-      </w:r>
-    </w:p>
-    <w:p>
-      <w:pPr>
-        <w:pStyle w:val="ListParagraph"/>
-      </w:pPr>
-      <w:r>
-        <w:t>08:00 – 09:00  Palaveri</w:t>
-      </w:r>
-    </w:p>
-    <w:p>
-      <w:pPr>
-        <w:pStyle w:val="ListParagraph"/>
-      </w:pPr>
-      <w:r>
-        <w:t>12:00 – 13:00  Lounas</w:t>
-      </w:r>
-    </w:p>
-    <w:p>
-      <w:pPr>
-        <w:pStyle w:val="ListParagraph"/>
-      </w:pPr>
-      <w:r>
-        <w:t>15:30 – 16:00  Asiakastapaaminen</w:t>
-      </w:r>
-    </w:p>
-    <w:p>
-      <w:pPr>
-        <w:pStyle w:val="ListParagraph"/>
-      </w:pPr>
-    </w:p>
-    <w:p>
-      <w:pPr>
-        <w:pStyle w:val="ListParagraph"/>
-      </w:pPr>
-      <w:r>
-        <w:t>Käytetään omaa CSS:ää tähän näkymään!</w:t>
+      <w:proofErr w:type="spellStart"/>
+      <w:r>
+        <w:t>Näyttää</w:t>
+      </w:r>
+      <w:proofErr w:type="spellEnd"/>
+      <w:r>
+        <w:t xml:space="preserve"> </w:t>
+      </w:r>
+      <w:proofErr w:type="spellStart"/>
+      <w:r>
+        <w:t>kaikki</w:t>
+      </w:r>
+      <w:proofErr w:type="spellEnd"/>
+      <w:r>
+        <w:t xml:space="preserve"> </w:t>
+      </w:r>
+      <w:proofErr w:type="spellStart"/>
+      <w:r>
+        <w:t>merkinnät</w:t>
+      </w:r>
+      <w:proofErr w:type="spellEnd"/>
+      <w:r>
+        <w:t xml:space="preserve"> </w:t>
+      </w:r>
+      <w:proofErr w:type="spellStart"/>
+      <w:r>
+        <w:t>valitulta</w:t>
+      </w:r>
+      <w:proofErr w:type="spellEnd"/>
+      <w:r>
+        <w:t xml:space="preserve"> </w:t>
+      </w:r>
+      <w:proofErr w:type="spellStart"/>
+      <w:r>
+        <w:t>päivältä</w:t>
+      </w:r>
+      <w:proofErr w:type="spellEnd"/>
+      <w:r>
+        <w:t>:</w:t>
+      </w:r>
+    </w:p>
+    <w:p>
+      <w:pPr>
+        <w:pStyle w:val="ListParagraph"/>
+      </w:pPr>
+      <w:r>
+        <w:t xml:space="preserve">08:00 – </w:t>
+      </w:r>
+      <w:proofErr w:type="gramStart"/>
+      <w:r>
+        <w:t xml:space="preserve">09:00  </w:t>
+      </w:r>
+      <w:proofErr w:type="spellStart"/>
+      <w:r>
+        <w:t>Palaveri</w:t>
+      </w:r>
+      <w:proofErr w:type="spellEnd"/>
+      <w:proofErr w:type="gramEnd"/>
+    </w:p>
+    <w:p>
+      <w:pPr>
+        <w:pStyle w:val="ListParagraph"/>
+      </w:pPr>
+      <w:r>
+        <w:t xml:space="preserve">12:00 – </w:t>
+      </w:r>
+      <w:proofErr w:type="gramStart"/>
+      <w:r>
+        <w:t xml:space="preserve">13:00  </w:t>
+      </w:r>
+      <w:proofErr w:type="spellStart"/>
+      <w:r>
+        <w:t>Lounas</w:t>
+      </w:r>
+      <w:proofErr w:type="spellEnd"/>
+      <w:proofErr w:type="gramEnd"/>
+    </w:p>
+    <w:p>
+      <w:pPr>
+        <w:pStyle w:val="ListParagraph"/>
+      </w:pPr>
+      <w:r>
+        <w:t xml:space="preserve">15:30 – </w:t>
+      </w:r>
+      <w:proofErr w:type="gramStart"/>
+      <w:r>
+        <w:t xml:space="preserve">16:00  </w:t>
+      </w:r>
+      <w:proofErr w:type="spellStart"/>
+      <w:r>
+        <w:t>Asiakastapaaminen</w:t>
+      </w:r>
+      <w:proofErr w:type="spellEnd"/>
+      <w:proofErr w:type="gramEnd"/>
+    </w:p>
+    <w:p>
+      <w:pPr>
+        <w:pStyle w:val="ListParagraph"/>
+      </w:pPr>
+    </w:p>
+    <w:p>
+      <w:pPr>
+        <w:pStyle w:val="ListParagraph"/>
+      </w:pPr>
+      <w:proofErr w:type="spellStart"/>
+      <w:r>
+        <w:t>Käytetään</w:t>
+      </w:r>
+      <w:proofErr w:type="spellEnd"/>
+      <w:r>
+        <w:t xml:space="preserve"> </w:t>
+      </w:r>
+      <w:proofErr w:type="spellStart"/>
+      <w:r>
+        <w:t>omaa</w:t>
+      </w:r>
+      <w:proofErr w:type="spellEnd"/>
+      <w:r>
+        <w:t xml:space="preserve"> </w:t>
+      </w:r>
+      <w:proofErr w:type="spellStart"/>
+      <w:proofErr w:type="gramStart"/>
+      <w:r>
+        <w:t>CSS:ää</w:t>
+      </w:r>
+      <w:proofErr w:type="spellEnd"/>
+      <w:proofErr w:type="gramEnd"/>
+      <w:r>
+        <w:t xml:space="preserve"> </w:t>
+      </w:r>
+      <w:proofErr w:type="spellStart"/>
+      <w:r>
+        <w:t>tähän</w:t>
+      </w:r>
+      <w:proofErr w:type="spellEnd"/>
+      <w:r>
+        <w:t xml:space="preserve"> </w:t>
+      </w:r>
+      <w:proofErr w:type="spellStart"/>
+      <w:r>
+        <w:t>näkymään</w:t>
+      </w:r>
+      <w:proofErr w:type="spellEnd"/>
+      <w:r>
+        <w:t>!</w:t>
       </w:r>
     </w:p>
     <w:p>
@@ -495,8 +1056,29 @@
           <w:numId w:val="2"/>
         </w:numPr>
       </w:pPr>
-      <w:r>
-        <w:t>Salasanan salaus (bcrypt)</w:t>
+      <w:proofErr w:type="spellStart"/>
+      <w:r>
+        <w:t>Salasanan</w:t>
+      </w:r>
+      <w:proofErr w:type="spellEnd"/>
+      <w:r>
+        <w:t xml:space="preserve"> </w:t>
+      </w:r>
+      <w:proofErr w:type="spellStart"/>
+      <w:r>
+        <w:t>salaus</w:t>
+      </w:r>
+      <w:proofErr w:type="spellEnd"/>
+      <w:r>
+        <w:t xml:space="preserve"> (</w:t>
+      </w:r>
+      <w:proofErr w:type="spellStart"/>
+      <w:r>
+        <w:t>bcrypt</w:t>
+      </w:r>
+      <w:proofErr w:type="spellEnd"/>
+      <w:r>
+        <w:t>)</w:t>
       </w:r>
     </w:p>
     <w:p>
@@ -507,32 +1089,103 @@
           <w:numId w:val="2"/>
         </w:numPr>
       </w:pPr>
-      <w:r>
-        <w:t>Päivän merkintöjen haku</w:t>
-      </w:r>
-    </w:p>
-    <w:p>
-      <w:pPr>
-        <w:pStyle w:val="ListParagraph"/>
-      </w:pPr>
-    </w:p>
-    <w:p/>
-    <w:p/>
-    <w:p/>
-    <w:p/>
-    <w:p/>
-    <w:p/>
-    <w:p/>
-    <w:p/>
-    <w:p/>
-    <w:p/>
-    <w:p/>
-    <w:p/>
-    <w:p/>
-    <w:p/>
-    <w:p>
-      <w:r>
-        <w:t>Luodaan kansio projektille ja sinne kansiot backend ja frontend</w:t>
+      <w:proofErr w:type="spellStart"/>
+      <w:r>
+        <w:t>Päivän</w:t>
+      </w:r>
+      <w:proofErr w:type="spellEnd"/>
+      <w:r>
+        <w:t xml:space="preserve"> </w:t>
+      </w:r>
+      <w:proofErr w:type="spellStart"/>
+      <w:r>
+        <w:t>merkintöjen</w:t>
+      </w:r>
+      <w:proofErr w:type="spellEnd"/>
+      <w:r>
+        <w:t xml:space="preserve"> </w:t>
+      </w:r>
+      <w:proofErr w:type="spellStart"/>
+      <w:r>
+        <w:t>haku</w:t>
+      </w:r>
+      <w:proofErr w:type="spellEnd"/>
+    </w:p>
+    <w:p>
+      <w:pPr>
+        <w:pStyle w:val="ListParagraph"/>
+      </w:pPr>
+    </w:p>
+    <w:p/>
+    <w:p/>
+    <w:p/>
+    <w:p/>
+    <w:p/>
+    <w:p/>
+    <w:p/>
+    <w:p/>
+    <w:p/>
+    <w:p/>
+    <w:p/>
+    <w:p/>
+    <w:p/>
+    <w:p/>
+    <w:p>
+      <w:proofErr w:type="spellStart"/>
+      <w:r>
+        <w:t>Luodaan</w:t>
+      </w:r>
+      <w:proofErr w:type="spellEnd"/>
+      <w:r>
+        <w:t xml:space="preserve"> </w:t>
+      </w:r>
+      <w:proofErr w:type="spellStart"/>
+      <w:r>
+        <w:t>kansio</w:t>
+      </w:r>
+      <w:proofErr w:type="spellEnd"/>
+      <w:r>
+        <w:t xml:space="preserve"> </w:t>
+      </w:r>
+      <w:proofErr w:type="spellStart"/>
+      <w:r>
+        <w:t>projektille</w:t>
+      </w:r>
+      <w:proofErr w:type="spellEnd"/>
+      <w:r>
+        <w:t xml:space="preserve"> </w:t>
+      </w:r>
+      <w:proofErr w:type="spellStart"/>
+      <w:r>
+        <w:t>ja</w:t>
+      </w:r>
+      <w:proofErr w:type="spellEnd"/>
+      <w:r>
+        <w:t xml:space="preserve"> </w:t>
+      </w:r>
+      <w:proofErr w:type="spellStart"/>
+      <w:r>
+        <w:t>sinne</w:t>
+      </w:r>
+      <w:proofErr w:type="spellEnd"/>
+      <w:r>
+        <w:t xml:space="preserve"> </w:t>
+      </w:r>
+      <w:proofErr w:type="spellStart"/>
+      <w:r>
+        <w:t>kansiot</w:t>
+      </w:r>
+      <w:proofErr w:type="spellEnd"/>
+      <w:r>
+        <w:t xml:space="preserve"> backend </w:t>
+      </w:r>
+      <w:proofErr w:type="spellStart"/>
+      <w:r>
+        <w:t>ja</w:t>
+      </w:r>
+      <w:proofErr w:type="spellEnd"/>
+      <w:r>
+        <w:t xml:space="preserve"> frontend</w:t>
       </w:r>
     </w:p>
     <w:p>
@@ -613,8 +1266,85 @@
     </w:p>
     <w:p/>
     <w:p>
-      <w:r>
-        <w:t>Suunnitellaan tämän jälkeen tietokanta ja luodaan se, sekä tehdään yhteydet taulukoihin.</w:t>
+      <w:proofErr w:type="spellStart"/>
+      <w:r>
+        <w:t>Suunnitellaan</w:t>
+      </w:r>
+      <w:proofErr w:type="spellEnd"/>
+      <w:r>
+        <w:t xml:space="preserve"> </w:t>
+      </w:r>
+      <w:proofErr w:type="spellStart"/>
+      <w:r>
+        <w:t>tämän</w:t>
+      </w:r>
+      <w:proofErr w:type="spellEnd"/>
+      <w:r>
+        <w:t xml:space="preserve"> </w:t>
+      </w:r>
+      <w:proofErr w:type="spellStart"/>
+      <w:r>
+        <w:t>jälkeen</w:t>
+      </w:r>
+      <w:proofErr w:type="spellEnd"/>
+      <w:r>
+        <w:t xml:space="preserve"> </w:t>
+      </w:r>
+      <w:proofErr w:type="spellStart"/>
+      <w:r>
+        <w:t>tietokanta</w:t>
+      </w:r>
+      <w:proofErr w:type="spellEnd"/>
+      <w:r>
+        <w:t xml:space="preserve"> </w:t>
+      </w:r>
+      <w:proofErr w:type="spellStart"/>
+      <w:r>
+        <w:t>ja</w:t>
+      </w:r>
+      <w:proofErr w:type="spellEnd"/>
+      <w:r>
+        <w:t xml:space="preserve"> </w:t>
+      </w:r>
+      <w:proofErr w:type="spellStart"/>
+      <w:r>
+        <w:t>luodaan</w:t>
+      </w:r>
+      <w:proofErr w:type="spellEnd"/>
+      <w:r>
+        <w:t xml:space="preserve"> se, </w:t>
+      </w:r>
+      <w:proofErr w:type="spellStart"/>
+      <w:r>
+        <w:t>sekä</w:t>
+      </w:r>
+      <w:proofErr w:type="spellEnd"/>
+      <w:r>
+        <w:t xml:space="preserve"> </w:t>
+      </w:r>
+      <w:proofErr w:type="spellStart"/>
+      <w:r>
+        <w:t>tehdään</w:t>
+      </w:r>
+      <w:proofErr w:type="spellEnd"/>
+      <w:r>
+        <w:t xml:space="preserve"> </w:t>
+      </w:r>
+      <w:proofErr w:type="spellStart"/>
+      <w:r>
+        <w:t>yhteydet</w:t>
+      </w:r>
+      <w:proofErr w:type="spellEnd"/>
+      <w:r>
+        <w:t xml:space="preserve"> </w:t>
+      </w:r>
+      <w:proofErr w:type="spellStart"/>
+      <w:r>
+        <w:t>taulukoihin</w:t>
+      </w:r>
+      <w:proofErr w:type="spellEnd"/>
+      <w:r>
+        <w:t>.</w:t>
       </w:r>
     </w:p>
     <w:p>
@@ -667,15 +1397,46 @@
     <w:p/>
     <w:p/>
     <w:p>
+      <w:proofErr w:type="spellStart"/>
       <w:r>
         <w:lastRenderedPageBreak/>
-        <w:t xml:space="preserve">Luodaan </w:t>
-      </w:r>
-      <w:r>
-        <w:t xml:space="preserve">tietokanta ja </w:t>
-      </w:r>
-      <w:r>
-        <w:t>taulut tietokantaan:</w:t>
+        <w:t>Luodaan</w:t>
+      </w:r>
+      <w:proofErr w:type="spellEnd"/>
+      <w:r>
+        <w:t xml:space="preserve"> </w:t>
+      </w:r>
+      <w:proofErr w:type="spellStart"/>
+      <w:r>
+        <w:t>tietokanta</w:t>
+      </w:r>
+      <w:proofErr w:type="spellEnd"/>
+      <w:r>
+        <w:t xml:space="preserve"> </w:t>
+      </w:r>
+      <w:proofErr w:type="spellStart"/>
+      <w:r>
+        <w:t>ja</w:t>
+      </w:r>
+      <w:proofErr w:type="spellEnd"/>
+      <w:r>
+        <w:t xml:space="preserve"> </w:t>
+      </w:r>
+      <w:proofErr w:type="spellStart"/>
+      <w:r>
+        <w:t>taulut</w:t>
+      </w:r>
+      <w:proofErr w:type="spellEnd"/>
+      <w:r>
+        <w:t xml:space="preserve"> </w:t>
+      </w:r>
+      <w:proofErr w:type="spellStart"/>
+      <w:r>
+        <w:t>tietokantaan</w:t>
+      </w:r>
+      <w:proofErr w:type="spellEnd"/>
+      <w:r>
+        <w:t>:</w:t>
       </w:r>
     </w:p>
     <w:p>
@@ -793,9 +1554,38 @@
     </w:p>
     <w:p/>
     <w:p>
+      <w:proofErr w:type="spellStart"/>
       <w:r>
         <w:lastRenderedPageBreak/>
-        <w:t xml:space="preserve">Luodaan yhteys sql kyselynä: </w:t>
+        <w:t>Luodaan</w:t>
+      </w:r>
+      <w:proofErr w:type="spellEnd"/>
+      <w:r>
+        <w:t xml:space="preserve"> </w:t>
+      </w:r>
+      <w:proofErr w:type="spellStart"/>
+      <w:r>
+        <w:t>yhteys</w:t>
+      </w:r>
+      <w:proofErr w:type="spellEnd"/>
+      <w:r>
+        <w:t xml:space="preserve"> </w:t>
+      </w:r>
+      <w:proofErr w:type="spellStart"/>
+      <w:r>
+        <w:t>sql</w:t>
+      </w:r>
+      <w:proofErr w:type="spellEnd"/>
+      <w:r>
+        <w:t xml:space="preserve"> </w:t>
+      </w:r>
+      <w:proofErr w:type="spellStart"/>
+      <w:r>
+        <w:t>kyselynä</w:t>
+      </w:r>
+      <w:proofErr w:type="spellEnd"/>
+      <w:r>
+        <w:t xml:space="preserve">: </w:t>
       </w:r>
       <w:r>
         <w:drawing>
@@ -894,21 +1684,143 @@
       <w:pPr>
         <w:pStyle w:val="ListParagraph"/>
       </w:pPr>
-      <w:r>
-        <w:t>Projektissa Haluan käyttää versionhallintaa joten tehdään tämänjälkeen githubiin repository ja linkitetään kansio sinne. Sekä tiedostot.</w:t>
-      </w:r>
-    </w:p>
-    <w:p>
-      <w:pPr>
-        <w:pStyle w:val="ListParagraph"/>
-      </w:pPr>
-    </w:p>
-    <w:p>
-      <w:pPr>
-        <w:pStyle w:val="ListParagraph"/>
-      </w:pPr>
-      <w:r>
-        <w:t>Luodaan uusi repository osoitteessa github.com</w:t>
+      <w:proofErr w:type="spellStart"/>
+      <w:r>
+        <w:t>Projektissa</w:t>
+      </w:r>
+      <w:proofErr w:type="spellEnd"/>
+      <w:r>
+        <w:t xml:space="preserve"> Haluan </w:t>
+      </w:r>
+      <w:proofErr w:type="spellStart"/>
+      <w:r>
+        <w:t>käyttää</w:t>
+      </w:r>
+      <w:proofErr w:type="spellEnd"/>
+      <w:r>
+        <w:t xml:space="preserve"> </w:t>
+      </w:r>
+      <w:proofErr w:type="spellStart"/>
+      <w:r>
+        <w:t>versionhallintaa</w:t>
+      </w:r>
+      <w:proofErr w:type="spellEnd"/>
+      <w:r>
+        <w:t xml:space="preserve"> </w:t>
+      </w:r>
+      <w:proofErr w:type="spellStart"/>
+      <w:r>
+        <w:t>joten</w:t>
+      </w:r>
+      <w:proofErr w:type="spellEnd"/>
+      <w:r>
+        <w:t xml:space="preserve"> </w:t>
+      </w:r>
+      <w:proofErr w:type="spellStart"/>
+      <w:r>
+        <w:t>tehdään</w:t>
+      </w:r>
+      <w:proofErr w:type="spellEnd"/>
+      <w:r>
+        <w:t xml:space="preserve"> </w:t>
+      </w:r>
+      <w:proofErr w:type="spellStart"/>
+      <w:r>
+        <w:t>tämänjälkeen</w:t>
+      </w:r>
+      <w:proofErr w:type="spellEnd"/>
+      <w:r>
+        <w:t xml:space="preserve"> </w:t>
+      </w:r>
+      <w:proofErr w:type="spellStart"/>
+      <w:r>
+        <w:t>githubiin</w:t>
+      </w:r>
+      <w:proofErr w:type="spellEnd"/>
+      <w:r>
+        <w:t xml:space="preserve"> repository </w:t>
+      </w:r>
+      <w:proofErr w:type="spellStart"/>
+      <w:r>
+        <w:t>ja</w:t>
+      </w:r>
+      <w:proofErr w:type="spellEnd"/>
+      <w:r>
+        <w:t xml:space="preserve"> </w:t>
+      </w:r>
+      <w:proofErr w:type="spellStart"/>
+      <w:r>
+        <w:t>linkitetään</w:t>
+      </w:r>
+      <w:proofErr w:type="spellEnd"/>
+      <w:r>
+        <w:t xml:space="preserve"> </w:t>
+      </w:r>
+      <w:proofErr w:type="spellStart"/>
+      <w:r>
+        <w:t>kansio</w:t>
+      </w:r>
+      <w:proofErr w:type="spellEnd"/>
+      <w:r>
+        <w:t xml:space="preserve"> </w:t>
+      </w:r>
+      <w:proofErr w:type="spellStart"/>
+      <w:r>
+        <w:t>sinne</w:t>
+      </w:r>
+      <w:proofErr w:type="spellEnd"/>
+      <w:r>
+        <w:t xml:space="preserve">. </w:t>
+      </w:r>
+      <w:proofErr w:type="spellStart"/>
+      <w:r>
+        <w:t>Sekä</w:t>
+      </w:r>
+      <w:proofErr w:type="spellEnd"/>
+      <w:r>
+        <w:t xml:space="preserve"> </w:t>
+      </w:r>
+      <w:proofErr w:type="spellStart"/>
+      <w:r>
+        <w:t>tiedostot</w:t>
+      </w:r>
+      <w:proofErr w:type="spellEnd"/>
+      <w:r>
+        <w:t>.</w:t>
+      </w:r>
+    </w:p>
+    <w:p>
+      <w:pPr>
+        <w:pStyle w:val="ListParagraph"/>
+      </w:pPr>
+    </w:p>
+    <w:p>
+      <w:pPr>
+        <w:pStyle w:val="ListParagraph"/>
+      </w:pPr>
+      <w:proofErr w:type="spellStart"/>
+      <w:r>
+        <w:t>Luodaan</w:t>
+      </w:r>
+      <w:proofErr w:type="spellEnd"/>
+      <w:r>
+        <w:t xml:space="preserve"> </w:t>
+      </w:r>
+      <w:proofErr w:type="spellStart"/>
+      <w:r>
+        <w:t>uusi</w:t>
+      </w:r>
+      <w:proofErr w:type="spellEnd"/>
+      <w:r>
+        <w:t xml:space="preserve"> repository </w:t>
+      </w:r>
+      <w:proofErr w:type="spellStart"/>
+      <w:r>
+        <w:t>osoitteessa</w:t>
+      </w:r>
+      <w:proofErr w:type="spellEnd"/>
+      <w:r>
+        <w:t xml:space="preserve"> github.com</w:t>
       </w:r>
     </w:p>
     <w:p>
@@ -997,9 +1909,30 @@
       <w:pPr>
         <w:pStyle w:val="ListParagraph"/>
       </w:pPr>
+      <w:proofErr w:type="spellStart"/>
       <w:r>
         <w:lastRenderedPageBreak/>
-        <w:t>Mennään terminaalissa projektikansioon:</w:t>
+        <w:t>Mennään</w:t>
+      </w:r>
+      <w:proofErr w:type="spellEnd"/>
+      <w:r>
+        <w:t xml:space="preserve"> </w:t>
+      </w:r>
+      <w:proofErr w:type="spellStart"/>
+      <w:r>
+        <w:t>terminaalissa</w:t>
+      </w:r>
+      <w:proofErr w:type="spellEnd"/>
+      <w:r>
+        <w:t xml:space="preserve"> </w:t>
+      </w:r>
+      <w:proofErr w:type="spellStart"/>
+      <w:r>
+        <w:t>projektikansioon</w:t>
+      </w:r>
+      <w:proofErr w:type="spellEnd"/>
+      <w:r>
+        <w:t>:</w:t>
       </w:r>
     </w:p>
     <w:p>
@@ -1053,8 +1986,13 @@
       <w:pPr>
         <w:pStyle w:val="ListParagraph"/>
       </w:pPr>
-      <w:r>
-        <w:t>Alustetaan git:</w:t>
+      <w:proofErr w:type="spellStart"/>
+      <w:r>
+        <w:t>Alustetaan</w:t>
+      </w:r>
+      <w:proofErr w:type="spellEnd"/>
+      <w:r>
+        <w:t xml:space="preserve"> git:</w:t>
       </w:r>
     </w:p>
     <w:p>
@@ -1108,8 +2046,45 @@
       <w:pPr>
         <w:pStyle w:val="ListParagraph"/>
       </w:pPr>
-      <w:r>
-        <w:t>Lisätään kaikki tiedostot gitin seurantaan:</w:t>
+      <w:proofErr w:type="spellStart"/>
+      <w:r>
+        <w:t>Lisätään</w:t>
+      </w:r>
+      <w:proofErr w:type="spellEnd"/>
+      <w:r>
+        <w:t xml:space="preserve"> </w:t>
+      </w:r>
+      <w:proofErr w:type="spellStart"/>
+      <w:r>
+        <w:t>kaikki</w:t>
+      </w:r>
+      <w:proofErr w:type="spellEnd"/>
+      <w:r>
+        <w:t xml:space="preserve"> </w:t>
+      </w:r>
+      <w:proofErr w:type="spellStart"/>
+      <w:r>
+        <w:t>tiedostot</w:t>
+      </w:r>
+      <w:proofErr w:type="spellEnd"/>
+      <w:r>
+        <w:t xml:space="preserve"> </w:t>
+      </w:r>
+      <w:proofErr w:type="spellStart"/>
+      <w:r>
+        <w:t>gitin</w:t>
+      </w:r>
+      <w:proofErr w:type="spellEnd"/>
+      <w:r>
+        <w:t xml:space="preserve"> </w:t>
+      </w:r>
+      <w:proofErr w:type="spellStart"/>
+      <w:r>
+        <w:t>seurantaan</w:t>
+      </w:r>
+      <w:proofErr w:type="spellEnd"/>
+      <w:r>
+        <w:t>:</w:t>
       </w:r>
     </w:p>
     <w:p>
@@ -1164,7 +2139,15 @@
         <w:pStyle w:val="ListParagraph"/>
       </w:pPr>
       <w:r>
-        <w:t>Tee ensimmäinen commit:</w:t>
+        <w:t xml:space="preserve">Tee </w:t>
+      </w:r>
+      <w:proofErr w:type="spellStart"/>
+      <w:r>
+        <w:t>ensimmäinen</w:t>
+      </w:r>
+      <w:proofErr w:type="spellEnd"/>
+      <w:r>
+        <w:t xml:space="preserve"> commit:</w:t>
       </w:r>
     </w:p>
     <w:p>
@@ -1218,8 +2201,21 @@
       <w:pPr>
         <w:pStyle w:val="ListParagraph"/>
       </w:pPr>
-      <w:r>
-        <w:t>Yhdistä github-repoon:</w:t>
+      <w:proofErr w:type="spellStart"/>
+      <w:r>
+        <w:t>Yhdistä</w:t>
+      </w:r>
+      <w:proofErr w:type="spellEnd"/>
+      <w:r>
+        <w:t xml:space="preserve"> </w:t>
+      </w:r>
+      <w:proofErr w:type="spellStart"/>
+      <w:r>
+        <w:t>github-repoon</w:t>
+      </w:r>
+      <w:proofErr w:type="spellEnd"/>
+      <w:r>
+        <w:t>:</w:t>
       </w:r>
     </w:p>
     <w:p>
@@ -1273,8 +2269,21 @@
       <w:pPr>
         <w:pStyle w:val="ListParagraph"/>
       </w:pPr>
-      <w:r>
-        <w:t>Luodaan branchista main:</w:t>
+      <w:proofErr w:type="spellStart"/>
+      <w:r>
+        <w:t>Luodaan</w:t>
+      </w:r>
+      <w:proofErr w:type="spellEnd"/>
+      <w:r>
+        <w:t xml:space="preserve"> </w:t>
+      </w:r>
+      <w:proofErr w:type="spellStart"/>
+      <w:r>
+        <w:t>branchista</w:t>
+      </w:r>
+      <w:proofErr w:type="spellEnd"/>
+      <w:r>
+        <w:t xml:space="preserve"> main:</w:t>
       </w:r>
     </w:p>
     <w:p>
@@ -1329,7 +2338,31 @@
         <w:pStyle w:val="ListParagraph"/>
       </w:pPr>
       <w:r>
-        <w:t>Ja viedään se githubiin pushilla:</w:t>
+        <w:t xml:space="preserve">Ja </w:t>
+      </w:r>
+      <w:proofErr w:type="spellStart"/>
+      <w:r>
+        <w:t>viedään</w:t>
+      </w:r>
+      <w:proofErr w:type="spellEnd"/>
+      <w:r>
+        <w:t xml:space="preserve"> se </w:t>
+      </w:r>
+      <w:proofErr w:type="spellStart"/>
+      <w:r>
+        <w:t>githubiin</w:t>
+      </w:r>
+      <w:proofErr w:type="spellEnd"/>
+      <w:r>
+        <w:t xml:space="preserve"> </w:t>
+      </w:r>
+      <w:proofErr w:type="spellStart"/>
+      <w:r>
+        <w:t>pushilla</w:t>
+      </w:r>
+      <w:proofErr w:type="spellEnd"/>
+      <w:r>
+        <w:t>:</w:t>
       </w:r>
     </w:p>
     <w:p>
@@ -1458,22 +2491,56 @@
       <w:pPr>
         <w:pStyle w:val="ListParagraph"/>
       </w:pPr>
+      <w:proofErr w:type="spellStart"/>
       <w:r>
         <w:lastRenderedPageBreak/>
-        <w:t>Lähdetään luomaan backendiä:</w:t>
-      </w:r>
-    </w:p>
-    <w:p>
-      <w:pPr>
-        <w:pStyle w:val="ListParagraph"/>
-      </w:pPr>
-    </w:p>
-    <w:p>
-      <w:pPr>
-        <w:pStyle w:val="ListParagraph"/>
-      </w:pPr>
-      <w:r>
-        <w:t>Alustetaan Node komennolla:</w:t>
+        <w:t>Lähdetään</w:t>
+      </w:r>
+      <w:proofErr w:type="spellEnd"/>
+      <w:r>
+        <w:t xml:space="preserve"> </w:t>
+      </w:r>
+      <w:proofErr w:type="spellStart"/>
+      <w:r>
+        <w:t>luomaan</w:t>
+      </w:r>
+      <w:proofErr w:type="spellEnd"/>
+      <w:r>
+        <w:t xml:space="preserve"> </w:t>
+      </w:r>
+      <w:proofErr w:type="spellStart"/>
+      <w:r>
+        <w:t>backendiä</w:t>
+      </w:r>
+      <w:proofErr w:type="spellEnd"/>
+      <w:r>
+        <w:t>:</w:t>
+      </w:r>
+    </w:p>
+    <w:p>
+      <w:pPr>
+        <w:pStyle w:val="ListParagraph"/>
+      </w:pPr>
+    </w:p>
+    <w:p>
+      <w:pPr>
+        <w:pStyle w:val="ListParagraph"/>
+      </w:pPr>
+      <w:proofErr w:type="spellStart"/>
+      <w:r>
+        <w:t>Alustetaan</w:t>
+      </w:r>
+      <w:proofErr w:type="spellEnd"/>
+      <w:r>
+        <w:t xml:space="preserve"> Node </w:t>
+      </w:r>
+      <w:proofErr w:type="spellStart"/>
+      <w:r>
+        <w:t>komennolla</w:t>
+      </w:r>
+      <w:proofErr w:type="spellEnd"/>
+      <w:r>
+        <w:t>:</w:t>
       </w:r>
     </w:p>
     <w:p>
@@ -1527,8 +2594,29 @@
       <w:pPr>
         <w:pStyle w:val="ListParagraph"/>
       </w:pPr>
-      <w:r>
-        <w:t>Asennetaan tarvittavat paketit:</w:t>
+      <w:proofErr w:type="spellStart"/>
+      <w:r>
+        <w:t>Asennetaan</w:t>
+      </w:r>
+      <w:proofErr w:type="spellEnd"/>
+      <w:r>
+        <w:t xml:space="preserve"> </w:t>
+      </w:r>
+      <w:proofErr w:type="spellStart"/>
+      <w:r>
+        <w:t>tarvittavat</w:t>
+      </w:r>
+      <w:proofErr w:type="spellEnd"/>
+      <w:r>
+        <w:t xml:space="preserve"> </w:t>
+      </w:r>
+      <w:proofErr w:type="spellStart"/>
+      <w:r>
+        <w:t>paketit</w:t>
+      </w:r>
+      <w:proofErr w:type="spellEnd"/>
+      <w:r>
+        <w:t>:</w:t>
       </w:r>
     </w:p>
     <w:p>
@@ -1583,68 +2671,246 @@
         <w:pStyle w:val="ListParagraph"/>
       </w:pPr>
       <w:r>
-        <w:t>Express -&gt; backend-serveri</w:t>
-      </w:r>
-    </w:p>
-    <w:p>
-      <w:pPr>
-        <w:pStyle w:val="ListParagraph"/>
-      </w:pPr>
-      <w:r>
-        <w:t>Mysql -&gt; tietokantayhteys</w:t>
-      </w:r>
-    </w:p>
-    <w:p>
-      <w:pPr>
-        <w:pStyle w:val="ListParagraph"/>
-      </w:pPr>
-      <w:r>
-        <w:t>Cors -&gt; sallii reactin pyynnöt</w:t>
-      </w:r>
-    </w:p>
-    <w:p>
-      <w:pPr>
-        <w:pStyle w:val="ListParagraph"/>
-      </w:pPr>
-      <w:r>
-        <w:t>Dotenv -&gt; ympäristömuuttujat (DB-salasanat, JWT-salaisuus)</w:t>
-      </w:r>
-    </w:p>
-    <w:p>
-      <w:pPr>
-        <w:pStyle w:val="ListParagraph"/>
-      </w:pPr>
-      <w:r>
-        <w:t>Bcrypt -&gt; salasanojen hash</w:t>
-      </w:r>
-    </w:p>
-    <w:p>
-      <w:pPr>
-        <w:pStyle w:val="ListParagraph"/>
-      </w:pPr>
-      <w:r>
-        <w:t>Jsonwebtoken -&gt; kirjautuminen ja tokenit</w:t>
-      </w:r>
-    </w:p>
-    <w:p>
-      <w:pPr>
-        <w:pStyle w:val="ListParagraph"/>
-      </w:pPr>
-    </w:p>
-    <w:p>
-      <w:pPr>
-        <w:pStyle w:val="ListParagraph"/>
-      </w:pPr>
-      <w:r>
-        <w:t xml:space="preserve">Luodaan backendin perusrakenne: </w:t>
-      </w:r>
-    </w:p>
-    <w:p>
-      <w:pPr>
-        <w:pStyle w:val="ListParagraph"/>
-      </w:pPr>
-      <w:r>
-        <w:t>Eli tehdään server.js, db.js ja kansio routes jonka sisälle auth.js ja appointments.js</w:t>
+        <w:t>Express -&gt; backend-</w:t>
+      </w:r>
+      <w:proofErr w:type="spellStart"/>
+      <w:r>
+        <w:t>serveri</w:t>
+      </w:r>
+      <w:proofErr w:type="spellEnd"/>
+    </w:p>
+    <w:p>
+      <w:pPr>
+        <w:pStyle w:val="ListParagraph"/>
+      </w:pPr>
+      <w:proofErr w:type="spellStart"/>
+      <w:r>
+        <w:t>Mysql</w:t>
+      </w:r>
+      <w:proofErr w:type="spellEnd"/>
+      <w:r>
+        <w:t xml:space="preserve"> -&gt; </w:t>
+      </w:r>
+      <w:proofErr w:type="spellStart"/>
+      <w:r>
+        <w:t>tietokantayhteys</w:t>
+      </w:r>
+      <w:proofErr w:type="spellEnd"/>
+    </w:p>
+    <w:p>
+      <w:pPr>
+        <w:pStyle w:val="ListParagraph"/>
+      </w:pPr>
+      <w:proofErr w:type="spellStart"/>
+      <w:r>
+        <w:t>Cors</w:t>
+      </w:r>
+      <w:proofErr w:type="spellEnd"/>
+      <w:r>
+        <w:t xml:space="preserve"> -&gt; </w:t>
+      </w:r>
+      <w:proofErr w:type="spellStart"/>
+      <w:r>
+        <w:t>sallii</w:t>
+      </w:r>
+      <w:proofErr w:type="spellEnd"/>
+      <w:r>
+        <w:t xml:space="preserve"> </w:t>
+      </w:r>
+      <w:proofErr w:type="spellStart"/>
+      <w:r>
+        <w:t>reactin</w:t>
+      </w:r>
+      <w:proofErr w:type="spellEnd"/>
+      <w:r>
+        <w:t xml:space="preserve"> </w:t>
+      </w:r>
+      <w:proofErr w:type="spellStart"/>
+      <w:r>
+        <w:t>pyynnöt</w:t>
+      </w:r>
+      <w:proofErr w:type="spellEnd"/>
+    </w:p>
+    <w:p>
+      <w:pPr>
+        <w:pStyle w:val="ListParagraph"/>
+      </w:pPr>
+      <w:proofErr w:type="spellStart"/>
+      <w:r>
+        <w:t>Dotenv</w:t>
+      </w:r>
+      <w:proofErr w:type="spellEnd"/>
+      <w:r>
+        <w:t xml:space="preserve"> -&gt; </w:t>
+      </w:r>
+      <w:proofErr w:type="spellStart"/>
+      <w:r>
+        <w:t>ympäristömuuttujat</w:t>
+      </w:r>
+      <w:proofErr w:type="spellEnd"/>
+      <w:r>
+        <w:t xml:space="preserve"> (DB-</w:t>
+      </w:r>
+      <w:proofErr w:type="spellStart"/>
+      <w:r>
+        <w:t>salasanat</w:t>
+      </w:r>
+      <w:proofErr w:type="spellEnd"/>
+      <w:r>
+        <w:t>, JWT-</w:t>
+      </w:r>
+      <w:proofErr w:type="spellStart"/>
+      <w:r>
+        <w:t>salaisuus</w:t>
+      </w:r>
+      <w:proofErr w:type="spellEnd"/>
+      <w:r>
+        <w:t>)</w:t>
+      </w:r>
+    </w:p>
+    <w:p>
+      <w:pPr>
+        <w:pStyle w:val="ListParagraph"/>
+      </w:pPr>
+      <w:proofErr w:type="spellStart"/>
+      <w:r>
+        <w:t>Bcrypt</w:t>
+      </w:r>
+      <w:proofErr w:type="spellEnd"/>
+      <w:r>
+        <w:t xml:space="preserve"> -&gt; </w:t>
+      </w:r>
+      <w:proofErr w:type="spellStart"/>
+      <w:r>
+        <w:t>salasanojen</w:t>
+      </w:r>
+      <w:proofErr w:type="spellEnd"/>
+      <w:r>
+        <w:t xml:space="preserve"> hash</w:t>
+      </w:r>
+    </w:p>
+    <w:p>
+      <w:pPr>
+        <w:pStyle w:val="ListParagraph"/>
+      </w:pPr>
+      <w:proofErr w:type="spellStart"/>
+      <w:r>
+        <w:t>Jsonwebtoken</w:t>
+      </w:r>
+      <w:proofErr w:type="spellEnd"/>
+      <w:r>
+        <w:t xml:space="preserve"> -&gt; </w:t>
+      </w:r>
+      <w:proofErr w:type="spellStart"/>
+      <w:r>
+        <w:t>kirjautuminen</w:t>
+      </w:r>
+      <w:proofErr w:type="spellEnd"/>
+      <w:r>
+        <w:t xml:space="preserve"> </w:t>
+      </w:r>
+      <w:proofErr w:type="spellStart"/>
+      <w:r>
+        <w:t>ja</w:t>
+      </w:r>
+      <w:proofErr w:type="spellEnd"/>
+      <w:r>
+        <w:t xml:space="preserve"> </w:t>
+      </w:r>
+      <w:proofErr w:type="spellStart"/>
+      <w:r>
+        <w:t>tokenit</w:t>
+      </w:r>
+      <w:proofErr w:type="spellEnd"/>
+    </w:p>
+    <w:p>
+      <w:pPr>
+        <w:pStyle w:val="ListParagraph"/>
+      </w:pPr>
+    </w:p>
+    <w:p>
+      <w:pPr>
+        <w:pStyle w:val="ListParagraph"/>
+      </w:pPr>
+      <w:proofErr w:type="spellStart"/>
+      <w:r>
+        <w:t>Luodaan</w:t>
+      </w:r>
+      <w:proofErr w:type="spellEnd"/>
+      <w:r>
+        <w:t xml:space="preserve"> </w:t>
+      </w:r>
+      <w:proofErr w:type="spellStart"/>
+      <w:r>
+        <w:t>backendin</w:t>
+      </w:r>
+      <w:proofErr w:type="spellEnd"/>
+      <w:r>
+        <w:t xml:space="preserve"> </w:t>
+      </w:r>
+      <w:proofErr w:type="spellStart"/>
+      <w:r>
+        <w:t>perusrakenne</w:t>
+      </w:r>
+      <w:proofErr w:type="spellEnd"/>
+      <w:r>
+        <w:t xml:space="preserve">: </w:t>
+      </w:r>
+    </w:p>
+    <w:p>
+      <w:pPr>
+        <w:pStyle w:val="ListParagraph"/>
+      </w:pPr>
+      <w:r>
+        <w:t xml:space="preserve">Eli </w:t>
+      </w:r>
+      <w:proofErr w:type="spellStart"/>
+      <w:r>
+        <w:t>tehdään</w:t>
+      </w:r>
+      <w:proofErr w:type="spellEnd"/>
+      <w:r>
+        <w:t xml:space="preserve"> server.js, db.js </w:t>
+      </w:r>
+      <w:proofErr w:type="spellStart"/>
+      <w:r>
+        <w:t>ja</w:t>
+      </w:r>
+      <w:proofErr w:type="spellEnd"/>
+      <w:r>
+        <w:t xml:space="preserve"> </w:t>
+      </w:r>
+      <w:proofErr w:type="spellStart"/>
+      <w:r>
+        <w:t>kansio</w:t>
+      </w:r>
+      <w:proofErr w:type="spellEnd"/>
+      <w:r>
+        <w:t xml:space="preserve"> routes </w:t>
+      </w:r>
+      <w:proofErr w:type="spellStart"/>
+      <w:r>
+        <w:t>jonka</w:t>
+      </w:r>
+      <w:proofErr w:type="spellEnd"/>
+      <w:r>
+        <w:t xml:space="preserve"> </w:t>
+      </w:r>
+      <w:proofErr w:type="spellStart"/>
+      <w:r>
+        <w:t>sisälle</w:t>
+      </w:r>
+      <w:proofErr w:type="spellEnd"/>
+      <w:r>
+        <w:t xml:space="preserve"> auth.js </w:t>
+      </w:r>
+      <w:proofErr w:type="spellStart"/>
+      <w:r>
+        <w:t>ja</w:t>
+      </w:r>
+      <w:proofErr w:type="spellEnd"/>
+      <w:r>
+        <w:t xml:space="preserve"> appointments.js</w:t>
       </w:r>
     </w:p>
     <w:p>
@@ -1701,9 +2967,30 @@
     <w:p/>
     <w:p/>
     <w:p>
+      <w:proofErr w:type="spellStart"/>
       <w:r>
         <w:lastRenderedPageBreak/>
-        <w:t>Tehdään tietokanta yhteys (db.js)</w:t>
+        <w:t>Tehdään</w:t>
+      </w:r>
+      <w:proofErr w:type="spellEnd"/>
+      <w:r>
+        <w:t xml:space="preserve"> </w:t>
+      </w:r>
+      <w:proofErr w:type="spellStart"/>
+      <w:r>
+        <w:t>tietokanta</w:t>
+      </w:r>
+      <w:proofErr w:type="spellEnd"/>
+      <w:r>
+        <w:t xml:space="preserve"> </w:t>
+      </w:r>
+      <w:proofErr w:type="spellStart"/>
+      <w:r>
+        <w:t>yhteys</w:t>
+      </w:r>
+      <w:proofErr w:type="spellEnd"/>
+      <w:r>
+        <w:t xml:space="preserve"> (db.js)</w:t>
       </w:r>
     </w:p>
     <w:p>
@@ -1747,8 +3034,26 @@
     </w:p>
     <w:p/>
     <w:p>
-      <w:r>
-        <w:t>Tehdään .env tiedosto:</w:t>
+      <w:proofErr w:type="spellStart"/>
+      <w:proofErr w:type="gramStart"/>
+      <w:r>
+        <w:t>Tehdään</w:t>
+      </w:r>
+      <w:proofErr w:type="spellEnd"/>
+      <w:r>
+        <w:t xml:space="preserve"> .env</w:t>
+      </w:r>
+      <w:proofErr w:type="gramEnd"/>
+      <w:r>
+        <w:t xml:space="preserve"> </w:t>
+      </w:r>
+      <w:proofErr w:type="spellStart"/>
+      <w:r>
+        <w:t>tiedosto</w:t>
+      </w:r>
+      <w:proofErr w:type="spellEnd"/>
+      <w:r>
+        <w:t>:</w:t>
       </w:r>
     </w:p>
     <w:p>
@@ -1792,8 +3097,13 @@
     </w:p>
     <w:p/>
     <w:p>
-      <w:r>
-        <w:t>Tehdään server.js:</w:t>
+      <w:proofErr w:type="spellStart"/>
+      <w:r>
+        <w:t>Tehdään</w:t>
+      </w:r>
+      <w:proofErr w:type="spellEnd"/>
+      <w:r>
+        <w:t xml:space="preserve"> server.js:</w:t>
       </w:r>
     </w:p>
     <w:p>
@@ -1877,9 +3187,30 @@
     <w:p/>
     <w:p/>
     <w:p>
+      <w:proofErr w:type="spellStart"/>
       <w:r>
         <w:lastRenderedPageBreak/>
-        <w:t>Tehdään ajanvarausten reitit (routes / appointments.js)</w:t>
+        <w:t>Tehdään</w:t>
+      </w:r>
+      <w:proofErr w:type="spellEnd"/>
+      <w:r>
+        <w:t xml:space="preserve"> </w:t>
+      </w:r>
+      <w:proofErr w:type="spellStart"/>
+      <w:r>
+        <w:t>ajanvarausten</w:t>
+      </w:r>
+      <w:proofErr w:type="spellEnd"/>
+      <w:r>
+        <w:t xml:space="preserve"> </w:t>
+      </w:r>
+      <w:proofErr w:type="spellStart"/>
+      <w:r>
+        <w:t>reitit</w:t>
+      </w:r>
+      <w:proofErr w:type="spellEnd"/>
+      <w:r>
+        <w:t xml:space="preserve"> (routes / appointments.js)</w:t>
       </w:r>
     </w:p>
     <w:p>
@@ -1923,13 +3254,36 @@
     </w:p>
     <w:p/>
     <w:p>
-      <w:r>
-        <w:t>Nyt backend on alustettu</w:t>
-      </w:r>
-    </w:p>
-    <w:p>
-      <w:r>
-        <w:t>Backendissa on valmiina:</w:t>
+      <w:proofErr w:type="spellStart"/>
+      <w:r>
+        <w:t>Nyt</w:t>
+      </w:r>
+      <w:proofErr w:type="spellEnd"/>
+      <w:r>
+        <w:t xml:space="preserve"> backend on </w:t>
+      </w:r>
+      <w:proofErr w:type="spellStart"/>
+      <w:r>
+        <w:t>alustettu</w:t>
+      </w:r>
+      <w:proofErr w:type="spellEnd"/>
+    </w:p>
+    <w:p>
+      <w:proofErr w:type="spellStart"/>
+      <w:r>
+        <w:t>Backendissa</w:t>
+      </w:r>
+      <w:proofErr w:type="spellEnd"/>
+      <w:r>
+        <w:t xml:space="preserve"> on </w:t>
+      </w:r>
+      <w:proofErr w:type="spellStart"/>
+      <w:r>
+        <w:t>valmiina</w:t>
+      </w:r>
+      <w:proofErr w:type="spellEnd"/>
+      <w:r>
+        <w:t>:</w:t>
       </w:r>
     </w:p>
     <w:p>
@@ -1940,9 +3294,11 @@
           <w:numId w:val="1"/>
         </w:numPr>
       </w:pPr>
+      <w:proofErr w:type="spellStart"/>
       <w:r>
         <w:t>Käyttäjärekisteröinti</w:t>
       </w:r>
+      <w:proofErr w:type="spellEnd"/>
     </w:p>
     <w:p>
       <w:pPr>
@@ -1952,9 +3308,11 @@
           <w:numId w:val="1"/>
         </w:numPr>
       </w:pPr>
+      <w:proofErr w:type="spellStart"/>
       <w:r>
         <w:t>Kirjautuminen</w:t>
       </w:r>
+      <w:proofErr w:type="spellEnd"/>
     </w:p>
     <w:p>
       <w:pPr>
@@ -1965,8 +3323,13 @@
         </w:numPr>
       </w:pPr>
       <w:r>
-        <w:t>JWT-tokenit</w:t>
-      </w:r>
+        <w:t>JWT-</w:t>
+      </w:r>
+      <w:proofErr w:type="spellStart"/>
+      <w:r>
+        <w:t>tokenit</w:t>
+      </w:r>
+      <w:proofErr w:type="spellEnd"/>
     </w:p>
     <w:p>
       <w:pPr>
@@ -1976,9 +3339,11 @@
           <w:numId w:val="1"/>
         </w:numPr>
       </w:pPr>
+      <w:proofErr w:type="spellStart"/>
       <w:r>
         <w:t>Tietokantayhteys</w:t>
       </w:r>
+      <w:proofErr w:type="spellEnd"/>
     </w:p>
     <w:p>
       <w:pPr>
@@ -1988,9 +3353,19 @@
           <w:numId w:val="1"/>
         </w:numPr>
       </w:pPr>
-      <w:r>
-        <w:t>Ajanvarausten haku</w:t>
-      </w:r>
+      <w:proofErr w:type="spellStart"/>
+      <w:r>
+        <w:t>Ajanvarausten</w:t>
+      </w:r>
+      <w:proofErr w:type="spellEnd"/>
+      <w:r>
+        <w:t xml:space="preserve"> </w:t>
+      </w:r>
+      <w:proofErr w:type="spellStart"/>
+      <w:r>
+        <w:t>haku</w:t>
+      </w:r>
+      <w:proofErr w:type="spellEnd"/>
     </w:p>
     <w:p>
       <w:pPr>
@@ -2000,13 +3375,47 @@
           <w:numId w:val="1"/>
         </w:numPr>
       </w:pPr>
-      <w:r>
-        <w:t>Valmis pohja CRUD-toiminnoille</w:t>
-      </w:r>
-    </w:p>
-    <w:p>
-      <w:r>
-        <w:t>Backend käynnistyy komennolla: node server.js</w:t>
+      <w:proofErr w:type="spellStart"/>
+      <w:r>
+        <w:t>Valmis</w:t>
+      </w:r>
+      <w:proofErr w:type="spellEnd"/>
+      <w:r>
+        <w:t xml:space="preserve"> </w:t>
+      </w:r>
+      <w:proofErr w:type="spellStart"/>
+      <w:r>
+        <w:t>pohja</w:t>
+      </w:r>
+      <w:proofErr w:type="spellEnd"/>
+      <w:r>
+        <w:t xml:space="preserve"> CRUD-</w:t>
+      </w:r>
+      <w:proofErr w:type="spellStart"/>
+      <w:r>
+        <w:t>toiminnoille</w:t>
+      </w:r>
+      <w:proofErr w:type="spellEnd"/>
+    </w:p>
+    <w:p>
+      <w:r>
+        <w:t xml:space="preserve">Backend </w:t>
+      </w:r>
+      <w:proofErr w:type="spellStart"/>
+      <w:r>
+        <w:t>käynnistyy</w:t>
+      </w:r>
+      <w:proofErr w:type="spellEnd"/>
+      <w:r>
+        <w:t xml:space="preserve"> </w:t>
+      </w:r>
+      <w:proofErr w:type="spellStart"/>
+      <w:r>
+        <w:t>komennolla</w:t>
+      </w:r>
+      <w:proofErr w:type="spellEnd"/>
+      <w:r>
+        <w:t>: node server.js</w:t>
       </w:r>
     </w:p>
     <w:sectPr>
@@ -2835,7 +4244,6 @@
   <w:style w:type="character" w:default="1" w:styleId="DefaultParagraphFont">
     <w:name w:val="Default Paragraph Font"/>
     <w:uiPriority w:val="1"/>
-    <w:semiHidden/>
     <w:unhideWhenUsed/>
   </w:style>
   <w:style w:type="table" w:default="1" w:styleId="TableNormal">

</xml_diff>

<commit_message>
all works now completely! start building
</commit_message>
<xml_diff>
--- a/Ajanvaraus sivusto dokumentaatio by Arttu Sonne 2026.docx
+++ b/Ajanvaraus sivusto dokumentaatio by Arttu Sonne 2026.docx
@@ -3,82 +3,30 @@
 <w:document xmlns:wpc="http://schemas.microsoft.com/office/word/2010/wordprocessingCanvas" xmlns:cx="http://schemas.microsoft.com/office/drawing/2014/chartex" xmlns:cx1="http://schemas.microsoft.com/office/drawing/2015/9/8/chartex" xmlns:cx2="http://schemas.microsoft.com/office/drawing/2015/10/21/chartex" xmlns:cx3="http://schemas.microsoft.com/office/drawing/2016/5/9/chartex" xmlns:cx4="http://schemas.microsoft.com/office/drawing/2016/5/10/chartex" xmlns:cx5="http://schemas.microsoft.com/office/drawing/2016/5/11/chartex" xmlns:cx6="http://schemas.microsoft.com/office/drawing/2016/5/12/chartex" xmlns:cx7="http://schemas.microsoft.com/office/drawing/2016/5/13/chartex" xmlns:cx8="http://schemas.microsoft.com/office/drawing/2016/5/14/chartex" xmlns:mc="http://schemas.openxmlformats.org/markup-compatibility/2006" xmlns:aink="http://schemas.microsoft.com/office/drawing/2016/ink" xmlns:am3d="http://schemas.microsoft.com/office/drawing/2017/model3d" xmlns:o="urn:schemas-microsoft-com:office:office" xmlns:oel="http://schemas.microsoft.com/office/2019/extlst" xmlns:r="http://schemas.openxmlformats.org/officeDocument/2006/relationships" xmlns:m="http://schemas.openxmlformats.org/officeDocument/2006/math" xmlns:v="urn:schemas-microsoft-com:vml" xmlns:wp14="http://schemas.microsoft.com/office/word/2010/wordprocessingDrawing" xmlns:wp="http://schemas.openxmlformats.org/drawingml/2006/wordprocessingDrawing" xmlns:w10="urn:schemas-microsoft-com:office:word" xmlns:w="http://schemas.openxmlformats.org/wordprocessingml/2006/main" xmlns:w14="http://schemas.microsoft.com/office/word/2010/wordml" xmlns:w15="http://schemas.microsoft.com/office/word/2012/wordml" xmlns:w16cex="http://schemas.microsoft.com/office/word/2018/wordml/cex" xmlns:w16cid="http://schemas.microsoft.com/office/word/2016/wordml/cid" xmlns:w16="http://schemas.microsoft.com/office/word/2018/wordml" xmlns:w16du="http://schemas.microsoft.com/office/word/2023/wordml/word16du" xmlns:w16sdtdh="http://schemas.microsoft.com/office/word/2020/wordml/sdtdatahash" xmlns:w16sdtfl="http://schemas.microsoft.com/office/word/2024/wordml/sdtformatlock" xmlns:w16se="http://schemas.microsoft.com/office/word/2015/wordml/symex" xmlns:wpg="http://schemas.microsoft.com/office/word/2010/wordprocessingGroup" xmlns:wpi="http://schemas.microsoft.com/office/word/2010/wordprocessingInk" xmlns:wne="http://schemas.microsoft.com/office/word/2006/wordml" xmlns:wps="http://schemas.microsoft.com/office/word/2010/wordprocessingShape" mc:Ignorable="w14 w15 w16se w16cid w16 w16cex w16sdtdh w16sdtfl w16du wp14">
   <w:body>
     <w:p>
-      <w:proofErr w:type="spellStart"/>
-      <w:r>
-        <w:t>Ajanvaraus</w:t>
-      </w:r>
-      <w:proofErr w:type="spellEnd"/>
-      <w:r>
-        <w:t xml:space="preserve"> </w:t>
-      </w:r>
-      <w:proofErr w:type="spellStart"/>
-      <w:r>
-        <w:t>sivusto</w:t>
-      </w:r>
-      <w:proofErr w:type="spellEnd"/>
-      <w:r>
-        <w:t xml:space="preserve"> </w:t>
-      </w:r>
-      <w:proofErr w:type="spellStart"/>
-      <w:r>
-        <w:t>dokumentaatio</w:t>
-      </w:r>
-      <w:proofErr w:type="spellEnd"/>
-      <w:r>
-        <w:t xml:space="preserve"> by Arttu Sonne 2026</w:t>
-      </w:r>
-    </w:p>
-    <w:p>
-      <w:pPr>
-        <w:pStyle w:val="ListParagraph"/>
-      </w:pPr>
-      <w:proofErr w:type="spellStart"/>
-      <w:r>
-        <w:t>Projektin</w:t>
-      </w:r>
-      <w:proofErr w:type="spellEnd"/>
-      <w:r>
-        <w:t xml:space="preserve"> </w:t>
-      </w:r>
-      <w:proofErr w:type="spellStart"/>
-      <w:r>
-        <w:t>eteneminen</w:t>
-      </w:r>
-      <w:proofErr w:type="spellEnd"/>
-      <w:r>
-        <w:t xml:space="preserve"> (roadmap)</w:t>
-      </w:r>
-    </w:p>
-    <w:p>
-      <w:pPr>
-        <w:pStyle w:val="ListParagraph"/>
-      </w:pPr>
-    </w:p>
-    <w:p>
-      <w:pPr>
-        <w:pStyle w:val="ListParagraph"/>
-      </w:pPr>
-      <w:proofErr w:type="spellStart"/>
-      <w:r>
-        <w:t>Vaihe</w:t>
-      </w:r>
-      <w:proofErr w:type="spellEnd"/>
-      <w:r>
-        <w:t xml:space="preserve"> 1- </w:t>
-      </w:r>
-      <w:proofErr w:type="spellStart"/>
-      <w:r>
-        <w:t>Tietokanta</w:t>
-      </w:r>
-      <w:proofErr w:type="spellEnd"/>
-      <w:r>
-        <w:t xml:space="preserve"> </w:t>
-      </w:r>
-      <w:proofErr w:type="spellStart"/>
-      <w:r>
-        <w:t>kuntoon</w:t>
-      </w:r>
-      <w:proofErr w:type="spellEnd"/>
+      <w:r>
+        <w:t>Ajanvaraus sivusto dokumentaatio by Arttu Sonne 2026</w:t>
+      </w:r>
+    </w:p>
+    <w:p>
+      <w:pPr>
+        <w:pStyle w:val="ListParagraph"/>
+      </w:pPr>
+      <w:r>
+        <w:t>Projektin eteneminen (roadmap)</w:t>
+      </w:r>
+    </w:p>
+    <w:p>
+      <w:pPr>
+        <w:pStyle w:val="ListParagraph"/>
+      </w:pPr>
+    </w:p>
+    <w:p>
+      <w:pPr>
+        <w:pStyle w:val="ListParagraph"/>
+      </w:pPr>
+      <w:r>
+        <w:t>Vaihe 1- Tietokanta kuntoon</w:t>
+      </w:r>
     </w:p>
     <w:p>
       <w:pPr>
@@ -97,92 +45,53 @@
       <w:pPr>
         <w:pStyle w:val="ListParagraph"/>
       </w:pPr>
-      <w:proofErr w:type="spellStart"/>
-      <w:r>
-        <w:t>Vaihe</w:t>
-      </w:r>
-      <w:proofErr w:type="spellEnd"/>
-      <w:r>
-        <w:t xml:space="preserve"> 2 – Backend</w:t>
-      </w:r>
-    </w:p>
-    <w:p>
-      <w:pPr>
-        <w:pStyle w:val="ListParagraph"/>
-      </w:pPr>
-      <w:proofErr w:type="gramStart"/>
-      <w:r>
-        <w:t>.</w:t>
-      </w:r>
-      <w:proofErr w:type="spellStart"/>
-      <w:r>
-        <w:t>rekisteröinti</w:t>
-      </w:r>
-      <w:proofErr w:type="spellEnd"/>
-      <w:proofErr w:type="gramEnd"/>
-    </w:p>
-    <w:p>
-      <w:pPr>
-        <w:pStyle w:val="ListParagraph"/>
-      </w:pPr>
-      <w:proofErr w:type="gramStart"/>
-      <w:r>
-        <w:t>.</w:t>
-      </w:r>
-      <w:proofErr w:type="spellStart"/>
-      <w:r>
-        <w:t>kirjautuminen</w:t>
-      </w:r>
-      <w:proofErr w:type="spellEnd"/>
-      <w:proofErr w:type="gramEnd"/>
-    </w:p>
-    <w:p>
-      <w:pPr>
-        <w:pStyle w:val="ListParagraph"/>
-      </w:pPr>
-      <w:proofErr w:type="gramStart"/>
-      <w:r>
-        <w:t>.JWT</w:t>
-      </w:r>
-      <w:proofErr w:type="gramEnd"/>
-      <w:r>
-        <w:t>-</w:t>
-      </w:r>
-      <w:proofErr w:type="spellStart"/>
-      <w:r>
-        <w:t>tarkistus</w:t>
-      </w:r>
-      <w:proofErr w:type="spellEnd"/>
-    </w:p>
-    <w:p>
-      <w:pPr>
-        <w:pStyle w:val="ListParagraph"/>
-      </w:pPr>
-      <w:proofErr w:type="spellStart"/>
-      <w:r>
-        <w:t>Ajanvaraus</w:t>
-      </w:r>
-      <w:proofErr w:type="spellEnd"/>
-      <w:r>
-        <w:t xml:space="preserve"> CRUD</w:t>
-      </w:r>
-    </w:p>
-    <w:p>
-      <w:pPr>
-        <w:pStyle w:val="ListParagraph"/>
-      </w:pPr>
-    </w:p>
-    <w:p>
-      <w:pPr>
-        <w:pStyle w:val="ListParagraph"/>
-      </w:pPr>
-      <w:proofErr w:type="spellStart"/>
-      <w:r>
-        <w:t>Vaihe</w:t>
-      </w:r>
-      <w:proofErr w:type="spellEnd"/>
-      <w:r>
-        <w:t xml:space="preserve"> 3 – Frontend</w:t>
+      <w:r>
+        <w:t>Vaihe 2 – Backend</w:t>
+      </w:r>
+    </w:p>
+    <w:p>
+      <w:pPr>
+        <w:pStyle w:val="ListParagraph"/>
+      </w:pPr>
+      <w:r>
+        <w:t>.rekisteröinti</w:t>
+      </w:r>
+    </w:p>
+    <w:p>
+      <w:pPr>
+        <w:pStyle w:val="ListParagraph"/>
+      </w:pPr>
+      <w:r>
+        <w:t>.kirjautuminen</w:t>
+      </w:r>
+    </w:p>
+    <w:p>
+      <w:pPr>
+        <w:pStyle w:val="ListParagraph"/>
+      </w:pPr>
+      <w:r>
+        <w:t>.JWT-tarkistus</w:t>
+      </w:r>
+    </w:p>
+    <w:p>
+      <w:pPr>
+        <w:pStyle w:val="ListParagraph"/>
+      </w:pPr>
+      <w:r>
+        <w:t>Ajanvaraus CRUD</w:t>
+      </w:r>
+    </w:p>
+    <w:p>
+      <w:pPr>
+        <w:pStyle w:val="ListParagraph"/>
+      </w:pPr>
+    </w:p>
+    <w:p>
+      <w:pPr>
+        <w:pStyle w:val="ListParagraph"/>
+      </w:pPr>
+      <w:r>
+        <w:t>Vaihe 3 – Frontend</w:t>
       </w:r>
     </w:p>
     <w:p>
@@ -197,216 +106,161 @@
       <w:pPr>
         <w:pStyle w:val="ListParagraph"/>
       </w:pPr>
-      <w:proofErr w:type="spellStart"/>
       <w:r>
         <w:t>Kalenterinäkymä</w:t>
       </w:r>
-      <w:proofErr w:type="spellEnd"/>
-    </w:p>
-    <w:p>
-      <w:pPr>
-        <w:pStyle w:val="ListParagraph"/>
-      </w:pPr>
-      <w:proofErr w:type="spellStart"/>
+    </w:p>
+    <w:p>
+      <w:pPr>
+        <w:pStyle w:val="ListParagraph"/>
+      </w:pPr>
       <w:r>
         <w:t>Päivänäkymä</w:t>
       </w:r>
-      <w:proofErr w:type="spellEnd"/>
-    </w:p>
-    <w:p>
-      <w:pPr>
-        <w:pStyle w:val="ListParagraph"/>
-      </w:pPr>
-      <w:proofErr w:type="spellStart"/>
-      <w:r>
-        <w:t>Varauksen</w:t>
-      </w:r>
-      <w:proofErr w:type="spellEnd"/>
-      <w:r>
-        <w:t xml:space="preserve"> </w:t>
-      </w:r>
-      <w:proofErr w:type="spellStart"/>
-      <w:r>
-        <w:t>lisäys</w:t>
-      </w:r>
-      <w:proofErr w:type="spellEnd"/>
-    </w:p>
-    <w:p>
-      <w:pPr>
-        <w:pStyle w:val="ListParagraph"/>
-      </w:pPr>
-    </w:p>
-    <w:p>
-      <w:pPr>
-        <w:pStyle w:val="ListParagraph"/>
-      </w:pPr>
-      <w:proofErr w:type="spellStart"/>
-      <w:r>
-        <w:t>Vaihe</w:t>
-      </w:r>
-      <w:proofErr w:type="spellEnd"/>
-      <w:r>
-        <w:t xml:space="preserve"> 4 – </w:t>
-      </w:r>
-      <w:proofErr w:type="spellStart"/>
-      <w:r>
-        <w:t>Viimeistely</w:t>
-      </w:r>
-      <w:proofErr w:type="spellEnd"/>
-    </w:p>
-    <w:p>
-      <w:pPr>
-        <w:pStyle w:val="ListParagraph"/>
-      </w:pPr>
-      <w:proofErr w:type="gramStart"/>
-      <w:r>
-        <w:t>.</w:t>
-      </w:r>
-      <w:proofErr w:type="spellStart"/>
-      <w:r>
-        <w:t>tyylit</w:t>
-      </w:r>
-      <w:proofErr w:type="spellEnd"/>
-      <w:proofErr w:type="gramEnd"/>
-    </w:p>
-    <w:p>
-      <w:pPr>
-        <w:pStyle w:val="ListParagraph"/>
-      </w:pPr>
-      <w:proofErr w:type="gramStart"/>
-      <w:r>
-        <w:t>.</w:t>
-      </w:r>
-      <w:proofErr w:type="spellStart"/>
-      <w:r>
-        <w:t>virheenkäsittely</w:t>
-      </w:r>
-      <w:proofErr w:type="spellEnd"/>
-      <w:proofErr w:type="gramEnd"/>
-    </w:p>
-    <w:p>
-      <w:pPr>
-        <w:pStyle w:val="ListParagraph"/>
-      </w:pPr>
-      <w:proofErr w:type="gramStart"/>
-      <w:r>
-        <w:t>.</w:t>
-      </w:r>
-      <w:proofErr w:type="spellStart"/>
-      <w:r>
-        <w:t>responsiivisuus</w:t>
-      </w:r>
-      <w:proofErr w:type="spellEnd"/>
-      <w:proofErr w:type="gramEnd"/>
-    </w:p>
-    <w:p>
-      <w:pPr>
-        <w:pStyle w:val="ListParagraph"/>
-      </w:pPr>
-    </w:p>
-    <w:p>
-      <w:pPr>
-        <w:pStyle w:val="ListParagraph"/>
-      </w:pPr>
-    </w:p>
-    <w:p>
-      <w:pPr>
-        <w:pStyle w:val="ListParagraph"/>
-      </w:pPr>
-    </w:p>
-    <w:p>
-      <w:pPr>
-        <w:pStyle w:val="ListParagraph"/>
-      </w:pPr>
-    </w:p>
-    <w:p>
-      <w:pPr>
-        <w:pStyle w:val="ListParagraph"/>
-      </w:pPr>
-    </w:p>
-    <w:p>
-      <w:pPr>
-        <w:pStyle w:val="ListParagraph"/>
-      </w:pPr>
-    </w:p>
-    <w:p>
-      <w:pPr>
-        <w:pStyle w:val="ListParagraph"/>
-      </w:pPr>
-    </w:p>
-    <w:p>
-      <w:pPr>
-        <w:pStyle w:val="ListParagraph"/>
-      </w:pPr>
-    </w:p>
-    <w:p>
-      <w:pPr>
-        <w:pStyle w:val="ListParagraph"/>
-      </w:pPr>
-    </w:p>
-    <w:p>
-      <w:pPr>
-        <w:pStyle w:val="ListParagraph"/>
-      </w:pPr>
-    </w:p>
-    <w:p>
-      <w:pPr>
-        <w:pStyle w:val="ListParagraph"/>
-      </w:pPr>
-    </w:p>
-    <w:p>
-      <w:pPr>
-        <w:pStyle w:val="ListParagraph"/>
-      </w:pPr>
-    </w:p>
-    <w:p>
-      <w:pPr>
-        <w:pStyle w:val="ListParagraph"/>
-      </w:pPr>
-    </w:p>
-    <w:p>
-      <w:pPr>
-        <w:pStyle w:val="ListParagraph"/>
-      </w:pPr>
-    </w:p>
-    <w:p>
-      <w:pPr>
-        <w:pStyle w:val="ListParagraph"/>
-      </w:pPr>
-    </w:p>
-    <w:p>
-      <w:pPr>
-        <w:pStyle w:val="ListParagraph"/>
-      </w:pPr>
-    </w:p>
-    <w:p>
-      <w:pPr>
-        <w:pStyle w:val="ListParagraph"/>
-      </w:pPr>
-    </w:p>
-    <w:p>
-      <w:pPr>
-        <w:pStyle w:val="ListParagraph"/>
-      </w:pPr>
-    </w:p>
-    <w:p>
-      <w:pPr>
-        <w:pStyle w:val="ListParagraph"/>
-      </w:pPr>
-      <w:proofErr w:type="spellStart"/>
+    </w:p>
+    <w:p>
+      <w:pPr>
+        <w:pStyle w:val="ListParagraph"/>
+      </w:pPr>
+      <w:r>
+        <w:t>Varauksen lisäys</w:t>
+      </w:r>
+    </w:p>
+    <w:p>
+      <w:pPr>
+        <w:pStyle w:val="ListParagraph"/>
+      </w:pPr>
+    </w:p>
+    <w:p>
+      <w:pPr>
+        <w:pStyle w:val="ListParagraph"/>
+      </w:pPr>
+      <w:r>
+        <w:t>Vaihe 4 – Viimeistely</w:t>
+      </w:r>
+    </w:p>
+    <w:p>
+      <w:pPr>
+        <w:pStyle w:val="ListParagraph"/>
+      </w:pPr>
+      <w:r>
+        <w:t>.tyylit</w:t>
+      </w:r>
+    </w:p>
+    <w:p>
+      <w:pPr>
+        <w:pStyle w:val="ListParagraph"/>
+      </w:pPr>
+      <w:r>
+        <w:t>.virheenkäsittely</w:t>
+      </w:r>
+    </w:p>
+    <w:p>
+      <w:pPr>
+        <w:pStyle w:val="ListParagraph"/>
+      </w:pPr>
+      <w:r>
+        <w:t>.responsiivisuus</w:t>
+      </w:r>
+    </w:p>
+    <w:p>
+      <w:pPr>
+        <w:pStyle w:val="ListParagraph"/>
+      </w:pPr>
+    </w:p>
+    <w:p>
+      <w:pPr>
+        <w:pStyle w:val="ListParagraph"/>
+      </w:pPr>
+    </w:p>
+    <w:p>
+      <w:pPr>
+        <w:pStyle w:val="ListParagraph"/>
+      </w:pPr>
+    </w:p>
+    <w:p>
+      <w:pPr>
+        <w:pStyle w:val="ListParagraph"/>
+      </w:pPr>
+    </w:p>
+    <w:p>
+      <w:pPr>
+        <w:pStyle w:val="ListParagraph"/>
+      </w:pPr>
+    </w:p>
+    <w:p>
+      <w:pPr>
+        <w:pStyle w:val="ListParagraph"/>
+      </w:pPr>
+    </w:p>
+    <w:p>
+      <w:pPr>
+        <w:pStyle w:val="ListParagraph"/>
+      </w:pPr>
+    </w:p>
+    <w:p>
+      <w:pPr>
+        <w:pStyle w:val="ListParagraph"/>
+      </w:pPr>
+    </w:p>
+    <w:p>
+      <w:pPr>
+        <w:pStyle w:val="ListParagraph"/>
+      </w:pPr>
+    </w:p>
+    <w:p>
+      <w:pPr>
+        <w:pStyle w:val="ListParagraph"/>
+      </w:pPr>
+    </w:p>
+    <w:p>
+      <w:pPr>
+        <w:pStyle w:val="ListParagraph"/>
+      </w:pPr>
+    </w:p>
+    <w:p>
+      <w:pPr>
+        <w:pStyle w:val="ListParagraph"/>
+      </w:pPr>
+    </w:p>
+    <w:p>
+      <w:pPr>
+        <w:pStyle w:val="ListParagraph"/>
+      </w:pPr>
+    </w:p>
+    <w:p>
+      <w:pPr>
+        <w:pStyle w:val="ListParagraph"/>
+      </w:pPr>
+    </w:p>
+    <w:p>
+      <w:pPr>
+        <w:pStyle w:val="ListParagraph"/>
+      </w:pPr>
+    </w:p>
+    <w:p>
+      <w:pPr>
+        <w:pStyle w:val="ListParagraph"/>
+      </w:pPr>
+    </w:p>
+    <w:p>
+      <w:pPr>
+        <w:pStyle w:val="ListParagraph"/>
+      </w:pPr>
+    </w:p>
+    <w:p>
+      <w:pPr>
+        <w:pStyle w:val="ListParagraph"/>
+      </w:pPr>
+    </w:p>
+    <w:p>
+      <w:pPr>
+        <w:pStyle w:val="ListParagraph"/>
+      </w:pPr>
       <w:r>
         <w:lastRenderedPageBreak/>
-        <w:t>Tietokanta</w:t>
-      </w:r>
-      <w:proofErr w:type="spellEnd"/>
-      <w:r>
-        <w:t xml:space="preserve"> </w:t>
-      </w:r>
-      <w:proofErr w:type="spellStart"/>
-      <w:r>
-        <w:t>kuntoon</w:t>
-      </w:r>
-      <w:proofErr w:type="spellEnd"/>
+        <w:t>Tietokanta kuntoon</w:t>
+      </w:r>
     </w:p>
     <w:p>
       <w:r>
@@ -417,29 +271,8 @@
       </w:r>
     </w:p>
     <w:p>
-      <w:proofErr w:type="spellStart"/>
-      <w:r>
-        <w:t>Tarvitaan</w:t>
-      </w:r>
-      <w:proofErr w:type="spellEnd"/>
-      <w:r>
-        <w:t xml:space="preserve"> </w:t>
-      </w:r>
-      <w:proofErr w:type="spellStart"/>
-      <w:r>
-        <w:t>seuraavat</w:t>
-      </w:r>
-      <w:proofErr w:type="spellEnd"/>
-      <w:r>
-        <w:t xml:space="preserve"> </w:t>
-      </w:r>
-      <w:proofErr w:type="spellStart"/>
-      <w:r>
-        <w:t>endpointit</w:t>
-      </w:r>
-      <w:proofErr w:type="spellEnd"/>
-      <w:r>
-        <w:t>:</w:t>
+      <w:r>
+        <w:t>Tarvitaan seuraavat endpointit:</w:t>
       </w:r>
     </w:p>
     <w:p>
@@ -454,53 +287,16 @@
         </w:rPr>
       </w:pPr>
       <w:r>
-        <w:t xml:space="preserve">POST/register -&gt; </w:t>
-      </w:r>
-      <w:proofErr w:type="spellStart"/>
-      <w:r>
-        <w:t>luo</w:t>
-      </w:r>
-      <w:proofErr w:type="spellEnd"/>
-      <w:r>
-        <w:t xml:space="preserve"> </w:t>
-      </w:r>
-      <w:proofErr w:type="spellStart"/>
-      <w:r>
-        <w:t>käyttäjän</w:t>
-      </w:r>
-      <w:proofErr w:type="spellEnd"/>
-      <w:r>
-        <w:t xml:space="preserve"> (</w:t>
-      </w:r>
-      <w:proofErr w:type="spellStart"/>
-      <w:r>
-        <w:t>bcryp</w:t>
-      </w:r>
-      <w:proofErr w:type="spellEnd"/>
-      <w:r>
-        <w:t>)</w:t>
-      </w:r>
-      <w:r>
-        <w:t xml:space="preserve">: </w:t>
-      </w:r>
-      <w:proofErr w:type="gramStart"/>
-      <w:r>
-        <w:t xml:space="preserve">( </w:t>
-      </w:r>
-      <w:proofErr w:type="spellStart"/>
+        <w:t>POST/register -&gt; luo käyttäjän (bcryp)</w:t>
+      </w:r>
+      <w:r>
+        <w:t xml:space="preserve">: ( </w:t>
+      </w:r>
       <w:r>
         <w:rPr>
           <w:lang w:val="en-FI"/>
         </w:rPr>
-        <w:t>router.post</w:t>
-      </w:r>
-      <w:proofErr w:type="spellEnd"/>
-      <w:proofErr w:type="gramEnd"/>
-      <w:r>
-        <w:rPr>
-          <w:lang w:val="en-FI"/>
-        </w:rPr>
-        <w:t>("/register",</w:t>
+        <w:t>router.post("/register",</w:t>
       </w:r>
       <w:r>
         <w:rPr>
@@ -521,37 +317,19 @@
         </w:rPr>
       </w:pPr>
       <w:r>
-        <w:t xml:space="preserve">POST/login -&gt; </w:t>
-      </w:r>
-      <w:proofErr w:type="spellStart"/>
-      <w:r>
-        <w:t>palauttaa</w:t>
-      </w:r>
-      <w:proofErr w:type="spellEnd"/>
-      <w:r>
-        <w:t xml:space="preserve"> JWT-</w:t>
-      </w:r>
-      <w:proofErr w:type="spellStart"/>
-      <w:r>
-        <w:t>tokenin</w:t>
-      </w:r>
-      <w:proofErr w:type="spellEnd"/>
+        <w:t>POST/login -&gt; palauttaa JWT-tokenin</w:t>
+      </w:r>
+      <w:r>
+        <w:t xml:space="preserve">: </w:t>
+      </w:r>
       <w:r>
         <w:t>(</w:t>
       </w:r>
-      <w:proofErr w:type="spellStart"/>
       <w:r>
         <w:rPr>
           <w:lang w:val="en-FI"/>
         </w:rPr>
-        <w:t>router.post</w:t>
-      </w:r>
-      <w:proofErr w:type="spellEnd"/>
-      <w:r>
-        <w:rPr>
-          <w:lang w:val="en-FI"/>
-        </w:rPr>
-        <w:t>("/login"</w:t>
+        <w:t>router.post("/login"</w:t>
       </w:r>
       <w:r>
         <w:t>)</w:t>
@@ -564,127 +342,27 @@
     </w:p>
     <w:p>
       <w:r>
-        <w:t>GET/</w:t>
-      </w:r>
-      <w:proofErr w:type="spellStart"/>
-      <w:r>
-        <w:t>appointments?date</w:t>
-      </w:r>
-      <w:proofErr w:type="spellEnd"/>
-      <w:r>
-        <w:t xml:space="preserve">=2026-01-16 -&gt; </w:t>
-      </w:r>
-      <w:proofErr w:type="spellStart"/>
-      <w:r>
-        <w:t>hae</w:t>
-      </w:r>
-      <w:proofErr w:type="spellEnd"/>
-      <w:r>
-        <w:t xml:space="preserve"> </w:t>
-      </w:r>
-      <w:proofErr w:type="spellStart"/>
-      <w:r>
-        <w:t>päivän</w:t>
-      </w:r>
-      <w:proofErr w:type="spellEnd"/>
-      <w:r>
-        <w:t xml:space="preserve"> </w:t>
-      </w:r>
-      <w:proofErr w:type="spellStart"/>
-      <w:r>
-        <w:t>merkinnät</w:t>
-      </w:r>
-      <w:proofErr w:type="spellEnd"/>
-    </w:p>
-    <w:p>
-      <w:r>
-        <w:t xml:space="preserve">GET/appointments -&gt; </w:t>
-      </w:r>
-      <w:proofErr w:type="spellStart"/>
-      <w:r>
-        <w:t>lisää</w:t>
-      </w:r>
-      <w:proofErr w:type="spellEnd"/>
-      <w:r>
-        <w:t xml:space="preserve"> </w:t>
-      </w:r>
-      <w:proofErr w:type="spellStart"/>
-      <w:r>
-        <w:t>uusi</w:t>
-      </w:r>
-      <w:proofErr w:type="spellEnd"/>
-      <w:r>
-        <w:t xml:space="preserve"> </w:t>
-      </w:r>
-      <w:proofErr w:type="spellStart"/>
-      <w:r>
-        <w:t>merkintä</w:t>
-      </w:r>
-      <w:proofErr w:type="spellEnd"/>
-    </w:p>
-    <w:p>
-      <w:r>
-        <w:t xml:space="preserve">PUT/appointments/:id -&gt; </w:t>
-      </w:r>
-      <w:proofErr w:type="spellStart"/>
-      <w:r>
-        <w:t>muokkaa</w:t>
-      </w:r>
-      <w:proofErr w:type="spellEnd"/>
-      <w:r>
-        <w:t xml:space="preserve"> </w:t>
-      </w:r>
-      <w:proofErr w:type="spellStart"/>
-      <w:r>
-        <w:t>merkintää</w:t>
-      </w:r>
-      <w:proofErr w:type="spellEnd"/>
-    </w:p>
-    <w:p>
-      <w:r>
-        <w:t xml:space="preserve">DELETE/appointments/:id -&gt; </w:t>
-      </w:r>
-      <w:proofErr w:type="spellStart"/>
-      <w:r>
-        <w:t>poista</w:t>
-      </w:r>
-      <w:proofErr w:type="spellEnd"/>
-      <w:r>
-        <w:t xml:space="preserve"> </w:t>
-      </w:r>
-      <w:proofErr w:type="spellStart"/>
-      <w:r>
-        <w:t>merkintä</w:t>
-      </w:r>
-      <w:proofErr w:type="spellEnd"/>
-    </w:p>
-    <w:p>
-      <w:r>
-        <w:t xml:space="preserve">JWT-Token </w:t>
-      </w:r>
-      <w:proofErr w:type="spellStart"/>
-      <w:r>
-        <w:t>kulkee</w:t>
-      </w:r>
-      <w:proofErr w:type="spellEnd"/>
-      <w:r>
-        <w:t xml:space="preserve"> </w:t>
-      </w:r>
-      <w:proofErr w:type="spellStart"/>
-      <w:r>
-        <w:t>mukana</w:t>
-      </w:r>
-      <w:proofErr w:type="spellEnd"/>
-      <w:r>
-        <w:t xml:space="preserve"> </w:t>
-      </w:r>
-      <w:proofErr w:type="spellStart"/>
-      <w:r>
-        <w:t>headerissä</w:t>
-      </w:r>
-      <w:proofErr w:type="spellEnd"/>
-      <w:r>
-        <w:t>:</w:t>
+        <w:t>GET/appointments?date=2026-01-16 -&gt; hae päivän merkinnät</w:t>
+      </w:r>
+    </w:p>
+    <w:p>
+      <w:r>
+        <w:t>GET/appointments -&gt; lisää uusi merkintä</w:t>
+      </w:r>
+    </w:p>
+    <w:p>
+      <w:r>
+        <w:t>PUT/appointments/:id -&gt; muokkaa merkintää</w:t>
+      </w:r>
+    </w:p>
+    <w:p>
+      <w:r>
+        <w:t>DELETE/appointments/:id -&gt; poista merkintä</w:t>
+      </w:r>
+    </w:p>
+    <w:p>
+      <w:r>
+        <w:t>JWT-Token kulkee mukana headerissä:</w:t>
       </w:r>
     </w:p>
     <w:p>
@@ -715,29 +393,8 @@
       </w:r>
     </w:p>
     <w:p>
-      <w:proofErr w:type="spellStart"/>
-      <w:r>
-        <w:t>Rakennetaan</w:t>
-      </w:r>
-      <w:proofErr w:type="spellEnd"/>
-      <w:r>
-        <w:t xml:space="preserve"> </w:t>
-      </w:r>
-      <w:proofErr w:type="spellStart"/>
-      <w:r>
-        <w:t>kolme</w:t>
-      </w:r>
-      <w:proofErr w:type="spellEnd"/>
-      <w:r>
-        <w:t xml:space="preserve"> </w:t>
-      </w:r>
-      <w:proofErr w:type="spellStart"/>
-      <w:r>
-        <w:t>sivua</w:t>
-      </w:r>
-      <w:proofErr w:type="spellEnd"/>
-      <w:r>
-        <w:t>:</w:t>
+      <w:r>
+        <w:t>Rakennetaan kolme sivua:</w:t>
       </w:r>
     </w:p>
     <w:p>
@@ -757,50 +414,24 @@
         <w:pStyle w:val="ListParagraph"/>
       </w:pPr>
       <w:r>
-        <w:t xml:space="preserve">. </w:t>
-      </w:r>
-      <w:proofErr w:type="spellStart"/>
-      <w:r>
-        <w:t>lomake</w:t>
-      </w:r>
-      <w:proofErr w:type="spellEnd"/>
-    </w:p>
-    <w:p>
-      <w:pPr>
-        <w:pStyle w:val="ListParagraph"/>
-      </w:pPr>
-      <w:r>
-        <w:t xml:space="preserve">. </w:t>
-      </w:r>
-      <w:proofErr w:type="spellStart"/>
-      <w:r>
-        <w:t>axios</w:t>
-      </w:r>
-      <w:proofErr w:type="spellEnd"/>
-      <w:r>
-        <w:t xml:space="preserve"> -&gt; backend</w:t>
-      </w:r>
-    </w:p>
-    <w:p>
-      <w:pPr>
-        <w:pStyle w:val="ListParagraph"/>
-      </w:pPr>
-      <w:r>
-        <w:t xml:space="preserve">. token </w:t>
-      </w:r>
-      <w:proofErr w:type="spellStart"/>
-      <w:r>
-        <w:t>talteen</w:t>
-      </w:r>
-      <w:proofErr w:type="spellEnd"/>
-      <w:r>
-        <w:t xml:space="preserve"> </w:t>
-      </w:r>
-      <w:proofErr w:type="spellStart"/>
-      <w:r>
-        <w:t>localStorageen</w:t>
-      </w:r>
-      <w:proofErr w:type="spellEnd"/>
+        <w:t>. lomake</w:t>
+      </w:r>
+    </w:p>
+    <w:p>
+      <w:pPr>
+        <w:pStyle w:val="ListParagraph"/>
+      </w:pPr>
+      <w:r>
+        <w:t>. axios -&gt; backend</w:t>
+      </w:r>
+    </w:p>
+    <w:p>
+      <w:pPr>
+        <w:pStyle w:val="ListParagraph"/>
+      </w:pPr>
+      <w:r>
+        <w:t>. token talteen localStorageen</w:t>
+      </w:r>
     </w:p>
     <w:p>
       <w:pPr>
@@ -819,71 +450,21 @@
         <w:pStyle w:val="ListParagraph"/>
       </w:pPr>
       <w:r>
-        <w:t xml:space="preserve">. </w:t>
-      </w:r>
-      <w:proofErr w:type="spellStart"/>
-      <w:r>
-        <w:t>Kuukausinäkymä</w:t>
-      </w:r>
-      <w:proofErr w:type="spellEnd"/>
-      <w:r>
-        <w:t xml:space="preserve"> tai </w:t>
-      </w:r>
-      <w:proofErr w:type="spellStart"/>
-      <w:r>
-        <w:t>lista</w:t>
-      </w:r>
-      <w:proofErr w:type="spellEnd"/>
-      <w:r>
-        <w:t xml:space="preserve"> </w:t>
-      </w:r>
-      <w:proofErr w:type="spellStart"/>
-      <w:r>
-        <w:t>päivistä</w:t>
-      </w:r>
-      <w:proofErr w:type="spellEnd"/>
-    </w:p>
-    <w:p>
-      <w:pPr>
-        <w:pStyle w:val="ListParagraph"/>
-      </w:pPr>
-    </w:p>
-    <w:p>
-      <w:pPr>
-        <w:pStyle w:val="ListParagraph"/>
-      </w:pPr>
-      <w:r>
-        <w:t xml:space="preserve">. </w:t>
-      </w:r>
-      <w:proofErr w:type="spellStart"/>
-      <w:r>
-        <w:t>klikkaamalla</w:t>
-      </w:r>
-      <w:proofErr w:type="spellEnd"/>
-      <w:r>
-        <w:t xml:space="preserve"> </w:t>
-      </w:r>
-      <w:proofErr w:type="spellStart"/>
-      <w:r>
-        <w:t>päivää</w:t>
-      </w:r>
-      <w:proofErr w:type="spellEnd"/>
-      <w:r>
-        <w:t xml:space="preserve"> -&gt; </w:t>
-      </w:r>
-      <w:proofErr w:type="spellStart"/>
-      <w:r>
-        <w:t>siirtyy</w:t>
-      </w:r>
-      <w:proofErr w:type="spellEnd"/>
-      <w:r>
-        <w:t xml:space="preserve"> </w:t>
-      </w:r>
-      <w:proofErr w:type="spellStart"/>
-      <w:r>
-        <w:t>päivänäkymään</w:t>
-      </w:r>
-      <w:proofErr w:type="spellEnd"/>
+        <w:t>. Kuukausinäkymä tai lista päivistä</w:t>
+      </w:r>
+    </w:p>
+    <w:p>
+      <w:pPr>
+        <w:pStyle w:val="ListParagraph"/>
+      </w:pPr>
+    </w:p>
+    <w:p>
+      <w:pPr>
+        <w:pStyle w:val="ListParagraph"/>
+      </w:pPr>
+      <w:r>
+        <w:t>. klikkaamalla päivää -&gt; siirtyy päivänäkymään</w:t>
+      </w:r>
     </w:p>
     <w:p>
       <w:pPr>
@@ -901,151 +482,45 @@
       <w:pPr>
         <w:pStyle w:val="ListParagraph"/>
       </w:pPr>
-      <w:proofErr w:type="spellStart"/>
-      <w:r>
-        <w:t>Näyttää</w:t>
-      </w:r>
-      <w:proofErr w:type="spellEnd"/>
-      <w:r>
-        <w:t xml:space="preserve"> </w:t>
-      </w:r>
-      <w:proofErr w:type="spellStart"/>
-      <w:r>
-        <w:t>kaikki</w:t>
-      </w:r>
-      <w:proofErr w:type="spellEnd"/>
-      <w:r>
-        <w:t xml:space="preserve"> </w:t>
-      </w:r>
-      <w:proofErr w:type="spellStart"/>
-      <w:r>
-        <w:t>merkinnät</w:t>
-      </w:r>
-      <w:proofErr w:type="spellEnd"/>
-      <w:r>
-        <w:t xml:space="preserve"> </w:t>
-      </w:r>
-      <w:proofErr w:type="spellStart"/>
-      <w:r>
-        <w:t>valitulta</w:t>
-      </w:r>
-      <w:proofErr w:type="spellEnd"/>
-      <w:r>
-        <w:t xml:space="preserve"> </w:t>
-      </w:r>
-      <w:proofErr w:type="spellStart"/>
-      <w:r>
-        <w:t>päivältä</w:t>
-      </w:r>
-      <w:proofErr w:type="spellEnd"/>
-      <w:r>
-        <w:t>:</w:t>
-      </w:r>
-    </w:p>
-    <w:p>
-      <w:pPr>
-        <w:pStyle w:val="ListParagraph"/>
-      </w:pPr>
-      <w:r>
-        <w:t xml:space="preserve">08:00 – </w:t>
-      </w:r>
-      <w:proofErr w:type="gramStart"/>
-      <w:r>
-        <w:t xml:space="preserve">09:00  </w:t>
-      </w:r>
-      <w:proofErr w:type="spellStart"/>
-      <w:r>
-        <w:t>Palaveri</w:t>
-      </w:r>
-      <w:proofErr w:type="spellEnd"/>
-      <w:proofErr w:type="gramEnd"/>
-    </w:p>
-    <w:p>
-      <w:pPr>
-        <w:pStyle w:val="ListParagraph"/>
-      </w:pPr>
-      <w:r>
-        <w:t xml:space="preserve">12:00 – </w:t>
-      </w:r>
-      <w:proofErr w:type="gramStart"/>
-      <w:r>
-        <w:t xml:space="preserve">13:00  </w:t>
-      </w:r>
-      <w:proofErr w:type="spellStart"/>
-      <w:r>
-        <w:t>Lounas</w:t>
-      </w:r>
-      <w:proofErr w:type="spellEnd"/>
-      <w:proofErr w:type="gramEnd"/>
-    </w:p>
-    <w:p>
-      <w:pPr>
-        <w:pStyle w:val="ListParagraph"/>
-      </w:pPr>
-      <w:r>
-        <w:t xml:space="preserve">15:30 – </w:t>
-      </w:r>
-      <w:proofErr w:type="gramStart"/>
-      <w:r>
-        <w:t xml:space="preserve">16:00  </w:t>
-      </w:r>
-      <w:proofErr w:type="spellStart"/>
-      <w:r>
-        <w:t>Asiakastapaaminen</w:t>
-      </w:r>
-      <w:proofErr w:type="spellEnd"/>
-      <w:proofErr w:type="gramEnd"/>
-    </w:p>
-    <w:p>
-      <w:pPr>
-        <w:pStyle w:val="ListParagraph"/>
-      </w:pPr>
-    </w:p>
-    <w:p>
-      <w:pPr>
-        <w:pStyle w:val="ListParagraph"/>
-      </w:pPr>
-      <w:proofErr w:type="spellStart"/>
-      <w:r>
-        <w:t>Käytetään</w:t>
-      </w:r>
-      <w:proofErr w:type="spellEnd"/>
-      <w:r>
-        <w:t xml:space="preserve"> </w:t>
-      </w:r>
-      <w:proofErr w:type="spellStart"/>
-      <w:r>
-        <w:t>omaa</w:t>
-      </w:r>
-      <w:proofErr w:type="spellEnd"/>
-      <w:r>
-        <w:t xml:space="preserve"> </w:t>
-      </w:r>
-      <w:proofErr w:type="spellStart"/>
-      <w:proofErr w:type="gramStart"/>
-      <w:r>
-        <w:t>CSS:ää</w:t>
-      </w:r>
-      <w:proofErr w:type="spellEnd"/>
-      <w:proofErr w:type="gramEnd"/>
-      <w:r>
-        <w:t xml:space="preserve"> </w:t>
-      </w:r>
-      <w:proofErr w:type="spellStart"/>
-      <w:r>
-        <w:t>tähän</w:t>
-      </w:r>
-      <w:proofErr w:type="spellEnd"/>
-      <w:r>
-        <w:t xml:space="preserve"> </w:t>
-      </w:r>
-      <w:proofErr w:type="spellStart"/>
-      <w:r>
-        <w:t>näkymään</w:t>
-      </w:r>
-      <w:proofErr w:type="spellEnd"/>
-      <w:r>
-        <w:t>!</w:t>
+      <w:r>
+        <w:t>Näyttää kaikki merkinnät valitulta päivältä:</w:t>
+      </w:r>
+    </w:p>
+    <w:p>
+      <w:pPr>
+        <w:pStyle w:val="ListParagraph"/>
+      </w:pPr>
+      <w:r>
+        <w:t>08:00 – 09:00  Palaveri</w:t>
+      </w:r>
+    </w:p>
+    <w:p>
+      <w:pPr>
+        <w:pStyle w:val="ListParagraph"/>
+      </w:pPr>
+      <w:r>
+        <w:t>12:00 – 13:00  Lounas</w:t>
+      </w:r>
+    </w:p>
+    <w:p>
+      <w:pPr>
+        <w:pStyle w:val="ListParagraph"/>
+      </w:pPr>
+      <w:r>
+        <w:t>15:30 – 16:00  Asiakastapaaminen</w:t>
+      </w:r>
+    </w:p>
+    <w:p>
+      <w:pPr>
+        <w:pStyle w:val="ListParagraph"/>
+      </w:pPr>
+    </w:p>
+    <w:p>
+      <w:pPr>
+        <w:pStyle w:val="ListParagraph"/>
+      </w:pPr>
+      <w:r>
+        <w:t>Käytetään omaa CSS:ää tähän näkymään!</w:t>
       </w:r>
     </w:p>
     <w:p>
@@ -1056,29 +531,8 @@
           <w:numId w:val="2"/>
         </w:numPr>
       </w:pPr>
-      <w:proofErr w:type="spellStart"/>
-      <w:r>
-        <w:t>Salasanan</w:t>
-      </w:r>
-      <w:proofErr w:type="spellEnd"/>
-      <w:r>
-        <w:t xml:space="preserve"> </w:t>
-      </w:r>
-      <w:proofErr w:type="spellStart"/>
-      <w:r>
-        <w:t>salaus</w:t>
-      </w:r>
-      <w:proofErr w:type="spellEnd"/>
-      <w:r>
-        <w:t xml:space="preserve"> (</w:t>
-      </w:r>
-      <w:proofErr w:type="spellStart"/>
-      <w:r>
-        <w:t>bcrypt</w:t>
-      </w:r>
-      <w:proofErr w:type="spellEnd"/>
-      <w:r>
-        <w:t>)</w:t>
+      <w:r>
+        <w:t>Salasanan salaus (bcrypt)</w:t>
       </w:r>
     </w:p>
     <w:p>
@@ -1089,103 +543,32 @@
           <w:numId w:val="2"/>
         </w:numPr>
       </w:pPr>
-      <w:proofErr w:type="spellStart"/>
-      <w:r>
-        <w:t>Päivän</w:t>
-      </w:r>
-      <w:proofErr w:type="spellEnd"/>
-      <w:r>
-        <w:t xml:space="preserve"> </w:t>
-      </w:r>
-      <w:proofErr w:type="spellStart"/>
-      <w:r>
-        <w:t>merkintöjen</w:t>
-      </w:r>
-      <w:proofErr w:type="spellEnd"/>
-      <w:r>
-        <w:t xml:space="preserve"> </w:t>
-      </w:r>
-      <w:proofErr w:type="spellStart"/>
-      <w:r>
-        <w:t>haku</w:t>
-      </w:r>
-      <w:proofErr w:type="spellEnd"/>
-    </w:p>
-    <w:p>
-      <w:pPr>
-        <w:pStyle w:val="ListParagraph"/>
-      </w:pPr>
-    </w:p>
-    <w:p/>
-    <w:p/>
-    <w:p/>
-    <w:p/>
-    <w:p/>
-    <w:p/>
-    <w:p/>
-    <w:p/>
-    <w:p/>
-    <w:p/>
-    <w:p/>
-    <w:p/>
-    <w:p/>
-    <w:p/>
-    <w:p>
-      <w:proofErr w:type="spellStart"/>
-      <w:r>
-        <w:t>Luodaan</w:t>
-      </w:r>
-      <w:proofErr w:type="spellEnd"/>
-      <w:r>
-        <w:t xml:space="preserve"> </w:t>
-      </w:r>
-      <w:proofErr w:type="spellStart"/>
-      <w:r>
-        <w:t>kansio</w:t>
-      </w:r>
-      <w:proofErr w:type="spellEnd"/>
-      <w:r>
-        <w:t xml:space="preserve"> </w:t>
-      </w:r>
-      <w:proofErr w:type="spellStart"/>
-      <w:r>
-        <w:t>projektille</w:t>
-      </w:r>
-      <w:proofErr w:type="spellEnd"/>
-      <w:r>
-        <w:t xml:space="preserve"> </w:t>
-      </w:r>
-      <w:proofErr w:type="spellStart"/>
-      <w:r>
-        <w:t>ja</w:t>
-      </w:r>
-      <w:proofErr w:type="spellEnd"/>
-      <w:r>
-        <w:t xml:space="preserve"> </w:t>
-      </w:r>
-      <w:proofErr w:type="spellStart"/>
-      <w:r>
-        <w:t>sinne</w:t>
-      </w:r>
-      <w:proofErr w:type="spellEnd"/>
-      <w:r>
-        <w:t xml:space="preserve"> </w:t>
-      </w:r>
-      <w:proofErr w:type="spellStart"/>
-      <w:r>
-        <w:t>kansiot</w:t>
-      </w:r>
-      <w:proofErr w:type="spellEnd"/>
-      <w:r>
-        <w:t xml:space="preserve"> backend </w:t>
-      </w:r>
-      <w:proofErr w:type="spellStart"/>
-      <w:r>
-        <w:t>ja</w:t>
-      </w:r>
-      <w:proofErr w:type="spellEnd"/>
-      <w:r>
-        <w:t xml:space="preserve"> frontend</w:t>
+      <w:r>
+        <w:t>Päivän merkintöjen haku</w:t>
+      </w:r>
+    </w:p>
+    <w:p>
+      <w:pPr>
+        <w:pStyle w:val="ListParagraph"/>
+      </w:pPr>
+    </w:p>
+    <w:p/>
+    <w:p/>
+    <w:p/>
+    <w:p/>
+    <w:p/>
+    <w:p/>
+    <w:p/>
+    <w:p/>
+    <w:p/>
+    <w:p/>
+    <w:p/>
+    <w:p/>
+    <w:p/>
+    <w:p/>
+    <w:p>
+      <w:r>
+        <w:t>Luodaan kansio projektille ja sinne kansiot backend ja frontend</w:t>
       </w:r>
     </w:p>
     <w:p>
@@ -1266,85 +649,8 @@
     </w:p>
     <w:p/>
     <w:p>
-      <w:proofErr w:type="spellStart"/>
-      <w:r>
-        <w:t>Suunnitellaan</w:t>
-      </w:r>
-      <w:proofErr w:type="spellEnd"/>
-      <w:r>
-        <w:t xml:space="preserve"> </w:t>
-      </w:r>
-      <w:proofErr w:type="spellStart"/>
-      <w:r>
-        <w:t>tämän</w:t>
-      </w:r>
-      <w:proofErr w:type="spellEnd"/>
-      <w:r>
-        <w:t xml:space="preserve"> </w:t>
-      </w:r>
-      <w:proofErr w:type="spellStart"/>
-      <w:r>
-        <w:t>jälkeen</w:t>
-      </w:r>
-      <w:proofErr w:type="spellEnd"/>
-      <w:r>
-        <w:t xml:space="preserve"> </w:t>
-      </w:r>
-      <w:proofErr w:type="spellStart"/>
-      <w:r>
-        <w:t>tietokanta</w:t>
-      </w:r>
-      <w:proofErr w:type="spellEnd"/>
-      <w:r>
-        <w:t xml:space="preserve"> </w:t>
-      </w:r>
-      <w:proofErr w:type="spellStart"/>
-      <w:r>
-        <w:t>ja</w:t>
-      </w:r>
-      <w:proofErr w:type="spellEnd"/>
-      <w:r>
-        <w:t xml:space="preserve"> </w:t>
-      </w:r>
-      <w:proofErr w:type="spellStart"/>
-      <w:r>
-        <w:t>luodaan</w:t>
-      </w:r>
-      <w:proofErr w:type="spellEnd"/>
-      <w:r>
-        <w:t xml:space="preserve"> se, </w:t>
-      </w:r>
-      <w:proofErr w:type="spellStart"/>
-      <w:r>
-        <w:t>sekä</w:t>
-      </w:r>
-      <w:proofErr w:type="spellEnd"/>
-      <w:r>
-        <w:t xml:space="preserve"> </w:t>
-      </w:r>
-      <w:proofErr w:type="spellStart"/>
-      <w:r>
-        <w:t>tehdään</w:t>
-      </w:r>
-      <w:proofErr w:type="spellEnd"/>
-      <w:r>
-        <w:t xml:space="preserve"> </w:t>
-      </w:r>
-      <w:proofErr w:type="spellStart"/>
-      <w:r>
-        <w:t>yhteydet</w:t>
-      </w:r>
-      <w:proofErr w:type="spellEnd"/>
-      <w:r>
-        <w:t xml:space="preserve"> </w:t>
-      </w:r>
-      <w:proofErr w:type="spellStart"/>
-      <w:r>
-        <w:t>taulukoihin</w:t>
-      </w:r>
-      <w:proofErr w:type="spellEnd"/>
-      <w:r>
-        <w:t>.</w:t>
+      <w:r>
+        <w:t>Suunnitellaan tämän jälkeen tietokanta ja luodaan se, sekä tehdään yhteydet taulukoihin.</w:t>
       </w:r>
     </w:p>
     <w:p>
@@ -1397,46 +703,15 @@
     <w:p/>
     <w:p/>
     <w:p>
-      <w:proofErr w:type="spellStart"/>
       <w:r>
         <w:lastRenderedPageBreak/>
-        <w:t>Luodaan</w:t>
-      </w:r>
-      <w:proofErr w:type="spellEnd"/>
-      <w:r>
-        <w:t xml:space="preserve"> </w:t>
-      </w:r>
-      <w:proofErr w:type="spellStart"/>
-      <w:r>
-        <w:t>tietokanta</w:t>
-      </w:r>
-      <w:proofErr w:type="spellEnd"/>
-      <w:r>
-        <w:t xml:space="preserve"> </w:t>
-      </w:r>
-      <w:proofErr w:type="spellStart"/>
-      <w:r>
-        <w:t>ja</w:t>
-      </w:r>
-      <w:proofErr w:type="spellEnd"/>
-      <w:r>
-        <w:t xml:space="preserve"> </w:t>
-      </w:r>
-      <w:proofErr w:type="spellStart"/>
-      <w:r>
-        <w:t>taulut</w:t>
-      </w:r>
-      <w:proofErr w:type="spellEnd"/>
-      <w:r>
-        <w:t xml:space="preserve"> </w:t>
-      </w:r>
-      <w:proofErr w:type="spellStart"/>
-      <w:r>
-        <w:t>tietokantaan</w:t>
-      </w:r>
-      <w:proofErr w:type="spellEnd"/>
-      <w:r>
-        <w:t>:</w:t>
+        <w:t xml:space="preserve">Luodaan </w:t>
+      </w:r>
+      <w:r>
+        <w:t xml:space="preserve">tietokanta ja </w:t>
+      </w:r>
+      <w:r>
+        <w:t>taulut tietokantaan:</w:t>
       </w:r>
     </w:p>
     <w:p>
@@ -1554,38 +829,9 @@
     </w:p>
     <w:p/>
     <w:p>
-      <w:proofErr w:type="spellStart"/>
       <w:r>
         <w:lastRenderedPageBreak/>
-        <w:t>Luodaan</w:t>
-      </w:r>
-      <w:proofErr w:type="spellEnd"/>
-      <w:r>
-        <w:t xml:space="preserve"> </w:t>
-      </w:r>
-      <w:proofErr w:type="spellStart"/>
-      <w:r>
-        <w:t>yhteys</w:t>
-      </w:r>
-      <w:proofErr w:type="spellEnd"/>
-      <w:r>
-        <w:t xml:space="preserve"> </w:t>
-      </w:r>
-      <w:proofErr w:type="spellStart"/>
-      <w:r>
-        <w:t>sql</w:t>
-      </w:r>
-      <w:proofErr w:type="spellEnd"/>
-      <w:r>
-        <w:t xml:space="preserve"> </w:t>
-      </w:r>
-      <w:proofErr w:type="spellStart"/>
-      <w:r>
-        <w:t>kyselynä</w:t>
-      </w:r>
-      <w:proofErr w:type="spellEnd"/>
-      <w:r>
-        <w:t xml:space="preserve">: </w:t>
+        <w:t xml:space="preserve">Luodaan yhteys sql kyselynä: </w:t>
       </w:r>
       <w:r>
         <w:drawing>
@@ -1684,143 +930,21 @@
       <w:pPr>
         <w:pStyle w:val="ListParagraph"/>
       </w:pPr>
-      <w:proofErr w:type="spellStart"/>
-      <w:r>
-        <w:t>Projektissa</w:t>
-      </w:r>
-      <w:proofErr w:type="spellEnd"/>
-      <w:r>
-        <w:t xml:space="preserve"> Haluan </w:t>
-      </w:r>
-      <w:proofErr w:type="spellStart"/>
-      <w:r>
-        <w:t>käyttää</w:t>
-      </w:r>
-      <w:proofErr w:type="spellEnd"/>
-      <w:r>
-        <w:t xml:space="preserve"> </w:t>
-      </w:r>
-      <w:proofErr w:type="spellStart"/>
-      <w:r>
-        <w:t>versionhallintaa</w:t>
-      </w:r>
-      <w:proofErr w:type="spellEnd"/>
-      <w:r>
-        <w:t xml:space="preserve"> </w:t>
-      </w:r>
-      <w:proofErr w:type="spellStart"/>
-      <w:r>
-        <w:t>joten</w:t>
-      </w:r>
-      <w:proofErr w:type="spellEnd"/>
-      <w:r>
-        <w:t xml:space="preserve"> </w:t>
-      </w:r>
-      <w:proofErr w:type="spellStart"/>
-      <w:r>
-        <w:t>tehdään</w:t>
-      </w:r>
-      <w:proofErr w:type="spellEnd"/>
-      <w:r>
-        <w:t xml:space="preserve"> </w:t>
-      </w:r>
-      <w:proofErr w:type="spellStart"/>
-      <w:r>
-        <w:t>tämänjälkeen</w:t>
-      </w:r>
-      <w:proofErr w:type="spellEnd"/>
-      <w:r>
-        <w:t xml:space="preserve"> </w:t>
-      </w:r>
-      <w:proofErr w:type="spellStart"/>
-      <w:r>
-        <w:t>githubiin</w:t>
-      </w:r>
-      <w:proofErr w:type="spellEnd"/>
-      <w:r>
-        <w:t xml:space="preserve"> repository </w:t>
-      </w:r>
-      <w:proofErr w:type="spellStart"/>
-      <w:r>
-        <w:t>ja</w:t>
-      </w:r>
-      <w:proofErr w:type="spellEnd"/>
-      <w:r>
-        <w:t xml:space="preserve"> </w:t>
-      </w:r>
-      <w:proofErr w:type="spellStart"/>
-      <w:r>
-        <w:t>linkitetään</w:t>
-      </w:r>
-      <w:proofErr w:type="spellEnd"/>
-      <w:r>
-        <w:t xml:space="preserve"> </w:t>
-      </w:r>
-      <w:proofErr w:type="spellStart"/>
-      <w:r>
-        <w:t>kansio</w:t>
-      </w:r>
-      <w:proofErr w:type="spellEnd"/>
-      <w:r>
-        <w:t xml:space="preserve"> </w:t>
-      </w:r>
-      <w:proofErr w:type="spellStart"/>
-      <w:r>
-        <w:t>sinne</w:t>
-      </w:r>
-      <w:proofErr w:type="spellEnd"/>
-      <w:r>
-        <w:t xml:space="preserve">. </w:t>
-      </w:r>
-      <w:proofErr w:type="spellStart"/>
-      <w:r>
-        <w:t>Sekä</w:t>
-      </w:r>
-      <w:proofErr w:type="spellEnd"/>
-      <w:r>
-        <w:t xml:space="preserve"> </w:t>
-      </w:r>
-      <w:proofErr w:type="spellStart"/>
-      <w:r>
-        <w:t>tiedostot</w:t>
-      </w:r>
-      <w:proofErr w:type="spellEnd"/>
-      <w:r>
-        <w:t>.</w:t>
-      </w:r>
-    </w:p>
-    <w:p>
-      <w:pPr>
-        <w:pStyle w:val="ListParagraph"/>
-      </w:pPr>
-    </w:p>
-    <w:p>
-      <w:pPr>
-        <w:pStyle w:val="ListParagraph"/>
-      </w:pPr>
-      <w:proofErr w:type="spellStart"/>
-      <w:r>
-        <w:t>Luodaan</w:t>
-      </w:r>
-      <w:proofErr w:type="spellEnd"/>
-      <w:r>
-        <w:t xml:space="preserve"> </w:t>
-      </w:r>
-      <w:proofErr w:type="spellStart"/>
-      <w:r>
-        <w:t>uusi</w:t>
-      </w:r>
-      <w:proofErr w:type="spellEnd"/>
-      <w:r>
-        <w:t xml:space="preserve"> repository </w:t>
-      </w:r>
-      <w:proofErr w:type="spellStart"/>
-      <w:r>
-        <w:t>osoitteessa</w:t>
-      </w:r>
-      <w:proofErr w:type="spellEnd"/>
-      <w:r>
-        <w:t xml:space="preserve"> github.com</w:t>
+      <w:r>
+        <w:t>Projektissa Haluan käyttää versionhallintaa joten tehdään tämänjälkeen githubiin repository ja linkitetään kansio sinne. Sekä tiedostot.</w:t>
+      </w:r>
+    </w:p>
+    <w:p>
+      <w:pPr>
+        <w:pStyle w:val="ListParagraph"/>
+      </w:pPr>
+    </w:p>
+    <w:p>
+      <w:pPr>
+        <w:pStyle w:val="ListParagraph"/>
+      </w:pPr>
+      <w:r>
+        <w:t>Luodaan uusi repository osoitteessa github.com</w:t>
       </w:r>
     </w:p>
     <w:p>
@@ -1909,30 +1033,9 @@
       <w:pPr>
         <w:pStyle w:val="ListParagraph"/>
       </w:pPr>
-      <w:proofErr w:type="spellStart"/>
       <w:r>
         <w:lastRenderedPageBreak/>
-        <w:t>Mennään</w:t>
-      </w:r>
-      <w:proofErr w:type="spellEnd"/>
-      <w:r>
-        <w:t xml:space="preserve"> </w:t>
-      </w:r>
-      <w:proofErr w:type="spellStart"/>
-      <w:r>
-        <w:t>terminaalissa</w:t>
-      </w:r>
-      <w:proofErr w:type="spellEnd"/>
-      <w:r>
-        <w:t xml:space="preserve"> </w:t>
-      </w:r>
-      <w:proofErr w:type="spellStart"/>
-      <w:r>
-        <w:t>projektikansioon</w:t>
-      </w:r>
-      <w:proofErr w:type="spellEnd"/>
-      <w:r>
-        <w:t>:</w:t>
+        <w:t>Mennään terminaalissa projektikansioon:</w:t>
       </w:r>
     </w:p>
     <w:p>
@@ -1986,13 +1089,8 @@
       <w:pPr>
         <w:pStyle w:val="ListParagraph"/>
       </w:pPr>
-      <w:proofErr w:type="spellStart"/>
-      <w:r>
-        <w:t>Alustetaan</w:t>
-      </w:r>
-      <w:proofErr w:type="spellEnd"/>
-      <w:r>
-        <w:t xml:space="preserve"> git:</w:t>
+      <w:r>
+        <w:t>Alustetaan git:</w:t>
       </w:r>
     </w:p>
     <w:p>
@@ -2046,45 +1144,8 @@
       <w:pPr>
         <w:pStyle w:val="ListParagraph"/>
       </w:pPr>
-      <w:proofErr w:type="spellStart"/>
-      <w:r>
-        <w:t>Lisätään</w:t>
-      </w:r>
-      <w:proofErr w:type="spellEnd"/>
-      <w:r>
-        <w:t xml:space="preserve"> </w:t>
-      </w:r>
-      <w:proofErr w:type="spellStart"/>
-      <w:r>
-        <w:t>kaikki</w:t>
-      </w:r>
-      <w:proofErr w:type="spellEnd"/>
-      <w:r>
-        <w:t xml:space="preserve"> </w:t>
-      </w:r>
-      <w:proofErr w:type="spellStart"/>
-      <w:r>
-        <w:t>tiedostot</w:t>
-      </w:r>
-      <w:proofErr w:type="spellEnd"/>
-      <w:r>
-        <w:t xml:space="preserve"> </w:t>
-      </w:r>
-      <w:proofErr w:type="spellStart"/>
-      <w:r>
-        <w:t>gitin</w:t>
-      </w:r>
-      <w:proofErr w:type="spellEnd"/>
-      <w:r>
-        <w:t xml:space="preserve"> </w:t>
-      </w:r>
-      <w:proofErr w:type="spellStart"/>
-      <w:r>
-        <w:t>seurantaan</w:t>
-      </w:r>
-      <w:proofErr w:type="spellEnd"/>
-      <w:r>
-        <w:t>:</w:t>
+      <w:r>
+        <w:t>Lisätään kaikki tiedostot gitin seurantaan:</w:t>
       </w:r>
     </w:p>
     <w:p>
@@ -2139,15 +1200,7 @@
         <w:pStyle w:val="ListParagraph"/>
       </w:pPr>
       <w:r>
-        <w:t xml:space="preserve">Tee </w:t>
-      </w:r>
-      <w:proofErr w:type="spellStart"/>
-      <w:r>
-        <w:t>ensimmäinen</w:t>
-      </w:r>
-      <w:proofErr w:type="spellEnd"/>
-      <w:r>
-        <w:t xml:space="preserve"> commit:</w:t>
+        <w:t>Tee ensimmäinen commit:</w:t>
       </w:r>
     </w:p>
     <w:p>
@@ -2201,21 +1254,8 @@
       <w:pPr>
         <w:pStyle w:val="ListParagraph"/>
       </w:pPr>
-      <w:proofErr w:type="spellStart"/>
-      <w:r>
-        <w:t>Yhdistä</w:t>
-      </w:r>
-      <w:proofErr w:type="spellEnd"/>
-      <w:r>
-        <w:t xml:space="preserve"> </w:t>
-      </w:r>
-      <w:proofErr w:type="spellStart"/>
-      <w:r>
-        <w:t>github-repoon</w:t>
-      </w:r>
-      <w:proofErr w:type="spellEnd"/>
-      <w:r>
-        <w:t>:</w:t>
+      <w:r>
+        <w:t>Yhdistä github-repoon:</w:t>
       </w:r>
     </w:p>
     <w:p>
@@ -2269,21 +1309,8 @@
       <w:pPr>
         <w:pStyle w:val="ListParagraph"/>
       </w:pPr>
-      <w:proofErr w:type="spellStart"/>
-      <w:r>
-        <w:t>Luodaan</w:t>
-      </w:r>
-      <w:proofErr w:type="spellEnd"/>
-      <w:r>
-        <w:t xml:space="preserve"> </w:t>
-      </w:r>
-      <w:proofErr w:type="spellStart"/>
-      <w:r>
-        <w:t>branchista</w:t>
-      </w:r>
-      <w:proofErr w:type="spellEnd"/>
-      <w:r>
-        <w:t xml:space="preserve"> main:</w:t>
+      <w:r>
+        <w:t>Luodaan branchista main:</w:t>
       </w:r>
     </w:p>
     <w:p>
@@ -2338,31 +1365,7 @@
         <w:pStyle w:val="ListParagraph"/>
       </w:pPr>
       <w:r>
-        <w:t xml:space="preserve">Ja </w:t>
-      </w:r>
-      <w:proofErr w:type="spellStart"/>
-      <w:r>
-        <w:t>viedään</w:t>
-      </w:r>
-      <w:proofErr w:type="spellEnd"/>
-      <w:r>
-        <w:t xml:space="preserve"> se </w:t>
-      </w:r>
-      <w:proofErr w:type="spellStart"/>
-      <w:r>
-        <w:t>githubiin</w:t>
-      </w:r>
-      <w:proofErr w:type="spellEnd"/>
-      <w:r>
-        <w:t xml:space="preserve"> </w:t>
-      </w:r>
-      <w:proofErr w:type="spellStart"/>
-      <w:r>
-        <w:t>pushilla</w:t>
-      </w:r>
-      <w:proofErr w:type="spellEnd"/>
-      <w:r>
-        <w:t>:</w:t>
+        <w:t>Ja viedään se githubiin pushilla:</w:t>
       </w:r>
     </w:p>
     <w:p>
@@ -2491,56 +1494,22 @@
       <w:pPr>
         <w:pStyle w:val="ListParagraph"/>
       </w:pPr>
-      <w:proofErr w:type="spellStart"/>
       <w:r>
         <w:lastRenderedPageBreak/>
-        <w:t>Lähdetään</w:t>
-      </w:r>
-      <w:proofErr w:type="spellEnd"/>
-      <w:r>
-        <w:t xml:space="preserve"> </w:t>
-      </w:r>
-      <w:proofErr w:type="spellStart"/>
-      <w:r>
-        <w:t>luomaan</w:t>
-      </w:r>
-      <w:proofErr w:type="spellEnd"/>
-      <w:r>
-        <w:t xml:space="preserve"> </w:t>
-      </w:r>
-      <w:proofErr w:type="spellStart"/>
-      <w:r>
-        <w:t>backendiä</w:t>
-      </w:r>
-      <w:proofErr w:type="spellEnd"/>
-      <w:r>
-        <w:t>:</w:t>
-      </w:r>
-    </w:p>
-    <w:p>
-      <w:pPr>
-        <w:pStyle w:val="ListParagraph"/>
-      </w:pPr>
-    </w:p>
-    <w:p>
-      <w:pPr>
-        <w:pStyle w:val="ListParagraph"/>
-      </w:pPr>
-      <w:proofErr w:type="spellStart"/>
-      <w:r>
-        <w:t>Alustetaan</w:t>
-      </w:r>
-      <w:proofErr w:type="spellEnd"/>
-      <w:r>
-        <w:t xml:space="preserve"> Node </w:t>
-      </w:r>
-      <w:proofErr w:type="spellStart"/>
-      <w:r>
-        <w:t>komennolla</w:t>
-      </w:r>
-      <w:proofErr w:type="spellEnd"/>
-      <w:r>
-        <w:t>:</w:t>
+        <w:t>Lähdetään luomaan backendiä:</w:t>
+      </w:r>
+    </w:p>
+    <w:p>
+      <w:pPr>
+        <w:pStyle w:val="ListParagraph"/>
+      </w:pPr>
+    </w:p>
+    <w:p>
+      <w:pPr>
+        <w:pStyle w:val="ListParagraph"/>
+      </w:pPr>
+      <w:r>
+        <w:t>Alustetaan Node komennolla:</w:t>
       </w:r>
     </w:p>
     <w:p>
@@ -2594,29 +1563,8 @@
       <w:pPr>
         <w:pStyle w:val="ListParagraph"/>
       </w:pPr>
-      <w:proofErr w:type="spellStart"/>
-      <w:r>
-        <w:t>Asennetaan</w:t>
-      </w:r>
-      <w:proofErr w:type="spellEnd"/>
-      <w:r>
-        <w:t xml:space="preserve"> </w:t>
-      </w:r>
-      <w:proofErr w:type="spellStart"/>
-      <w:r>
-        <w:t>tarvittavat</w:t>
-      </w:r>
-      <w:proofErr w:type="spellEnd"/>
-      <w:r>
-        <w:t xml:space="preserve"> </w:t>
-      </w:r>
-      <w:proofErr w:type="spellStart"/>
-      <w:r>
-        <w:t>paketit</w:t>
-      </w:r>
-      <w:proofErr w:type="spellEnd"/>
-      <w:r>
-        <w:t>:</w:t>
+      <w:r>
+        <w:t>Asennetaan tarvittavat paketit:</w:t>
       </w:r>
     </w:p>
     <w:p>
@@ -2671,246 +1619,68 @@
         <w:pStyle w:val="ListParagraph"/>
       </w:pPr>
       <w:r>
-        <w:t>Express -&gt; backend-</w:t>
-      </w:r>
-      <w:proofErr w:type="spellStart"/>
-      <w:r>
-        <w:t>serveri</w:t>
-      </w:r>
-      <w:proofErr w:type="spellEnd"/>
-    </w:p>
-    <w:p>
-      <w:pPr>
-        <w:pStyle w:val="ListParagraph"/>
-      </w:pPr>
-      <w:proofErr w:type="spellStart"/>
-      <w:r>
-        <w:t>Mysql</w:t>
-      </w:r>
-      <w:proofErr w:type="spellEnd"/>
-      <w:r>
-        <w:t xml:space="preserve"> -&gt; </w:t>
-      </w:r>
-      <w:proofErr w:type="spellStart"/>
-      <w:r>
-        <w:t>tietokantayhteys</w:t>
-      </w:r>
-      <w:proofErr w:type="spellEnd"/>
-    </w:p>
-    <w:p>
-      <w:pPr>
-        <w:pStyle w:val="ListParagraph"/>
-      </w:pPr>
-      <w:proofErr w:type="spellStart"/>
-      <w:r>
-        <w:t>Cors</w:t>
-      </w:r>
-      <w:proofErr w:type="spellEnd"/>
-      <w:r>
-        <w:t xml:space="preserve"> -&gt; </w:t>
-      </w:r>
-      <w:proofErr w:type="spellStart"/>
-      <w:r>
-        <w:t>sallii</w:t>
-      </w:r>
-      <w:proofErr w:type="spellEnd"/>
-      <w:r>
-        <w:t xml:space="preserve"> </w:t>
-      </w:r>
-      <w:proofErr w:type="spellStart"/>
-      <w:r>
-        <w:t>reactin</w:t>
-      </w:r>
-      <w:proofErr w:type="spellEnd"/>
-      <w:r>
-        <w:t xml:space="preserve"> </w:t>
-      </w:r>
-      <w:proofErr w:type="spellStart"/>
-      <w:r>
-        <w:t>pyynnöt</w:t>
-      </w:r>
-      <w:proofErr w:type="spellEnd"/>
-    </w:p>
-    <w:p>
-      <w:pPr>
-        <w:pStyle w:val="ListParagraph"/>
-      </w:pPr>
-      <w:proofErr w:type="spellStart"/>
-      <w:r>
-        <w:t>Dotenv</w:t>
-      </w:r>
-      <w:proofErr w:type="spellEnd"/>
-      <w:r>
-        <w:t xml:space="preserve"> -&gt; </w:t>
-      </w:r>
-      <w:proofErr w:type="spellStart"/>
-      <w:r>
-        <w:t>ympäristömuuttujat</w:t>
-      </w:r>
-      <w:proofErr w:type="spellEnd"/>
-      <w:r>
-        <w:t xml:space="preserve"> (DB-</w:t>
-      </w:r>
-      <w:proofErr w:type="spellStart"/>
-      <w:r>
-        <w:t>salasanat</w:t>
-      </w:r>
-      <w:proofErr w:type="spellEnd"/>
-      <w:r>
-        <w:t>, JWT-</w:t>
-      </w:r>
-      <w:proofErr w:type="spellStart"/>
-      <w:r>
-        <w:t>salaisuus</w:t>
-      </w:r>
-      <w:proofErr w:type="spellEnd"/>
-      <w:r>
-        <w:t>)</w:t>
-      </w:r>
-    </w:p>
-    <w:p>
-      <w:pPr>
-        <w:pStyle w:val="ListParagraph"/>
-      </w:pPr>
-      <w:proofErr w:type="spellStart"/>
-      <w:r>
-        <w:t>Bcrypt</w:t>
-      </w:r>
-      <w:proofErr w:type="spellEnd"/>
-      <w:r>
-        <w:t xml:space="preserve"> -&gt; </w:t>
-      </w:r>
-      <w:proofErr w:type="spellStart"/>
-      <w:r>
-        <w:t>salasanojen</w:t>
-      </w:r>
-      <w:proofErr w:type="spellEnd"/>
-      <w:r>
-        <w:t xml:space="preserve"> hash</w:t>
-      </w:r>
-    </w:p>
-    <w:p>
-      <w:pPr>
-        <w:pStyle w:val="ListParagraph"/>
-      </w:pPr>
-      <w:proofErr w:type="spellStart"/>
-      <w:r>
-        <w:t>Jsonwebtoken</w:t>
-      </w:r>
-      <w:proofErr w:type="spellEnd"/>
-      <w:r>
-        <w:t xml:space="preserve"> -&gt; </w:t>
-      </w:r>
-      <w:proofErr w:type="spellStart"/>
-      <w:r>
-        <w:t>kirjautuminen</w:t>
-      </w:r>
-      <w:proofErr w:type="spellEnd"/>
-      <w:r>
-        <w:t xml:space="preserve"> </w:t>
-      </w:r>
-      <w:proofErr w:type="spellStart"/>
-      <w:r>
-        <w:t>ja</w:t>
-      </w:r>
-      <w:proofErr w:type="spellEnd"/>
-      <w:r>
-        <w:t xml:space="preserve"> </w:t>
-      </w:r>
-      <w:proofErr w:type="spellStart"/>
-      <w:r>
-        <w:t>tokenit</w:t>
-      </w:r>
-      <w:proofErr w:type="spellEnd"/>
-    </w:p>
-    <w:p>
-      <w:pPr>
-        <w:pStyle w:val="ListParagraph"/>
-      </w:pPr>
-    </w:p>
-    <w:p>
-      <w:pPr>
-        <w:pStyle w:val="ListParagraph"/>
-      </w:pPr>
-      <w:proofErr w:type="spellStart"/>
-      <w:r>
-        <w:t>Luodaan</w:t>
-      </w:r>
-      <w:proofErr w:type="spellEnd"/>
-      <w:r>
-        <w:t xml:space="preserve"> </w:t>
-      </w:r>
-      <w:proofErr w:type="spellStart"/>
-      <w:r>
-        <w:t>backendin</w:t>
-      </w:r>
-      <w:proofErr w:type="spellEnd"/>
-      <w:r>
-        <w:t xml:space="preserve"> </w:t>
-      </w:r>
-      <w:proofErr w:type="spellStart"/>
-      <w:r>
-        <w:t>perusrakenne</w:t>
-      </w:r>
-      <w:proofErr w:type="spellEnd"/>
-      <w:r>
-        <w:t xml:space="preserve">: </w:t>
-      </w:r>
-    </w:p>
-    <w:p>
-      <w:pPr>
-        <w:pStyle w:val="ListParagraph"/>
-      </w:pPr>
-      <w:r>
-        <w:t xml:space="preserve">Eli </w:t>
-      </w:r>
-      <w:proofErr w:type="spellStart"/>
-      <w:r>
-        <w:t>tehdään</w:t>
-      </w:r>
-      <w:proofErr w:type="spellEnd"/>
-      <w:r>
-        <w:t xml:space="preserve"> server.js, db.js </w:t>
-      </w:r>
-      <w:proofErr w:type="spellStart"/>
-      <w:r>
-        <w:t>ja</w:t>
-      </w:r>
-      <w:proofErr w:type="spellEnd"/>
-      <w:r>
-        <w:t xml:space="preserve"> </w:t>
-      </w:r>
-      <w:proofErr w:type="spellStart"/>
-      <w:r>
-        <w:t>kansio</w:t>
-      </w:r>
-      <w:proofErr w:type="spellEnd"/>
-      <w:r>
-        <w:t xml:space="preserve"> routes </w:t>
-      </w:r>
-      <w:proofErr w:type="spellStart"/>
-      <w:r>
-        <w:t>jonka</w:t>
-      </w:r>
-      <w:proofErr w:type="spellEnd"/>
-      <w:r>
-        <w:t xml:space="preserve"> </w:t>
-      </w:r>
-      <w:proofErr w:type="spellStart"/>
-      <w:r>
-        <w:t>sisälle</w:t>
-      </w:r>
-      <w:proofErr w:type="spellEnd"/>
-      <w:r>
-        <w:t xml:space="preserve"> auth.js </w:t>
-      </w:r>
-      <w:proofErr w:type="spellStart"/>
-      <w:r>
-        <w:t>ja</w:t>
-      </w:r>
-      <w:proofErr w:type="spellEnd"/>
-      <w:r>
-        <w:t xml:space="preserve"> appointments.js</w:t>
+        <w:t>Express -&gt; backend-serveri</w:t>
+      </w:r>
+    </w:p>
+    <w:p>
+      <w:pPr>
+        <w:pStyle w:val="ListParagraph"/>
+      </w:pPr>
+      <w:r>
+        <w:t>Mysql -&gt; tietokantayhteys</w:t>
+      </w:r>
+    </w:p>
+    <w:p>
+      <w:pPr>
+        <w:pStyle w:val="ListParagraph"/>
+      </w:pPr>
+      <w:r>
+        <w:t>Cors -&gt; sallii reactin pyynnöt</w:t>
+      </w:r>
+    </w:p>
+    <w:p>
+      <w:pPr>
+        <w:pStyle w:val="ListParagraph"/>
+      </w:pPr>
+      <w:r>
+        <w:t>Dotenv -&gt; ympäristömuuttujat (DB-salasanat, JWT-salaisuus)</w:t>
+      </w:r>
+    </w:p>
+    <w:p>
+      <w:pPr>
+        <w:pStyle w:val="ListParagraph"/>
+      </w:pPr>
+      <w:r>
+        <w:t>Bcrypt -&gt; salasanojen hash</w:t>
+      </w:r>
+    </w:p>
+    <w:p>
+      <w:pPr>
+        <w:pStyle w:val="ListParagraph"/>
+      </w:pPr>
+      <w:r>
+        <w:t>Jsonwebtoken -&gt; kirjautuminen ja tokenit</w:t>
+      </w:r>
+    </w:p>
+    <w:p>
+      <w:pPr>
+        <w:pStyle w:val="ListParagraph"/>
+      </w:pPr>
+    </w:p>
+    <w:p>
+      <w:pPr>
+        <w:pStyle w:val="ListParagraph"/>
+      </w:pPr>
+      <w:r>
+        <w:t xml:space="preserve">Luodaan backendin perusrakenne: </w:t>
+      </w:r>
+    </w:p>
+    <w:p>
+      <w:pPr>
+        <w:pStyle w:val="ListParagraph"/>
+      </w:pPr>
+      <w:r>
+        <w:t>Eli tehdään server.js, db.js ja kansio routes jonka sisälle auth.js ja appointments.js</w:t>
       </w:r>
     </w:p>
     <w:p>
@@ -2967,30 +1737,9 @@
     <w:p/>
     <w:p/>
     <w:p>
-      <w:proofErr w:type="spellStart"/>
       <w:r>
         <w:lastRenderedPageBreak/>
-        <w:t>Tehdään</w:t>
-      </w:r>
-      <w:proofErr w:type="spellEnd"/>
-      <w:r>
-        <w:t xml:space="preserve"> </w:t>
-      </w:r>
-      <w:proofErr w:type="spellStart"/>
-      <w:r>
-        <w:t>tietokanta</w:t>
-      </w:r>
-      <w:proofErr w:type="spellEnd"/>
-      <w:r>
-        <w:t xml:space="preserve"> </w:t>
-      </w:r>
-      <w:proofErr w:type="spellStart"/>
-      <w:r>
-        <w:t>yhteys</w:t>
-      </w:r>
-      <w:proofErr w:type="spellEnd"/>
-      <w:r>
-        <w:t xml:space="preserve"> (db.js)</w:t>
+        <w:t>Tehdään tietokanta yhteys (db.js)</w:t>
       </w:r>
     </w:p>
     <w:p>
@@ -3034,30 +1783,214 @@
     </w:p>
     <w:p/>
     <w:p>
-      <w:proofErr w:type="spellStart"/>
-      <w:proofErr w:type="gramStart"/>
-      <w:r>
-        <w:t>Tehdään</w:t>
-      </w:r>
-      <w:proofErr w:type="spellEnd"/>
-      <w:r>
-        <w:t xml:space="preserve"> .env</w:t>
-      </w:r>
-      <w:proofErr w:type="gramEnd"/>
-      <w:r>
-        <w:t xml:space="preserve"> </w:t>
-      </w:r>
-      <w:proofErr w:type="spellStart"/>
-      <w:r>
-        <w:t>tiedosto</w:t>
-      </w:r>
-      <w:proofErr w:type="spellEnd"/>
-      <w:r>
-        <w:t>:</w:t>
-      </w:r>
-    </w:p>
-    <w:p>
-      <w:r>
+      <w:r>
+        <w:t>Tehdään .env tiedosto:</w:t>
+      </w:r>
+      <w:r>
+        <w:t xml:space="preserve"> .env on </w:t>
+      </w:r>
+      <w:r>
+        <w:t>Paikka johon laitetaan asiat joita ei haluta kovakoodata koodiin tai laittaa githubiin. Se tekee kolme tärkeää asiaa:</w:t>
+      </w:r>
+    </w:p>
+    <w:p>
+      <w:pPr>
+        <w:pStyle w:val="ListParagraph"/>
+        <w:numPr>
+          <w:ilvl w:val="0"/>
+          <w:numId w:val="3"/>
+        </w:numPr>
+      </w:pPr>
+      <w:r>
+        <w:t>Säilyttää salaisuudet turvassa</w:t>
+      </w:r>
+    </w:p>
+    <w:p>
+      <w:pPr>
+        <w:pStyle w:val="ListParagraph"/>
+        <w:numPr>
+          <w:ilvl w:val="0"/>
+          <w:numId w:val="1"/>
+        </w:numPr>
+      </w:pPr>
+      <w:r>
+        <w:t>Tietokannan käyttäjätunnus ja salasana</w:t>
+      </w:r>
+    </w:p>
+    <w:p>
+      <w:pPr>
+        <w:pStyle w:val="ListParagraph"/>
+        <w:numPr>
+          <w:ilvl w:val="0"/>
+          <w:numId w:val="1"/>
+        </w:numPr>
+      </w:pPr>
+      <w:r>
+        <w:t>- JWT-salainen avain</w:t>
+      </w:r>
+    </w:p>
+    <w:p>
+      <w:pPr>
+        <w:pStyle w:val="ListParagraph"/>
+        <w:numPr>
+          <w:ilvl w:val="0"/>
+          <w:numId w:val="1"/>
+        </w:numPr>
+      </w:pPr>
+      <w:r>
+        <w:t>API-avaimet</w:t>
+      </w:r>
+    </w:p>
+    <w:p>
+      <w:pPr>
+        <w:pStyle w:val="ListParagraph"/>
+        <w:numPr>
+          <w:ilvl w:val="0"/>
+          <w:numId w:val="1"/>
+        </w:numPr>
+      </w:pPr>
+      <w:r>
+        <w:t>Palvelimen portti</w:t>
+      </w:r>
+    </w:p>
+    <w:p>
+      <w:pPr>
+        <w:pStyle w:val="ListParagraph"/>
+        <w:numPr>
+          <w:ilvl w:val="0"/>
+          <w:numId w:val="1"/>
+        </w:numPr>
+      </w:pPr>
+      <w:r>
+        <w:t>Muut ympäristökohtaiset asetukset</w:t>
+      </w:r>
+    </w:p>
+    <w:p>
+      <w:pPr>
+        <w:pStyle w:val="ListParagraph"/>
+        <w:numPr>
+          <w:ilvl w:val="0"/>
+          <w:numId w:val="3"/>
+        </w:numPr>
+      </w:pPr>
+      <w:r>
+        <w:t>Tekee asetuksista helposti vaihdettavia</w:t>
+      </w:r>
+    </w:p>
+    <w:p>
+      <w:pPr>
+        <w:pStyle w:val="ListParagraph"/>
+      </w:pPr>
+      <w:r>
+        <w:t>Jos vaihdat tietokannan palvelimelle, sinun ei tarvitse muuttaa koodia – vain .env tiedostoa</w:t>
+      </w:r>
+      <w:r>
+        <w:t>.</w:t>
+      </w:r>
+    </w:p>
+    <w:p>
+      <w:pPr>
+        <w:pStyle w:val="ListParagraph"/>
+      </w:pPr>
+      <w:r>
+        <w:t>Backendissä käytät:</w:t>
+      </w:r>
+    </w:p>
+    <w:p>
+      <w:pPr>
+        <w:pStyle w:val="ListParagraph"/>
+      </w:pPr>
+      <w:r>
+        <w:drawing>
+          <wp:inline distT="0" distB="0" distL="0" distR="0" wp14:anchorId="7A184851" wp14:editId="109B3BF9">
+            <wp:extent cx="2600688" cy="943107"/>
+            <wp:effectExtent l="0" t="0" r="0" b="9525"/>
+            <wp:docPr id="1940673017" name="Picture 1"/>
+            <wp:cNvGraphicFramePr>
+              <a:graphicFrameLocks xmlns:a="http://schemas.openxmlformats.org/drawingml/2006/main" noChangeAspect="1"/>
+            </wp:cNvGraphicFramePr>
+            <a:graphic xmlns:a="http://schemas.openxmlformats.org/drawingml/2006/main">
+              <a:graphicData uri="http://schemas.openxmlformats.org/drawingml/2006/picture">
+                <pic:pic xmlns:pic="http://schemas.openxmlformats.org/drawingml/2006/picture">
+                  <pic:nvPicPr>
+                    <pic:cNvPr id="1940673017" name=""/>
+                    <pic:cNvPicPr/>
+                  </pic:nvPicPr>
+                  <pic:blipFill>
+                    <a:blip r:embed="rId25"/>
+                    <a:stretch>
+                      <a:fillRect/>
+                    </a:stretch>
+                  </pic:blipFill>
+                  <pic:spPr>
+                    <a:xfrm>
+                      <a:off x="0" y="0"/>
+                      <a:ext cx="2600688" cy="943107"/>
+                    </a:xfrm>
+                    <a:prstGeom prst="rect">
+                      <a:avLst/>
+                    </a:prstGeom>
+                  </pic:spPr>
+                </pic:pic>
+              </a:graphicData>
+            </a:graphic>
+          </wp:inline>
+        </w:drawing>
+      </w:r>
+    </w:p>
+    <w:p>
+      <w:pPr>
+        <w:pStyle w:val="ListParagraph"/>
+      </w:pPr>
+      <w:r>
+        <w:t xml:space="preserve">Tämän jälkeeen voit käyttää arvoja näin: </w:t>
+      </w:r>
+    </w:p>
+    <w:p>
+      <w:pPr>
+        <w:pStyle w:val="ListParagraph"/>
+      </w:pPr>
+      <w:r>
+        <w:drawing>
+          <wp:inline distT="0" distB="0" distL="0" distR="0" wp14:anchorId="58216C4A" wp14:editId="154433D8">
+            <wp:extent cx="2324424" cy="1047896"/>
+            <wp:effectExtent l="0" t="0" r="0" b="0"/>
+            <wp:docPr id="771843387" name="Picture 1"/>
+            <wp:cNvGraphicFramePr>
+              <a:graphicFrameLocks xmlns:a="http://schemas.openxmlformats.org/drawingml/2006/main" noChangeAspect="1"/>
+            </wp:cNvGraphicFramePr>
+            <a:graphic xmlns:a="http://schemas.openxmlformats.org/drawingml/2006/main">
+              <a:graphicData uri="http://schemas.openxmlformats.org/drawingml/2006/picture">
+                <pic:pic xmlns:pic="http://schemas.openxmlformats.org/drawingml/2006/picture">
+                  <pic:nvPicPr>
+                    <pic:cNvPr id="771843387" name=""/>
+                    <pic:cNvPicPr/>
+                  </pic:nvPicPr>
+                  <pic:blipFill>
+                    <a:blip r:embed="rId26"/>
+                    <a:stretch>
+                      <a:fillRect/>
+                    </a:stretch>
+                  </pic:blipFill>
+                  <pic:spPr>
+                    <a:xfrm>
+                      <a:off x="0" y="0"/>
+                      <a:ext cx="2324424" cy="1047896"/>
+                    </a:xfrm>
+                    <a:prstGeom prst="rect">
+                      <a:avLst/>
+                    </a:prstGeom>
+                  </pic:spPr>
+                </pic:pic>
+              </a:graphicData>
+            </a:graphic>
+          </wp:inline>
+        </w:drawing>
+      </w:r>
+    </w:p>
+    <w:p>
+      <w:r>
+        <w:lastRenderedPageBreak/>
         <w:drawing>
           <wp:inline distT="0" distB="0" distL="0" distR="0" wp14:anchorId="2335317A" wp14:editId="4AB7DC6D">
             <wp:extent cx="4039164" cy="1991003"/>
@@ -3074,7 +2007,7 @@
                     <pic:cNvPicPr/>
                   </pic:nvPicPr>
                   <pic:blipFill>
-                    <a:blip r:embed="rId25"/>
+                    <a:blip r:embed="rId27"/>
                     <a:stretch>
                       <a:fillRect/>
                     </a:stretch>
@@ -3097,13 +2030,8 @@
     </w:p>
     <w:p/>
     <w:p>
-      <w:proofErr w:type="spellStart"/>
-      <w:r>
-        <w:t>Tehdään</w:t>
-      </w:r>
-      <w:proofErr w:type="spellEnd"/>
-      <w:r>
-        <w:t xml:space="preserve"> server.js:</w:t>
+      <w:r>
+        <w:t>Tehdään server.js:</w:t>
       </w:r>
     </w:p>
     <w:p>
@@ -3125,7 +2053,7 @@
                     <pic:cNvPicPr/>
                   </pic:nvPicPr>
                   <pic:blipFill>
-                    <a:blip r:embed="rId26"/>
+                    <a:blip r:embed="rId28"/>
                     <a:stretch>
                       <a:fillRect/>
                     </a:stretch>
@@ -3162,7 +2090,7 @@
                     <pic:cNvPicPr/>
                   </pic:nvPicPr>
                   <pic:blipFill>
-                    <a:blip r:embed="rId27"/>
+                    <a:blip r:embed="rId29"/>
                     <a:stretch>
                       <a:fillRect/>
                     </a:stretch>
@@ -3187,30 +2115,9 @@
     <w:p/>
     <w:p/>
     <w:p>
-      <w:proofErr w:type="spellStart"/>
       <w:r>
         <w:lastRenderedPageBreak/>
-        <w:t>Tehdään</w:t>
-      </w:r>
-      <w:proofErr w:type="spellEnd"/>
-      <w:r>
-        <w:t xml:space="preserve"> </w:t>
-      </w:r>
-      <w:proofErr w:type="spellStart"/>
-      <w:r>
-        <w:t>ajanvarausten</w:t>
-      </w:r>
-      <w:proofErr w:type="spellEnd"/>
-      <w:r>
-        <w:t xml:space="preserve"> </w:t>
-      </w:r>
-      <w:proofErr w:type="spellStart"/>
-      <w:r>
-        <w:t>reitit</w:t>
-      </w:r>
-      <w:proofErr w:type="spellEnd"/>
-      <w:r>
-        <w:t xml:space="preserve"> (routes / appointments.js)</w:t>
+        <w:t>Tehdään ajanvarausten reitit (routes / appointments.js)</w:t>
       </w:r>
     </w:p>
     <w:p>
@@ -3231,7 +2138,7 @@
                     <pic:cNvPicPr/>
                   </pic:nvPicPr>
                   <pic:blipFill>
-                    <a:blip r:embed="rId28"/>
+                    <a:blip r:embed="rId30"/>
                     <a:stretch>
                       <a:fillRect/>
                     </a:stretch>
@@ -3254,36 +2161,13 @@
     </w:p>
     <w:p/>
     <w:p>
-      <w:proofErr w:type="spellStart"/>
-      <w:r>
-        <w:t>Nyt</w:t>
-      </w:r>
-      <w:proofErr w:type="spellEnd"/>
-      <w:r>
-        <w:t xml:space="preserve"> backend on </w:t>
-      </w:r>
-      <w:proofErr w:type="spellStart"/>
-      <w:r>
-        <w:t>alustettu</w:t>
-      </w:r>
-      <w:proofErr w:type="spellEnd"/>
-    </w:p>
-    <w:p>
-      <w:proofErr w:type="spellStart"/>
-      <w:r>
-        <w:t>Backendissa</w:t>
-      </w:r>
-      <w:proofErr w:type="spellEnd"/>
-      <w:r>
-        <w:t xml:space="preserve"> on </w:t>
-      </w:r>
-      <w:proofErr w:type="spellStart"/>
-      <w:r>
-        <w:t>valmiina</w:t>
-      </w:r>
-      <w:proofErr w:type="spellEnd"/>
-      <w:r>
-        <w:t>:</w:t>
+      <w:r>
+        <w:t>Nyt backend on alustettu</w:t>
+      </w:r>
+    </w:p>
+    <w:p>
+      <w:r>
+        <w:t>Backendissa on valmiina:</w:t>
       </w:r>
     </w:p>
     <w:p>
@@ -3294,11 +2178,9 @@
           <w:numId w:val="1"/>
         </w:numPr>
       </w:pPr>
-      <w:proofErr w:type="spellStart"/>
       <w:r>
         <w:t>Käyttäjärekisteröinti</w:t>
       </w:r>
-      <w:proofErr w:type="spellEnd"/>
     </w:p>
     <w:p>
       <w:pPr>
@@ -3308,11 +2190,9 @@
           <w:numId w:val="1"/>
         </w:numPr>
       </w:pPr>
-      <w:proofErr w:type="spellStart"/>
       <w:r>
         <w:t>Kirjautuminen</w:t>
       </w:r>
-      <w:proofErr w:type="spellEnd"/>
     </w:p>
     <w:p>
       <w:pPr>
@@ -3323,13 +2203,8 @@
         </w:numPr>
       </w:pPr>
       <w:r>
-        <w:t>JWT-</w:t>
-      </w:r>
-      <w:proofErr w:type="spellStart"/>
-      <w:r>
-        <w:t>tokenit</w:t>
-      </w:r>
-      <w:proofErr w:type="spellEnd"/>
+        <w:t>JWT-tokenit</w:t>
+      </w:r>
     </w:p>
     <w:p>
       <w:pPr>
@@ -3339,11 +2214,9 @@
           <w:numId w:val="1"/>
         </w:numPr>
       </w:pPr>
-      <w:proofErr w:type="spellStart"/>
       <w:r>
         <w:t>Tietokantayhteys</w:t>
       </w:r>
-      <w:proofErr w:type="spellEnd"/>
     </w:p>
     <w:p>
       <w:pPr>
@@ -3353,19 +2226,9 @@
           <w:numId w:val="1"/>
         </w:numPr>
       </w:pPr>
-      <w:proofErr w:type="spellStart"/>
-      <w:r>
-        <w:t>Ajanvarausten</w:t>
-      </w:r>
-      <w:proofErr w:type="spellEnd"/>
-      <w:r>
-        <w:t xml:space="preserve"> </w:t>
-      </w:r>
-      <w:proofErr w:type="spellStart"/>
-      <w:r>
-        <w:t>haku</w:t>
-      </w:r>
-      <w:proofErr w:type="spellEnd"/>
+      <w:r>
+        <w:t>Ajanvarausten haku</w:t>
+      </w:r>
     </w:p>
     <w:p>
       <w:pPr>
@@ -3375,47 +2238,353 @@
           <w:numId w:val="1"/>
         </w:numPr>
       </w:pPr>
-      <w:proofErr w:type="spellStart"/>
-      <w:r>
-        <w:t>Valmis</w:t>
-      </w:r>
-      <w:proofErr w:type="spellEnd"/>
-      <w:r>
+      <w:r>
+        <w:t>Valmis pohja CRUD-toiminnoille</w:t>
+      </w:r>
+    </w:p>
+    <w:p>
+      <w:r>
+        <w:t>Backend käynnistyy komennolla: node server.js</w:t>
+      </w:r>
+    </w:p>
+    <w:p/>
+    <w:p>
+      <w:r>
+        <w:lastRenderedPageBreak/>
+        <w:t>Frontend asennus (React-vite)</w:t>
+      </w:r>
+    </w:p>
+    <w:p>
+      <w:pPr>
+        <w:rPr>
+          <w:noProof/>
+        </w:rPr>
+      </w:pPr>
+      <w:r>
+        <w:t>Siirrytään frontend kansioon:</w:t>
+      </w:r>
+      <w:r>
+        <w:rPr>
+          <w:noProof/>
+        </w:rPr>
         <w:t xml:space="preserve"> </w:t>
       </w:r>
-      <w:proofErr w:type="spellStart"/>
-      <w:r>
-        <w:t>pohja</w:t>
-      </w:r>
-      <w:proofErr w:type="spellEnd"/>
-      <w:r>
-        <w:t xml:space="preserve"> CRUD-</w:t>
-      </w:r>
-      <w:proofErr w:type="spellStart"/>
-      <w:r>
-        <w:t>toiminnoille</w:t>
-      </w:r>
-      <w:proofErr w:type="spellEnd"/>
-    </w:p>
-    <w:p>
-      <w:r>
-        <w:t xml:space="preserve">Backend </w:t>
-      </w:r>
-      <w:proofErr w:type="spellStart"/>
-      <w:r>
-        <w:t>käynnistyy</w:t>
-      </w:r>
-      <w:proofErr w:type="spellEnd"/>
-      <w:r>
-        <w:t xml:space="preserve"> </w:t>
-      </w:r>
-      <w:proofErr w:type="spellStart"/>
-      <w:r>
-        <w:t>komennolla</w:t>
-      </w:r>
-      <w:proofErr w:type="spellEnd"/>
-      <w:r>
-        <w:t>: node server.js</w:t>
+      <w:r>
+        <w:drawing>
+          <wp:inline distT="0" distB="0" distL="0" distR="0" wp14:anchorId="449AA911" wp14:editId="7C54C1B8">
+            <wp:extent cx="3667637" cy="333422"/>
+            <wp:effectExtent l="0" t="0" r="0" b="9525"/>
+            <wp:docPr id="92656749" name="Picture 1"/>
+            <wp:cNvGraphicFramePr>
+              <a:graphicFrameLocks xmlns:a="http://schemas.openxmlformats.org/drawingml/2006/main" noChangeAspect="1"/>
+            </wp:cNvGraphicFramePr>
+            <a:graphic xmlns:a="http://schemas.openxmlformats.org/drawingml/2006/main">
+              <a:graphicData uri="http://schemas.openxmlformats.org/drawingml/2006/picture">
+                <pic:pic xmlns:pic="http://schemas.openxmlformats.org/drawingml/2006/picture">
+                  <pic:nvPicPr>
+                    <pic:cNvPr id="92656749" name=""/>
+                    <pic:cNvPicPr/>
+                  </pic:nvPicPr>
+                  <pic:blipFill>
+                    <a:blip r:embed="rId31"/>
+                    <a:stretch>
+                      <a:fillRect/>
+                    </a:stretch>
+                  </pic:blipFill>
+                  <pic:spPr>
+                    <a:xfrm>
+                      <a:off x="0" y="0"/>
+                      <a:ext cx="3667637" cy="333422"/>
+                    </a:xfrm>
+                    <a:prstGeom prst="rect">
+                      <a:avLst/>
+                    </a:prstGeom>
+                  </pic:spPr>
+                </pic:pic>
+              </a:graphicData>
+            </a:graphic>
+          </wp:inline>
+        </w:drawing>
+      </w:r>
+    </w:p>
+    <w:p>
+      <w:pPr>
+        <w:rPr>
+          <w:noProof/>
+        </w:rPr>
+      </w:pPr>
+      <w:r>
+        <w:rPr>
+          <w:noProof/>
+        </w:rPr>
+        <w:t xml:space="preserve">Ja asennetaan react paketit komennolla: </w:t>
+      </w:r>
+      <w:r>
+        <w:rPr>
+          <w:noProof/>
+        </w:rPr>
+        <w:drawing>
+          <wp:inline distT="0" distB="0" distL="0" distR="0" wp14:anchorId="229B02C2" wp14:editId="2FC584E6">
+            <wp:extent cx="5268060" cy="543001"/>
+            <wp:effectExtent l="0" t="0" r="0" b="9525"/>
+            <wp:docPr id="2116216166" name="Picture 1"/>
+            <wp:cNvGraphicFramePr>
+              <a:graphicFrameLocks xmlns:a="http://schemas.openxmlformats.org/drawingml/2006/main" noChangeAspect="1"/>
+            </wp:cNvGraphicFramePr>
+            <a:graphic xmlns:a="http://schemas.openxmlformats.org/drawingml/2006/main">
+              <a:graphicData uri="http://schemas.openxmlformats.org/drawingml/2006/picture">
+                <pic:pic xmlns:pic="http://schemas.openxmlformats.org/drawingml/2006/picture">
+                  <pic:nvPicPr>
+                    <pic:cNvPr id="2116216166" name=""/>
+                    <pic:cNvPicPr/>
+                  </pic:nvPicPr>
+                  <pic:blipFill>
+                    <a:blip r:embed="rId32"/>
+                    <a:stretch>
+                      <a:fillRect/>
+                    </a:stretch>
+                  </pic:blipFill>
+                  <pic:spPr>
+                    <a:xfrm>
+                      <a:off x="0" y="0"/>
+                      <a:ext cx="5268060" cy="543001"/>
+                    </a:xfrm>
+                    <a:prstGeom prst="rect">
+                      <a:avLst/>
+                    </a:prstGeom>
+                  </pic:spPr>
+                </pic:pic>
+              </a:graphicData>
+            </a:graphic>
+          </wp:inline>
+        </w:drawing>
+      </w:r>
+    </w:p>
+    <w:p>
+      <w:pPr>
+        <w:rPr>
+          <w:noProof/>
+        </w:rPr>
+      </w:pPr>
+      <w:r>
+        <w:rPr>
+          <w:noProof/>
+        </w:rPr>
+        <w:t>Valitaan React</w:t>
+      </w:r>
+    </w:p>
+    <w:p>
+      <w:r>
+        <w:drawing>
+          <wp:inline distT="0" distB="0" distL="0" distR="0" wp14:anchorId="5EEC04B4" wp14:editId="1F7D44FC">
+            <wp:extent cx="2314898" cy="1476581"/>
+            <wp:effectExtent l="0" t="0" r="9525" b="9525"/>
+            <wp:docPr id="1979765817" name="Picture 1"/>
+            <wp:cNvGraphicFramePr>
+              <a:graphicFrameLocks xmlns:a="http://schemas.openxmlformats.org/drawingml/2006/main" noChangeAspect="1"/>
+            </wp:cNvGraphicFramePr>
+            <a:graphic xmlns:a="http://schemas.openxmlformats.org/drawingml/2006/main">
+              <a:graphicData uri="http://schemas.openxmlformats.org/drawingml/2006/picture">
+                <pic:pic xmlns:pic="http://schemas.openxmlformats.org/drawingml/2006/picture">
+                  <pic:nvPicPr>
+                    <pic:cNvPr id="1979765817" name=""/>
+                    <pic:cNvPicPr/>
+                  </pic:nvPicPr>
+                  <pic:blipFill>
+                    <a:blip r:embed="rId33"/>
+                    <a:stretch>
+                      <a:fillRect/>
+                    </a:stretch>
+                  </pic:blipFill>
+                  <pic:spPr>
+                    <a:xfrm>
+                      <a:off x="0" y="0"/>
+                      <a:ext cx="2314898" cy="1476581"/>
+                    </a:xfrm>
+                    <a:prstGeom prst="rect">
+                      <a:avLst/>
+                    </a:prstGeom>
+                  </pic:spPr>
+                </pic:pic>
+              </a:graphicData>
+            </a:graphic>
+          </wp:inline>
+        </w:drawing>
+      </w:r>
+    </w:p>
+    <w:p>
+      <w:r>
+        <w:t>Javascrip</w:t>
+      </w:r>
+    </w:p>
+    <w:p>
+      <w:r>
+        <w:drawing>
+          <wp:inline distT="0" distB="0" distL="0" distR="0" wp14:anchorId="4F42D58E" wp14:editId="52078E6A">
+            <wp:extent cx="3000794" cy="1571844"/>
+            <wp:effectExtent l="0" t="0" r="9525" b="9525"/>
+            <wp:docPr id="1363383833" name="Picture 1"/>
+            <wp:cNvGraphicFramePr>
+              <a:graphicFrameLocks xmlns:a="http://schemas.openxmlformats.org/drawingml/2006/main" noChangeAspect="1"/>
+            </wp:cNvGraphicFramePr>
+            <a:graphic xmlns:a="http://schemas.openxmlformats.org/drawingml/2006/main">
+              <a:graphicData uri="http://schemas.openxmlformats.org/drawingml/2006/picture">
+                <pic:pic xmlns:pic="http://schemas.openxmlformats.org/drawingml/2006/picture">
+                  <pic:nvPicPr>
+                    <pic:cNvPr id="1363383833" name=""/>
+                    <pic:cNvPicPr/>
+                  </pic:nvPicPr>
+                  <pic:blipFill>
+                    <a:blip r:embed="rId34"/>
+                    <a:stretch>
+                      <a:fillRect/>
+                    </a:stretch>
+                  </pic:blipFill>
+                  <pic:spPr>
+                    <a:xfrm>
+                      <a:off x="0" y="0"/>
+                      <a:ext cx="3000794" cy="1571844"/>
+                    </a:xfrm>
+                    <a:prstGeom prst="rect">
+                      <a:avLst/>
+                    </a:prstGeom>
+                  </pic:spPr>
+                </pic:pic>
+              </a:graphicData>
+            </a:graphic>
+          </wp:inline>
+        </w:drawing>
+      </w:r>
+    </w:p>
+    <w:p>
+      <w:r>
+        <w:t>Use roll-down-vite laitetaan No</w:t>
+      </w:r>
+    </w:p>
+    <w:p>
+      <w:r>
+        <w:drawing>
+          <wp:inline distT="0" distB="0" distL="0" distR="0" wp14:anchorId="0ACCB98B" wp14:editId="6AF6B641">
+            <wp:extent cx="3648584" cy="924054"/>
+            <wp:effectExtent l="0" t="0" r="9525" b="9525"/>
+            <wp:docPr id="382529212" name="Picture 1"/>
+            <wp:cNvGraphicFramePr>
+              <a:graphicFrameLocks xmlns:a="http://schemas.openxmlformats.org/drawingml/2006/main" noChangeAspect="1"/>
+            </wp:cNvGraphicFramePr>
+            <a:graphic xmlns:a="http://schemas.openxmlformats.org/drawingml/2006/main">
+              <a:graphicData uri="http://schemas.openxmlformats.org/drawingml/2006/picture">
+                <pic:pic xmlns:pic="http://schemas.openxmlformats.org/drawingml/2006/picture">
+                  <pic:nvPicPr>
+                    <pic:cNvPr id="382529212" name=""/>
+                    <pic:cNvPicPr/>
+                  </pic:nvPicPr>
+                  <pic:blipFill>
+                    <a:blip r:embed="rId35"/>
+                    <a:stretch>
+                      <a:fillRect/>
+                    </a:stretch>
+                  </pic:blipFill>
+                  <pic:spPr>
+                    <a:xfrm>
+                      <a:off x="0" y="0"/>
+                      <a:ext cx="3648584" cy="924054"/>
+                    </a:xfrm>
+                    <a:prstGeom prst="rect">
+                      <a:avLst/>
+                    </a:prstGeom>
+                  </pic:spPr>
+                </pic:pic>
+              </a:graphicData>
+            </a:graphic>
+          </wp:inline>
+        </w:drawing>
+      </w:r>
+    </w:p>
+    <w:p>
+      <w:r>
+        <w:t>Install with npm and start now : no</w:t>
+      </w:r>
+    </w:p>
+    <w:p>
+      <w:r>
+        <w:drawing>
+          <wp:inline distT="0" distB="0" distL="0" distR="0" wp14:anchorId="56542170" wp14:editId="7493BACC">
+            <wp:extent cx="3677163" cy="914528"/>
+            <wp:effectExtent l="0" t="0" r="0" b="0"/>
+            <wp:docPr id="2089368837" name="Picture 1"/>
+            <wp:cNvGraphicFramePr>
+              <a:graphicFrameLocks xmlns:a="http://schemas.openxmlformats.org/drawingml/2006/main" noChangeAspect="1"/>
+            </wp:cNvGraphicFramePr>
+            <a:graphic xmlns:a="http://schemas.openxmlformats.org/drawingml/2006/main">
+              <a:graphicData uri="http://schemas.openxmlformats.org/drawingml/2006/picture">
+                <pic:pic xmlns:pic="http://schemas.openxmlformats.org/drawingml/2006/picture">
+                  <pic:nvPicPr>
+                    <pic:cNvPr id="2089368837" name=""/>
+                    <pic:cNvPicPr/>
+                  </pic:nvPicPr>
+                  <pic:blipFill>
+                    <a:blip r:embed="rId36"/>
+                    <a:stretch>
+                      <a:fillRect/>
+                    </a:stretch>
+                  </pic:blipFill>
+                  <pic:spPr>
+                    <a:xfrm>
+                      <a:off x="0" y="0"/>
+                      <a:ext cx="3677163" cy="914528"/>
+                    </a:xfrm>
+                    <a:prstGeom prst="rect">
+                      <a:avLst/>
+                    </a:prstGeom>
+                  </pic:spPr>
+                </pic:pic>
+              </a:graphicData>
+            </a:graphic>
+          </wp:inline>
+        </w:drawing>
+      </w:r>
+    </w:p>
+    <w:p>
+      <w:r>
+        <w:lastRenderedPageBreak/>
+        <w:t xml:space="preserve">Ja asennus on valmis, saat ohjeet Kuinka laitetaan päälle: </w:t>
+      </w:r>
+      <w:r>
+        <w:drawing>
+          <wp:inline distT="0" distB="0" distL="0" distR="0" wp14:anchorId="0E0E6AFE" wp14:editId="5A2B599B">
+            <wp:extent cx="1962424" cy="885949"/>
+            <wp:effectExtent l="0" t="0" r="0" b="9525"/>
+            <wp:docPr id="755288760" name="Picture 1"/>
+            <wp:cNvGraphicFramePr>
+              <a:graphicFrameLocks xmlns:a="http://schemas.openxmlformats.org/drawingml/2006/main" noChangeAspect="1"/>
+            </wp:cNvGraphicFramePr>
+            <a:graphic xmlns:a="http://schemas.openxmlformats.org/drawingml/2006/main">
+              <a:graphicData uri="http://schemas.openxmlformats.org/drawingml/2006/picture">
+                <pic:pic xmlns:pic="http://schemas.openxmlformats.org/drawingml/2006/picture">
+                  <pic:nvPicPr>
+                    <pic:cNvPr id="755288760" name=""/>
+                    <pic:cNvPicPr/>
+                  </pic:nvPicPr>
+                  <pic:blipFill>
+                    <a:blip r:embed="rId37"/>
+                    <a:stretch>
+                      <a:fillRect/>
+                    </a:stretch>
+                  </pic:blipFill>
+                  <pic:spPr>
+                    <a:xfrm>
+                      <a:off x="0" y="0"/>
+                      <a:ext cx="1962424" cy="885949"/>
+                    </a:xfrm>
+                    <a:prstGeom prst="rect">
+                      <a:avLst/>
+                    </a:prstGeom>
+                  </pic:spPr>
+                </pic:pic>
+              </a:graphicData>
+            </a:graphic>
+          </wp:inline>
+        </w:drawing>
       </w:r>
     </w:p>
     <w:sectPr>
@@ -3632,11 +2801,103 @@
       </w:rPr>
     </w:lvl>
   </w:abstractNum>
+  <w:abstractNum w:abstractNumId="2" w15:restartNumberingAfterBreak="0">
+    <w:nsid w:val="54AE5F57"/>
+    <w:multiLevelType w:val="hybridMultilevel"/>
+    <w:tmpl w:val="362C9FDC"/>
+    <w:lvl w:ilvl="0" w:tplc="2000000F">
+      <w:start w:val="1"/>
+      <w:numFmt w:val="decimal"/>
+      <w:lvlText w:val="%1."/>
+      <w:lvlJc w:val="left"/>
+      <w:pPr>
+        <w:ind w:left="720" w:hanging="360"/>
+      </w:pPr>
+      <w:rPr>
+        <w:rFonts w:hint="default"/>
+      </w:rPr>
+    </w:lvl>
+    <w:lvl w:ilvl="1" w:tplc="20000019" w:tentative="1">
+      <w:start w:val="1"/>
+      <w:numFmt w:val="lowerLetter"/>
+      <w:lvlText w:val="%2."/>
+      <w:lvlJc w:val="left"/>
+      <w:pPr>
+        <w:ind w:left="1440" w:hanging="360"/>
+      </w:pPr>
+    </w:lvl>
+    <w:lvl w:ilvl="2" w:tplc="2000001B" w:tentative="1">
+      <w:start w:val="1"/>
+      <w:numFmt w:val="lowerRoman"/>
+      <w:lvlText w:val="%3."/>
+      <w:lvlJc w:val="right"/>
+      <w:pPr>
+        <w:ind w:left="2160" w:hanging="180"/>
+      </w:pPr>
+    </w:lvl>
+    <w:lvl w:ilvl="3" w:tplc="2000000F" w:tentative="1">
+      <w:start w:val="1"/>
+      <w:numFmt w:val="decimal"/>
+      <w:lvlText w:val="%4."/>
+      <w:lvlJc w:val="left"/>
+      <w:pPr>
+        <w:ind w:left="2880" w:hanging="360"/>
+      </w:pPr>
+    </w:lvl>
+    <w:lvl w:ilvl="4" w:tplc="20000019" w:tentative="1">
+      <w:start w:val="1"/>
+      <w:numFmt w:val="lowerLetter"/>
+      <w:lvlText w:val="%5."/>
+      <w:lvlJc w:val="left"/>
+      <w:pPr>
+        <w:ind w:left="3600" w:hanging="360"/>
+      </w:pPr>
+    </w:lvl>
+    <w:lvl w:ilvl="5" w:tplc="2000001B" w:tentative="1">
+      <w:start w:val="1"/>
+      <w:numFmt w:val="lowerRoman"/>
+      <w:lvlText w:val="%6."/>
+      <w:lvlJc w:val="right"/>
+      <w:pPr>
+        <w:ind w:left="4320" w:hanging="180"/>
+      </w:pPr>
+    </w:lvl>
+    <w:lvl w:ilvl="6" w:tplc="2000000F" w:tentative="1">
+      <w:start w:val="1"/>
+      <w:numFmt w:val="decimal"/>
+      <w:lvlText w:val="%7."/>
+      <w:lvlJc w:val="left"/>
+      <w:pPr>
+        <w:ind w:left="5040" w:hanging="360"/>
+      </w:pPr>
+    </w:lvl>
+    <w:lvl w:ilvl="7" w:tplc="20000019" w:tentative="1">
+      <w:start w:val="1"/>
+      <w:numFmt w:val="lowerLetter"/>
+      <w:lvlText w:val="%8."/>
+      <w:lvlJc w:val="left"/>
+      <w:pPr>
+        <w:ind w:left="5760" w:hanging="360"/>
+      </w:pPr>
+    </w:lvl>
+    <w:lvl w:ilvl="8" w:tplc="2000001B" w:tentative="1">
+      <w:start w:val="1"/>
+      <w:numFmt w:val="lowerRoman"/>
+      <w:lvlText w:val="%9."/>
+      <w:lvlJc w:val="right"/>
+      <w:pPr>
+        <w:ind w:left="6480" w:hanging="180"/>
+      </w:pPr>
+    </w:lvl>
+  </w:abstractNum>
   <w:num w:numId="1" w16cid:durableId="94056868">
     <w:abstractNumId w:val="1"/>
   </w:num>
   <w:num w:numId="2" w16cid:durableId="521478809">
     <w:abstractNumId w:val="0"/>
+  </w:num>
+  <w:num w:numId="3" w16cid:durableId="1282613186">
+    <w:abstractNumId w:val="2"/>
   </w:num>
 </w:numbering>
 </file>

</xml_diff>

<commit_message>
daily job done, login/registration works, users are in database and next time i can start building the calendar
</commit_message>
<xml_diff>
--- a/Ajanvaraus sivusto dokumentaatio by Arttu Sonne 2026.docx
+++ b/Ajanvaraus sivusto dokumentaatio by Arttu Sonne 2026.docx
@@ -2575,6 +2575,51 @@
                     <a:xfrm>
                       <a:off x="0" y="0"/>
                       <a:ext cx="1962424" cy="885949"/>
+                    </a:xfrm>
+                    <a:prstGeom prst="rect">
+                      <a:avLst/>
+                    </a:prstGeom>
+                  </pic:spPr>
+                </pic:pic>
+              </a:graphicData>
+            </a:graphic>
+          </wp:inline>
+        </w:drawing>
+      </w:r>
+    </w:p>
+    <w:p/>
+    <w:p>
+      <w:r>
+        <w:t>Asennetaan browserrouter jolla hoidetaan sivun navigointi, asennetaan paketit frontend kansiossa:</w:t>
+      </w:r>
+    </w:p>
+    <w:p>
+      <w:r>
+        <w:drawing>
+          <wp:inline distT="0" distB="0" distL="0" distR="0" wp14:anchorId="10810570" wp14:editId="40BA50E9">
+            <wp:extent cx="3505689" cy="466790"/>
+            <wp:effectExtent l="0" t="0" r="0" b="9525"/>
+            <wp:docPr id="980380579" name="Picture 1"/>
+            <wp:cNvGraphicFramePr>
+              <a:graphicFrameLocks xmlns:a="http://schemas.openxmlformats.org/drawingml/2006/main" noChangeAspect="1"/>
+            </wp:cNvGraphicFramePr>
+            <a:graphic xmlns:a="http://schemas.openxmlformats.org/drawingml/2006/main">
+              <a:graphicData uri="http://schemas.openxmlformats.org/drawingml/2006/picture">
+                <pic:pic xmlns:pic="http://schemas.openxmlformats.org/drawingml/2006/picture">
+                  <pic:nvPicPr>
+                    <pic:cNvPr id="980380579" name=""/>
+                    <pic:cNvPicPr/>
+                  </pic:nvPicPr>
+                  <pic:blipFill>
+                    <a:blip r:embed="rId38"/>
+                    <a:stretch>
+                      <a:fillRect/>
+                    </a:stretch>
+                  </pic:blipFill>
+                  <pic:spPr>
+                    <a:xfrm>
+                      <a:off x="0" y="0"/>
+                      <a:ext cx="3505689" cy="466790"/>
                     </a:xfrm>
                     <a:prstGeom prst="rect">
                       <a:avLst/>

</xml_diff>